<commit_message>
new references and updates on article's text
</commit_message>
<xml_diff>
--- a/articles/2_курс/обзорная_статья/КолбекоАБ_обзорная.docx
+++ b/articles/2_курс/обзорная_статья/КолбекоАБ_обзорная.docx
@@ -1604,13 +1604,13 @@
         <w:jc w:val="center"/>
       </w:pPr>
       <w:r>
-        <w:t>Рис 1.  Укрупненная группировка упоминаемых в публикациях месторождений на стратиграфической шкале (на основе материалов [</w:t>
-      </w:r>
-      <w:r>
-        <w:t>1</w:t>
-      </w:r>
-      <w:r>
-        <w:t>])</w:t>
+        <w:t>Рис 1.  Укрупненная группировка упоминаемых в публикациях месторождений на стратиграфической шкале (на основе материалов</w:t>
+      </w:r>
+      <w:r>
+        <w:t xml:space="preserve"> всероссийского научно-исследовательского геологического института им. А.П. Карпинского</w:t>
+      </w:r>
+      <w:r>
+        <w:t>)</w:t>
       </w:r>
     </w:p>
     <w:p>
@@ -1874,7 +1874,64 @@
         <w:t xml:space="preserve"> интервала 70-120 метров </w:t>
       </w:r>
       <w:r>
-        <w:t>[2]</w:t>
+        <w:t>[</w:t>
+      </w:r>
+      <w:r>
+        <w:rPr>
+          <w:szCs w:val="28"/>
+          <w:lang w:val="en-US"/>
+        </w:rPr>
+        <w:t>Da</w:t>
+      </w:r>
+      <w:r>
+        <w:rPr>
+          <w:szCs w:val="28"/>
+        </w:rPr>
+        <w:t xml:space="preserve"> </w:t>
+      </w:r>
+      <w:r>
+        <w:rPr>
+          <w:szCs w:val="28"/>
+          <w:lang w:val="en-US"/>
+        </w:rPr>
+        <w:t>Zhu</w:t>
+      </w:r>
+      <w:r>
+        <w:rPr>
+          <w:szCs w:val="28"/>
+        </w:rPr>
+        <w:t xml:space="preserve">, </w:t>
+      </w:r>
+      <w:r>
+        <w:rPr>
+          <w:szCs w:val="28"/>
+          <w:lang w:val="en-US"/>
+        </w:rPr>
+        <w:t>Gary</w:t>
+      </w:r>
+      <w:r>
+        <w:rPr>
+          <w:szCs w:val="28"/>
+        </w:rPr>
+        <w:t xml:space="preserve"> </w:t>
+      </w:r>
+      <w:proofErr w:type="spellStart"/>
+      <w:r>
+        <w:rPr>
+          <w:szCs w:val="28"/>
+          <w:lang w:val="en-US"/>
+        </w:rPr>
+        <w:t>Bunio</w:t>
+      </w:r>
+      <w:proofErr w:type="spellEnd"/>
+      <w:r>
+        <w:rPr>
+          <w:szCs w:val="28"/>
+        </w:rPr>
+        <w:t xml:space="preserve"> 2016</w:t>
+      </w:r>
+      <w:r>
+        <w:t>]</w:t>
       </w:r>
       <w:r>
         <w:t>)</w:t>
@@ -1902,14 +1959,89 @@
       </w:r>
       <w:proofErr w:type="spellEnd"/>
       <w:r>
-        <w:t xml:space="preserve">), является развитием SAGD, это новый процесс, основанный на закачке в верхнюю нагнетательную скважину углеводородных растворителей, которые при растворении в битуме значительно снижают его </w:t>
+        <w:t xml:space="preserve">), является развитием SAGD, это новый процесс, основанный на закачке в верхнюю нагнетательную скважину углеводородных растворителей, которые при растворении в битуме </w:t>
       </w:r>
       <w:r>
         <w:lastRenderedPageBreak/>
-        <w:t>вязкость и отличается высокой энергоэффективностью по сравнению с паровыми процессами. Дальнейшим развитием стал процесс BUTEX, представляющей собой закачку неконденсируемого газа-носителя вместе с растворителем для повышения рабочего давления. Газ-носитель частично или в больших количествах участвует в процессе выщелачивания, но в полевых условиях в качестве газа-носителя может использоваться природный газ. Для достижения максимальной растворимости растворителя при соответствующей температуре растворитель для выщелачивания вводится в виде жидкости, которая испаряется и переносится газом-носителем к поверхности раздела битума. Удаляемую область оставляют заполненной газом и небольшим количеством паров растворителя [</w:t>
-      </w:r>
-      <w:r>
-        <w:t>3</w:t>
+        <w:t>значительно снижают его вязкость и отличается высокой энергоэффективностью по сравнению с паровыми процессами. Дальнейшим развитием стал процесс BUTEX, представляющей собой закачку неконденсируемого газа-носителя вместе с растворителем для повышения рабочего давления. Газ-носитель частично или в больших количествах участвует в процессе выщелачивания, но в полевых условиях в качестве газа-носителя может использоваться природный газ. Для достижения максимальной растворимости растворителя при соответствующей температуре растворитель для выщелачивания вводится в виде жидкости, которая испаряется и переносится газом-носителем к поверхности раздела битума. Удаляемую область оставляют заполненной газом и небольшим количеством паров растворителя [</w:t>
+      </w:r>
+      <w:r>
+        <w:rPr>
+          <w:szCs w:val="28"/>
+          <w:lang w:val="en-US"/>
+        </w:rPr>
+        <w:t>S</w:t>
+      </w:r>
+      <w:r>
+        <w:rPr>
+          <w:szCs w:val="28"/>
+        </w:rPr>
+        <w:t>.</w:t>
+      </w:r>
+      <w:r>
+        <w:rPr>
+          <w:szCs w:val="28"/>
+          <w:lang w:val="en-US"/>
+        </w:rPr>
+        <w:t>K</w:t>
+      </w:r>
+      <w:r>
+        <w:rPr>
+          <w:szCs w:val="28"/>
+        </w:rPr>
+        <w:t>.</w:t>
+      </w:r>
+      <w:r>
+        <w:rPr>
+          <w:szCs w:val="28"/>
+          <w:lang w:val="en-US"/>
+        </w:rPr>
+        <w:t>Das</w:t>
+      </w:r>
+      <w:r>
+        <w:rPr>
+          <w:szCs w:val="28"/>
+        </w:rPr>
+        <w:t xml:space="preserve">, </w:t>
+      </w:r>
+      <w:r>
+        <w:rPr>
+          <w:szCs w:val="28"/>
+          <w:lang w:val="en-US"/>
+        </w:rPr>
+        <w:t>R</w:t>
+      </w:r>
+      <w:r>
+        <w:rPr>
+          <w:szCs w:val="28"/>
+        </w:rPr>
+        <w:t>.</w:t>
+      </w:r>
+      <w:r>
+        <w:rPr>
+          <w:szCs w:val="28"/>
+          <w:lang w:val="en-US"/>
+        </w:rPr>
+        <w:t>M</w:t>
+      </w:r>
+      <w:r>
+        <w:rPr>
+          <w:szCs w:val="28"/>
+        </w:rPr>
+        <w:t xml:space="preserve">. </w:t>
+      </w:r>
+      <w:r>
+        <w:rPr>
+          <w:szCs w:val="28"/>
+          <w:lang w:val="en-US"/>
+        </w:rPr>
+        <w:t>Butler</w:t>
+      </w:r>
+      <w:r>
+        <w:rPr>
+          <w:szCs w:val="28"/>
+        </w:rPr>
+        <w:t>, 1995</w:t>
       </w:r>
       <w:r>
         <w:t>].</w:t>
@@ -1976,7 +2108,60 @@
         <w:t xml:space="preserve"> [</w:t>
       </w:r>
       <w:r>
-        <w:t>4</w:t>
+        <w:rPr>
+          <w:szCs w:val="28"/>
+          <w:lang w:val="en-US"/>
+        </w:rPr>
+        <w:t>Gokhan</w:t>
+      </w:r>
+      <w:r>
+        <w:rPr>
+          <w:szCs w:val="28"/>
+        </w:rPr>
+        <w:t xml:space="preserve"> </w:t>
+      </w:r>
+      <w:proofErr w:type="spellStart"/>
+      <w:r>
+        <w:rPr>
+          <w:szCs w:val="28"/>
+          <w:lang w:val="en-US"/>
+        </w:rPr>
+        <w:t>Coskuner</w:t>
+      </w:r>
+      <w:proofErr w:type="spellEnd"/>
+      <w:r>
+        <w:rPr>
+          <w:szCs w:val="28"/>
+        </w:rPr>
+        <w:t xml:space="preserve">, </w:t>
+      </w:r>
+      <w:proofErr w:type="spellStart"/>
+      <w:r>
+        <w:rPr>
+          <w:szCs w:val="28"/>
+          <w:lang w:val="en-US"/>
+        </w:rPr>
+        <w:t>Haibo</w:t>
+      </w:r>
+      <w:proofErr w:type="spellEnd"/>
+      <w:r>
+        <w:rPr>
+          <w:szCs w:val="28"/>
+        </w:rPr>
+        <w:t xml:space="preserve"> </w:t>
+      </w:r>
+      <w:r>
+        <w:rPr>
+          <w:szCs w:val="28"/>
+          <w:lang w:val="en-US"/>
+        </w:rPr>
+        <w:t>Huang</w:t>
+      </w:r>
+      <w:r>
+        <w:rPr>
+          <w:szCs w:val="28"/>
+        </w:rPr>
+        <w:t xml:space="preserve"> 2020</w:t>
       </w:r>
       <w:r>
         <w:t>]</w:t>
@@ -2090,7 +2275,69 @@
         <w:t>) методам [</w:t>
       </w:r>
       <w:r>
-        <w:t>5</w:t>
+        <w:rPr>
+          <w:szCs w:val="28"/>
+          <w:lang w:val="en-US"/>
+        </w:rPr>
+        <w:t>Kelvin</w:t>
+      </w:r>
+      <w:r>
+        <w:rPr>
+          <w:szCs w:val="28"/>
+        </w:rPr>
+        <w:t xml:space="preserve"> </w:t>
+      </w:r>
+      <w:r>
+        <w:rPr>
+          <w:szCs w:val="28"/>
+          <w:lang w:val="en-US"/>
+        </w:rPr>
+        <w:t>D</w:t>
+      </w:r>
+      <w:r>
+        <w:rPr>
+          <w:szCs w:val="28"/>
+        </w:rPr>
+        <w:t xml:space="preserve">. </w:t>
+      </w:r>
+      <w:r>
+        <w:rPr>
+          <w:szCs w:val="28"/>
+          <w:lang w:val="en-US"/>
+        </w:rPr>
+        <w:t>Knorr</w:t>
+      </w:r>
+      <w:r>
+        <w:rPr>
+          <w:szCs w:val="28"/>
+        </w:rPr>
+        <w:t xml:space="preserve">, </w:t>
+      </w:r>
+      <w:r>
+        <w:rPr>
+          <w:szCs w:val="28"/>
+          <w:lang w:val="en-US"/>
+        </w:rPr>
+        <w:t>Muhammad</w:t>
+      </w:r>
+      <w:r>
+        <w:rPr>
+          <w:szCs w:val="28"/>
+        </w:rPr>
+        <w:t xml:space="preserve"> </w:t>
+      </w:r>
+      <w:r>
+        <w:rPr>
+          <w:szCs w:val="28"/>
+          <w:lang w:val="en-US"/>
+        </w:rPr>
+        <w:t>Imran</w:t>
+      </w:r>
+      <w:r>
+        <w:rPr>
+          <w:szCs w:val="28"/>
+        </w:rPr>
+        <w:t xml:space="preserve"> 2022</w:t>
       </w:r>
       <w:r>
         <w:t>]</w:t>
@@ -2112,6 +2359,7 @@
           <w:sz w:val="32"/>
           <w:szCs w:val="32"/>
         </w:rPr>
+        <w:lastRenderedPageBreak/>
         <w:t>1.3 Проблемы разработки газовых и газоконденсатных залежей</w:t>
       </w:r>
       <w:bookmarkEnd w:id="3"/>
@@ -2153,14 +2401,7 @@
         <w:rPr>
           <w:szCs w:val="28"/>
         </w:rPr>
-        <w:t xml:space="preserve">что вызывает непрерывный процесс </w:t>
-      </w:r>
-      <w:r>
-        <w:rPr>
-          <w:szCs w:val="28"/>
-        </w:rPr>
-        <w:lastRenderedPageBreak/>
-        <w:t>изменения состава пластового флюида, а следовательно, и его физико-химических и фильтрационных свойств</w:t>
+        <w:t>что вызывает непрерывный процесс изменения состава пластового флюида, а следовательно, и его физико-химических и фильтрационных свойств</w:t>
       </w:r>
       <w:r>
         <w:rPr>
@@ -2221,50 +2462,271 @@
         <w:rPr>
           <w:szCs w:val="28"/>
         </w:rPr>
-        <w:t xml:space="preserve"> пластах Верхнего Венда (</w:t>
-      </w:r>
-      <w:r>
-        <w:rPr>
-          <w:szCs w:val="28"/>
-          <w:lang w:val="en-US"/>
-        </w:rPr>
-        <w:t>c</w:t>
-      </w:r>
-      <w:r>
-        <w:rPr>
-          <w:szCs w:val="28"/>
-        </w:rPr>
-        <w:t xml:space="preserve"> </w:t>
-      </w:r>
-      <w:r>
-        <w:rPr>
-          <w:szCs w:val="28"/>
-        </w:rPr>
-        <w:t>пластовым давлением порядка 160</w:t>
-      </w:r>
-      <w:r>
-        <w:rPr>
-          <w:szCs w:val="28"/>
-        </w:rPr>
-        <w:t xml:space="preserve"> </w:t>
-      </w:r>
-      <w:r>
-        <w:rPr>
-          <w:szCs w:val="28"/>
-        </w:rPr>
-        <w:t>атмосфер и температурой T</w:t>
-      </w:r>
-      <w:r>
-        <w:rPr>
-          <w:szCs w:val="28"/>
-        </w:rPr>
-        <w:t>=30</w:t>
-      </w:r>
-      <w:r>
-        <w:rPr>
-          <w:szCs w:val="28"/>
-        </w:rPr>
-        <w:t>℃</w:t>
+        <w:t xml:space="preserve"> </w:t>
+      </w:r>
+      <w:proofErr w:type="spellStart"/>
+      <w:r>
+        <w:rPr>
+          <w:szCs w:val="28"/>
+        </w:rPr>
+        <w:t>Ботуобинск</w:t>
+      </w:r>
+      <w:r>
+        <w:rPr>
+          <w:szCs w:val="28"/>
+        </w:rPr>
+        <w:t>их</w:t>
+      </w:r>
+      <w:proofErr w:type="spellEnd"/>
+      <w:r>
+        <w:rPr>
+          <w:szCs w:val="28"/>
+        </w:rPr>
+        <w:t xml:space="preserve">, </w:t>
+      </w:r>
+      <w:proofErr w:type="spellStart"/>
+      <w:r>
+        <w:rPr>
+          <w:szCs w:val="28"/>
+        </w:rPr>
+        <w:t>Хамакинск</w:t>
+      </w:r>
+      <w:r>
+        <w:rPr>
+          <w:szCs w:val="28"/>
+        </w:rPr>
+        <w:t>их</w:t>
+      </w:r>
+      <w:proofErr w:type="spellEnd"/>
+      <w:r>
+        <w:rPr>
+          <w:szCs w:val="28"/>
+        </w:rPr>
+        <w:t xml:space="preserve"> и </w:t>
+      </w:r>
+      <w:proofErr w:type="spellStart"/>
+      <w:r>
+        <w:rPr>
+          <w:szCs w:val="28"/>
+        </w:rPr>
+        <w:t>Талахск</w:t>
+      </w:r>
+      <w:r>
+        <w:rPr>
+          <w:szCs w:val="28"/>
+        </w:rPr>
+        <w:t>их</w:t>
+      </w:r>
+      <w:proofErr w:type="spellEnd"/>
+      <w:r>
+        <w:rPr>
+          <w:szCs w:val="28"/>
+        </w:rPr>
+        <w:t xml:space="preserve"> горизонт</w:t>
+      </w:r>
+      <w:r>
+        <w:rPr>
+          <w:szCs w:val="28"/>
+        </w:rPr>
+        <w:t>ах</w:t>
+      </w:r>
+      <w:r>
+        <w:rPr>
+          <w:szCs w:val="28"/>
+        </w:rPr>
+        <w:t xml:space="preserve">, </w:t>
+      </w:r>
+      <w:r>
+        <w:rPr>
+          <w:szCs w:val="28"/>
+        </w:rPr>
+        <w:t xml:space="preserve">приуроченные к </w:t>
+      </w:r>
+      <w:proofErr w:type="spellStart"/>
+      <w:r>
+        <w:rPr>
+          <w:szCs w:val="28"/>
+        </w:rPr>
+        <w:t>Нижнебюкской</w:t>
+      </w:r>
+      <w:proofErr w:type="spellEnd"/>
+      <w:r>
+        <w:rPr>
+          <w:szCs w:val="28"/>
+        </w:rPr>
+        <w:t xml:space="preserve"> </w:t>
+      </w:r>
+      <w:proofErr w:type="spellStart"/>
+      <w:r>
+        <w:rPr>
+          <w:szCs w:val="28"/>
+        </w:rPr>
+        <w:t>подсвите</w:t>
+      </w:r>
+      <w:proofErr w:type="spellEnd"/>
+      <w:r>
+        <w:rPr>
+          <w:szCs w:val="28"/>
+        </w:rPr>
+        <w:t xml:space="preserve"> Венда </w:t>
+      </w:r>
+      <w:proofErr w:type="spellStart"/>
+      <w:r>
+        <w:rPr>
+          <w:szCs w:val="28"/>
+        </w:rPr>
+        <w:t>гидратообразование</w:t>
+      </w:r>
+      <w:proofErr w:type="spellEnd"/>
+      <w:r>
+        <w:rPr>
+          <w:szCs w:val="28"/>
+        </w:rPr>
+        <w:t xml:space="preserve"> в призабойной зоне пласта </w:t>
+      </w:r>
+      <w:r>
+        <w:rPr>
+          <w:szCs w:val="28"/>
+        </w:rPr>
+        <w:t>проявляется</w:t>
+      </w:r>
+      <w:r>
+        <w:rPr>
+          <w:szCs w:val="28"/>
+        </w:rPr>
+        <w:t xml:space="preserve"> </w:t>
+      </w:r>
+      <w:r>
+        <w:rPr>
+          <w:szCs w:val="28"/>
+        </w:rPr>
+        <w:t>в случае</w:t>
+      </w:r>
+      <w:r>
+        <w:rPr>
+          <w:szCs w:val="28"/>
+        </w:rPr>
+        <w:t xml:space="preserve">, </w:t>
+      </w:r>
+      <w:r>
+        <w:rPr>
+          <w:szCs w:val="28"/>
+        </w:rPr>
+        <w:t xml:space="preserve">когда коллектор отличается </w:t>
+      </w:r>
+      <w:r>
+        <w:rPr>
+          <w:szCs w:val="28"/>
+        </w:rPr>
+        <w:t>аномально низк</w:t>
+      </w:r>
+      <w:r>
+        <w:rPr>
+          <w:szCs w:val="28"/>
+        </w:rPr>
+        <w:t>ими</w:t>
+      </w:r>
+      <w:r>
+        <w:rPr>
+          <w:szCs w:val="28"/>
+        </w:rPr>
+        <w:t xml:space="preserve"> температура</w:t>
+      </w:r>
+      <w:r>
+        <w:rPr>
+          <w:szCs w:val="28"/>
+        </w:rPr>
+        <w:t>ми и давлением</w:t>
+      </w:r>
+      <w:r>
+        <w:rPr>
+          <w:szCs w:val="28"/>
+        </w:rPr>
+        <w:t>. Например</w:t>
+      </w:r>
+      <w:r>
+        <w:rPr>
+          <w:szCs w:val="28"/>
+        </w:rPr>
+        <w:t xml:space="preserve">, </w:t>
+      </w:r>
+      <w:r>
+        <w:rPr>
+          <w:szCs w:val="28"/>
+        </w:rPr>
+        <w:t>для продуктивных горизонтов Чаяндинского НГКМ</w:t>
+      </w:r>
+      <w:r>
+        <w:rPr>
+          <w:szCs w:val="28"/>
+        </w:rPr>
+        <w:t xml:space="preserve">, </w:t>
+      </w:r>
+      <w:r>
+        <w:rPr>
+          <w:szCs w:val="28"/>
+        </w:rPr>
+        <w:t>продуктивные пласты которого представлены горизонтами</w:t>
+      </w:r>
+      <w:r>
+        <w:rPr>
+          <w:szCs w:val="28"/>
+        </w:rPr>
+        <w:t xml:space="preserve">, </w:t>
+      </w:r>
+      <w:r>
+        <w:rPr>
+          <w:szCs w:val="28"/>
+        </w:rPr>
+        <w:t>перечисленными ранее</w:t>
+      </w:r>
+      <w:r>
+        <w:rPr>
+          <w:szCs w:val="28"/>
+        </w:rPr>
+        <w:t xml:space="preserve">, </w:t>
+      </w:r>
+      <w:r>
+        <w:rPr>
+          <w:szCs w:val="28"/>
+        </w:rPr>
+        <w:t>характерн</w:t>
+      </w:r>
+      <w:r>
+        <w:rPr>
+          <w:szCs w:val="28"/>
+        </w:rPr>
+        <w:t>о</w:t>
+      </w:r>
+      <w:r>
+        <w:rPr>
+          <w:szCs w:val="28"/>
+        </w:rPr>
+        <w:t xml:space="preserve"> аномально низк</w:t>
+      </w:r>
+      <w:r>
+        <w:rPr>
+          <w:szCs w:val="28"/>
+        </w:rPr>
+        <w:t>о</w:t>
+      </w:r>
+      <w:r>
+        <w:rPr>
+          <w:szCs w:val="28"/>
+        </w:rPr>
+        <w:t>е пластовые давления (начальное пластовое давление не превышает 13.3 М</w:t>
+      </w:r>
+      <w:r>
+        <w:rPr>
+          <w:szCs w:val="28"/>
+        </w:rPr>
+        <w:t>П</w:t>
+      </w:r>
+      <w:r>
+        <w:rPr>
+          <w:szCs w:val="28"/>
+        </w:rPr>
+        <w:t>а</w:t>
       </w:r>
       <w:r>
         <w:rPr>
@@ -2276,101 +2738,313 @@
         <w:rPr>
           <w:szCs w:val="28"/>
         </w:rPr>
-        <w:t xml:space="preserve"> о</w:t>
-      </w:r>
-      <w:r>
-        <w:t>бразования</w:t>
-      </w:r>
-      <w:r>
-        <w:t xml:space="preserve"> гидратов</w:t>
-      </w:r>
-      <w:r>
-        <w:rPr>
-          <w:szCs w:val="28"/>
-        </w:rPr>
-        <w:t xml:space="preserve"> не происходит</w:t>
-      </w:r>
-      <w:r>
-        <w:rPr>
-          <w:szCs w:val="28"/>
-        </w:rPr>
         <w:t>,</w:t>
       </w:r>
       <w:r>
         <w:rPr>
           <w:szCs w:val="28"/>
         </w:rPr>
-        <w:t xml:space="preserve"> а в коллекторах </w:t>
+        <w:t xml:space="preserve"> </w:t>
+      </w:r>
+      <w:r>
+        <w:rPr>
+          <w:szCs w:val="28"/>
+        </w:rPr>
+        <w:t>а температура варьируется в диапазоне 10-12 градусов</w:t>
+      </w:r>
+      <w:r>
+        <w:rPr>
+          <w:szCs w:val="28"/>
+        </w:rPr>
+        <w:t xml:space="preserve"> при</w:t>
+      </w:r>
+      <w:r>
+        <w:rPr>
+          <w:szCs w:val="28"/>
+        </w:rPr>
+        <w:t xml:space="preserve"> </w:t>
+      </w:r>
+      <w:r>
+        <w:rPr>
+          <w:szCs w:val="28"/>
+        </w:rPr>
+        <w:t xml:space="preserve">геотермальный </w:t>
+      </w:r>
+      <w:r>
+        <w:rPr>
+          <w:szCs w:val="28"/>
+        </w:rPr>
+        <w:t xml:space="preserve">градиенте </w:t>
+      </w:r>
+      <w:r>
+        <w:rPr>
+          <w:szCs w:val="28"/>
+        </w:rPr>
+        <w:t xml:space="preserve">в диапазоне </w:t>
+      </w:r>
+      <w:r>
+        <w:rPr>
+          <w:szCs w:val="28"/>
+        </w:rPr>
+        <w:t>0</w:t>
+      </w:r>
+      <w:r>
+        <w:rPr>
+          <w:szCs w:val="28"/>
+        </w:rPr>
+        <w:t>,</w:t>
+      </w:r>
+      <w:r>
+        <w:rPr>
+          <w:szCs w:val="28"/>
+        </w:rPr>
+        <w:t>6-0</w:t>
+      </w:r>
+      <w:r>
+        <w:rPr>
+          <w:szCs w:val="28"/>
+        </w:rPr>
+        <w:t>,8</w:t>
+      </w:r>
+      <w:r>
+        <w:rPr>
+          <w:szCs w:val="28"/>
+        </w:rPr>
+        <w:t xml:space="preserve"> ℃</w:t>
+      </w:r>
+      <w:r>
+        <w:rPr>
+          <w:szCs w:val="28"/>
+        </w:rPr>
+        <w:t xml:space="preserve"> на </w:t>
+      </w:r>
+      <w:r>
+        <w:rPr>
+          <w:szCs w:val="28"/>
+        </w:rPr>
+        <w:t>100</w:t>
+      </w:r>
+      <w:r>
+        <w:rPr>
+          <w:szCs w:val="28"/>
+        </w:rPr>
+        <w:t>м</w:t>
+      </w:r>
+      <w:r>
+        <w:rPr>
+          <w:szCs w:val="28"/>
+        </w:rPr>
+        <w:t xml:space="preserve"> </w:t>
+      </w:r>
+      <w:r>
+        <w:rPr>
+          <w:szCs w:val="28"/>
+        </w:rPr>
+        <w:t>(</w:t>
+      </w:r>
+      <w:r>
+        <w:rPr>
+          <w:szCs w:val="28"/>
+        </w:rPr>
+        <w:t xml:space="preserve">для примера </w:t>
+      </w:r>
+      <w:r>
+        <w:rPr>
+          <w:szCs w:val="28"/>
+        </w:rPr>
+        <w:t>средн</w:t>
+      </w:r>
+      <w:r>
+        <w:rPr>
+          <w:szCs w:val="28"/>
+        </w:rPr>
+        <w:t>и</w:t>
+      </w:r>
+      <w:r>
+        <w:rPr>
+          <w:szCs w:val="28"/>
+        </w:rPr>
+        <w:t>й</w:t>
+      </w:r>
+      <w:r>
+        <w:rPr>
+          <w:szCs w:val="28"/>
+        </w:rPr>
+        <w:t xml:space="preserve"> градиент для </w:t>
+      </w:r>
+      <w:r>
+        <w:rPr>
+          <w:szCs w:val="28"/>
+        </w:rPr>
+        <w:t xml:space="preserve">Западной </w:t>
+      </w:r>
+      <w:r>
+        <w:rPr>
+          <w:szCs w:val="28"/>
+        </w:rPr>
+        <w:t>Сибири в</w:t>
+      </w:r>
+      <w:r>
+        <w:rPr>
+          <w:szCs w:val="28"/>
+        </w:rPr>
+        <w:t xml:space="preserve"> </w:t>
+      </w:r>
+      <w:r>
+        <w:rPr>
+          <w:szCs w:val="28"/>
+        </w:rPr>
+        <w:t xml:space="preserve">примерно </w:t>
+      </w:r>
+      <w:r>
+        <w:rPr>
+          <w:szCs w:val="28"/>
+        </w:rPr>
+        <w:t xml:space="preserve">3℃ </w:t>
+      </w:r>
+      <w:r>
+        <w:rPr>
+          <w:szCs w:val="28"/>
+        </w:rPr>
+        <w:t xml:space="preserve">на </w:t>
+      </w:r>
+      <w:r>
+        <w:rPr>
+          <w:szCs w:val="28"/>
+        </w:rPr>
+        <w:t>100 метров)</w:t>
+      </w:r>
+      <w:r>
+        <w:rPr>
+          <w:szCs w:val="28"/>
+        </w:rPr>
+        <w:t xml:space="preserve"> </w:t>
+      </w:r>
+      <w:r>
+        <w:rPr>
+          <w:szCs w:val="28"/>
+        </w:rPr>
+        <w:t>[</w:t>
       </w:r>
       <w:proofErr w:type="spellStart"/>
       <w:r>
         <w:rPr>
           <w:szCs w:val="28"/>
         </w:rPr>
-        <w:t>Б</w:t>
-      </w:r>
-      <w:r>
-        <w:rPr>
-          <w:szCs w:val="28"/>
-        </w:rPr>
-        <w:t>юкских</w:t>
+        <w:t>Тройникова</w:t>
       </w:r>
       <w:proofErr w:type="spellEnd"/>
       <w:r>
         <w:rPr>
           <w:szCs w:val="28"/>
         </w:rPr>
-        <w:t>,</w:t>
-      </w:r>
-      <w:r>
-        <w:rPr>
-          <w:szCs w:val="28"/>
-        </w:rPr>
-        <w:t xml:space="preserve"> </w:t>
+        <w:t xml:space="preserve"> А.А</w:t>
+      </w:r>
+      <w:r>
+        <w:rPr>
+          <w:szCs w:val="28"/>
+        </w:rPr>
+        <w:t>.</w:t>
+      </w:r>
+      <w:r>
+        <w:rPr>
+          <w:szCs w:val="28"/>
+        </w:rPr>
+        <w:t>, 2022</w:t>
+      </w:r>
+      <w:r>
+        <w:rPr>
+          <w:szCs w:val="28"/>
+        </w:rPr>
+        <w:t xml:space="preserve">, </w:t>
+      </w:r>
+      <w:r>
+        <w:rPr>
+          <w:szCs w:val="28"/>
+        </w:rPr>
+        <w:t>стр.2</w:t>
+      </w:r>
+      <w:r>
+        <w:rPr>
+          <w:szCs w:val="28"/>
+        </w:rPr>
+        <w:t>1-23</w:t>
+      </w:r>
+      <w:r>
+        <w:rPr>
+          <w:szCs w:val="28"/>
+        </w:rPr>
+        <w:t>]</w:t>
+      </w:r>
+      <w:r>
+        <w:rPr>
+          <w:szCs w:val="28"/>
+        </w:rPr>
+        <w:t xml:space="preserve">. Данная проблема подтверждается </w:t>
+      </w:r>
+      <w:r>
+        <w:rPr>
+          <w:szCs w:val="28"/>
+        </w:rPr>
+        <w:t xml:space="preserve">результатами моделирования зависимости </w:t>
       </w:r>
       <w:proofErr w:type="spellStart"/>
       <w:r>
         <w:rPr>
           <w:szCs w:val="28"/>
         </w:rPr>
-        <w:t>К</w:t>
-      </w:r>
-      <w:r>
-        <w:rPr>
-          <w:szCs w:val="28"/>
-        </w:rPr>
-        <w:t>уросовск</w:t>
-      </w:r>
-      <w:r>
-        <w:rPr>
-          <w:szCs w:val="28"/>
-        </w:rPr>
-        <w:t>их</w:t>
+        <w:t>безгидратной</w:t>
       </w:r>
       <w:proofErr w:type="spellEnd"/>
       <w:r>
         <w:rPr>
           <w:szCs w:val="28"/>
         </w:rPr>
-        <w:t xml:space="preserve"> свит</w:t>
-      </w:r>
-      <w:r>
-        <w:rPr>
-          <w:szCs w:val="28"/>
-        </w:rPr>
-        <w:t xml:space="preserve"> проявляется</w:t>
-      </w:r>
-      <w:r>
-        <w:rPr>
-          <w:szCs w:val="28"/>
-        </w:rPr>
-        <w:t xml:space="preserve"> </w:t>
-      </w:r>
-      <w:r>
-        <w:rPr>
-          <w:szCs w:val="28"/>
-        </w:rPr>
-        <w:t>в случае</w:t>
+        <w:t xml:space="preserve"> депрессии для длительно работающих скважин Чаяндинского НГКМ от минерализации пластовых вод и различных пластовых температур</w:t>
+      </w:r>
+      <w:r>
+        <w:rPr>
+          <w:szCs w:val="28"/>
+        </w:rPr>
+        <w:t xml:space="preserve"> </w:t>
+      </w:r>
+      <w:r>
+        <w:rPr>
+          <w:szCs w:val="28"/>
+        </w:rPr>
+        <w:t>[</w:t>
+      </w:r>
+      <w:proofErr w:type="spellStart"/>
+      <w:r>
+        <w:rPr>
+          <w:szCs w:val="28"/>
+        </w:rPr>
+        <w:t>Тройникова</w:t>
+      </w:r>
+      <w:proofErr w:type="spellEnd"/>
+      <w:r>
+        <w:rPr>
+          <w:szCs w:val="28"/>
+        </w:rPr>
+        <w:t xml:space="preserve"> </w:t>
+      </w:r>
+      <w:r>
+        <w:rPr>
+          <w:szCs w:val="28"/>
+        </w:rPr>
+        <w:t>А. А.</w:t>
+      </w:r>
+      <w:r>
+        <w:rPr>
+          <w:szCs w:val="28"/>
+        </w:rPr>
+        <w:t>, 202</w:t>
+      </w:r>
+      <w:r>
+        <w:rPr>
+          <w:szCs w:val="28"/>
+        </w:rPr>
+        <w:t>2</w:t>
       </w:r>
       <w:r>
         <w:rPr>
@@ -2382,85 +3056,19 @@
         <w:rPr>
           <w:szCs w:val="28"/>
         </w:rPr>
-        <w:t xml:space="preserve">когда коллектор отличается </w:t>
-      </w:r>
-      <w:r>
-        <w:rPr>
-          <w:szCs w:val="28"/>
-        </w:rPr>
-        <w:t>аномально низк</w:t>
-      </w:r>
-      <w:r>
-        <w:rPr>
-          <w:szCs w:val="28"/>
-        </w:rPr>
-        <w:t>ими</w:t>
-      </w:r>
-      <w:r>
-        <w:rPr>
-          <w:szCs w:val="28"/>
-        </w:rPr>
-        <w:t xml:space="preserve"> температура</w:t>
-      </w:r>
-      <w:r>
-        <w:rPr>
-          <w:szCs w:val="28"/>
-        </w:rPr>
-        <w:t>ми и давлением (при температурном градиенте 0</w:t>
-      </w:r>
-      <w:r>
-        <w:rPr>
-          <w:szCs w:val="28"/>
-        </w:rPr>
-        <w:t>,75</w:t>
-      </w:r>
-      <w:r>
-        <w:rPr>
-          <w:szCs w:val="28"/>
-        </w:rPr>
-        <w:t xml:space="preserve"> ℃</w:t>
-      </w:r>
-      <w:r>
-        <w:rPr>
-          <w:szCs w:val="28"/>
-        </w:rPr>
-        <w:t xml:space="preserve"> </w:t>
-      </w:r>
-      <w:r>
-        <w:rPr>
-          <w:szCs w:val="28"/>
-        </w:rPr>
-        <w:t xml:space="preserve"> со </w:t>
-      </w:r>
-      <w:r>
-        <w:rPr>
-          <w:szCs w:val="28"/>
-        </w:rPr>
-        <w:t>средн</w:t>
-      </w:r>
-      <w:r>
-        <w:rPr>
-          <w:szCs w:val="28"/>
-        </w:rPr>
-        <w:t>им градиентом для Восточной Сибири в</w:t>
-      </w:r>
-      <w:r>
-        <w:rPr>
-          <w:szCs w:val="28"/>
-        </w:rPr>
-        <w:t xml:space="preserve"> 2-3℃ на 1000 метров). Данная проблема подтверждается фактическими падениями добычи при эксплуатации скважин с высокой депрессией</w:t>
-      </w:r>
-      <w:r>
-        <w:rPr>
-          <w:szCs w:val="28"/>
-        </w:rPr>
-        <w:t xml:space="preserve">, </w:t>
-      </w:r>
-      <w:r>
-        <w:rPr>
-          <w:szCs w:val="28"/>
-        </w:rPr>
-        <w:t>испытаниями скважин и результатами спусков ГИС АСТ (телевизор акустический скважинный) последних лет.</w:t>
+        <w:t>стр.85-88</w:t>
+      </w:r>
+      <w:r>
+        <w:rPr>
+          <w:szCs w:val="28"/>
+        </w:rPr>
+        <w:t>]</w:t>
+      </w:r>
+      <w:r>
+        <w:rPr>
+          <w:szCs w:val="28"/>
+        </w:rPr>
+        <w:t xml:space="preserve">. </w:t>
       </w:r>
     </w:p>
     <w:p>
@@ -2772,7 +3380,47 @@
         <w:t>[</w:t>
       </w:r>
       <w:r>
-        <w:t>6</w:t>
+        <w:rPr>
+          <w:szCs w:val="28"/>
+          <w:lang w:val="en-US"/>
+        </w:rPr>
+        <w:t>www</w:t>
+      </w:r>
+      <w:r>
+        <w:rPr>
+          <w:szCs w:val="28"/>
+        </w:rPr>
+        <w:t>.</w:t>
+      </w:r>
+      <w:proofErr w:type="spellStart"/>
+      <w:r>
+        <w:rPr>
+          <w:szCs w:val="28"/>
+          <w:lang w:val="en-US"/>
+        </w:rPr>
+        <w:t>rfdyn</w:t>
+      </w:r>
+      <w:proofErr w:type="spellEnd"/>
+      <w:r>
+        <w:rPr>
+          <w:szCs w:val="28"/>
+        </w:rPr>
+        <w:t>.</w:t>
+      </w:r>
+      <w:proofErr w:type="spellStart"/>
+      <w:r>
+        <w:rPr>
+          <w:szCs w:val="28"/>
+          <w:lang w:val="en-US"/>
+        </w:rPr>
+        <w:t>ru</w:t>
+      </w:r>
+      <w:proofErr w:type="spellEnd"/>
+      <w:r>
+        <w:rPr>
+          <w:szCs w:val="28"/>
+        </w:rPr>
+        <w:t>, 2022</w:t>
       </w:r>
       <w:r>
         <w:t>]</w:t>
@@ -2915,7 +3563,16 @@
         <w:t>[</w:t>
       </w:r>
       <w:r>
-        <w:t>7</w:t>
+        <w:rPr>
+          <w:szCs w:val="28"/>
+        </w:rPr>
+        <w:t>https://www.petroleumengineers.ru</w:t>
+      </w:r>
+      <w:r>
+        <w:rPr>
+          <w:szCs w:val="28"/>
+        </w:rPr>
+        <w:t>, 2025</w:t>
       </w:r>
       <w:r>
         <w:t>]</w:t>
@@ -2936,17 +3593,17 @@
         <w:t>увелич</w:t>
       </w:r>
       <w:r>
-        <w:t xml:space="preserve">ивая число </w:t>
+        <w:t xml:space="preserve">ивая </w:t>
+      </w:r>
+      <w:r>
+        <w:lastRenderedPageBreak/>
+        <w:t xml:space="preserve">число </w:t>
       </w:r>
       <w:r>
         <w:t>итерации</w:t>
       </w:r>
       <w:r>
-        <w:t xml:space="preserve"> при уменьшении </w:t>
-      </w:r>
-      <w:r>
-        <w:lastRenderedPageBreak/>
-        <w:t xml:space="preserve">временного шага </w:t>
+        <w:t xml:space="preserve"> при уменьшении временного шага </w:t>
       </w:r>
       <w:r>
         <w:t>сходимости по температуре,</w:t>
@@ -3105,7 +3762,19 @@
         <w:t>[</w:t>
       </w:r>
       <w:r>
-        <w:t>8</w:t>
+        <w:rPr>
+          <w:lang w:val="en-US"/>
+        </w:rPr>
+        <w:t>RFD</w:t>
+      </w:r>
+      <w:r>
+        <w:t xml:space="preserve"> </w:t>
+      </w:r>
+      <w:r>
+        <w:t>техническое руководство</w:t>
+      </w:r>
+      <w:r>
+        <w:t>, 2024</w:t>
       </w:r>
       <w:r>
         <w:t>]</w:t>
@@ -3148,7 +3817,58 @@
         <w:t>[</w:t>
       </w:r>
       <w:r>
-        <w:t>9</w:t>
+        <w:rPr>
+          <w:szCs w:val="28"/>
+          <w:lang w:val="en-US"/>
+        </w:rPr>
+        <w:t>Antonin</w:t>
+      </w:r>
+      <w:r>
+        <w:rPr>
+          <w:szCs w:val="28"/>
+        </w:rPr>
+        <w:t xml:space="preserve"> </w:t>
+      </w:r>
+      <w:r>
+        <w:rPr>
+          <w:szCs w:val="28"/>
+          <w:lang w:val="en-US"/>
+        </w:rPr>
+        <w:t>Chapoy</w:t>
+      </w:r>
+      <w:r>
+        <w:rPr>
+          <w:szCs w:val="28"/>
+        </w:rPr>
+        <w:t xml:space="preserve">, </w:t>
+      </w:r>
+      <w:r>
+        <w:rPr>
+          <w:szCs w:val="28"/>
+          <w:lang w:val="en-US"/>
+        </w:rPr>
+        <w:t>Rob</w:t>
+      </w:r>
+      <w:r>
+        <w:rPr>
+          <w:szCs w:val="28"/>
+        </w:rPr>
+        <w:t xml:space="preserve"> </w:t>
+      </w:r>
+      <w:proofErr w:type="spellStart"/>
+      <w:r>
+        <w:rPr>
+          <w:szCs w:val="28"/>
+          <w:lang w:val="en-US"/>
+        </w:rPr>
+        <w:t>Burgass</w:t>
+      </w:r>
+      <w:proofErr w:type="spellEnd"/>
+      <w:r>
+        <w:rPr>
+          <w:szCs w:val="28"/>
+        </w:rPr>
+        <w:t>, 2011</w:t>
       </w:r>
       <w:r>
         <w:t>]</w:t>
@@ -3184,7 +3904,30 @@
         <w:t>[</w:t>
       </w:r>
       <w:r>
-        <w:t>10</w:t>
+        <w:rPr>
+          <w:szCs w:val="28"/>
+        </w:rPr>
+        <w:t xml:space="preserve">Лобанова О.А., </w:t>
+      </w:r>
+      <w:proofErr w:type="spellStart"/>
+      <w:r>
+        <w:rPr>
+          <w:szCs w:val="28"/>
+        </w:rPr>
+        <w:t>Индрупский</w:t>
+      </w:r>
+      <w:proofErr w:type="spellEnd"/>
+      <w:r>
+        <w:rPr>
+          <w:szCs w:val="28"/>
+        </w:rPr>
+        <w:t xml:space="preserve"> И.М.</w:t>
+      </w:r>
+      <w:r>
+        <w:rPr>
+          <w:szCs w:val="28"/>
+        </w:rPr>
+        <w:t>, 2023</w:t>
       </w:r>
       <w:r>
         <w:t>]</w:t>
@@ -3221,7 +3964,19 @@
         <w:t>[</w:t>
       </w:r>
       <w:r>
-        <w:t>7</w:t>
+        <w:rPr>
+          <w:lang w:val="en-US"/>
+        </w:rPr>
+        <w:t>RFD</w:t>
+      </w:r>
+      <w:r>
+        <w:t xml:space="preserve"> </w:t>
+      </w:r>
+      <w:r>
+        <w:t>техническое руководство</w:t>
+      </w:r>
+      <w:r>
+        <w:t>, 2024</w:t>
       </w:r>
       <w:r>
         <w:t>]</w:t>
@@ -3242,7 +3997,11 @@
         <w:t xml:space="preserve">ограничиваются </w:t>
       </w:r>
       <w:r>
-        <w:t>экспертными подходами по подбору скин-фактора для адаптации модел</w:t>
+        <w:t xml:space="preserve">экспертными подходами по подбору скин-фактора </w:t>
+      </w:r>
+      <w:r>
+        <w:lastRenderedPageBreak/>
+        <w:t>для адаптации модел</w:t>
       </w:r>
       <w:r>
         <w:t>ей</w:t>
@@ -3271,11 +4030,7 @@
       </w:r>
       <w:proofErr w:type="spellEnd"/>
       <w:r>
-        <w:t xml:space="preserve"> </w:t>
-      </w:r>
-      <w:r>
-        <w:lastRenderedPageBreak/>
-        <w:t>пространств</w:t>
+        <w:t xml:space="preserve"> пространств</w:t>
       </w:r>
       <w:r>
         <w:t>у</w:t>
@@ -3520,14 +4275,80 @@
       <w:r>
         <w:rPr>
           <w:szCs w:val="28"/>
-        </w:rPr>
-        <w:t>1</w:t>
-      </w:r>
-      <w:r>
-        <w:rPr>
-          <w:szCs w:val="28"/>
-        </w:rPr>
-        <w:t>1</w:t>
+          <w:lang w:val="en-US"/>
+        </w:rPr>
+        <w:t>Klemin</w:t>
+      </w:r>
+      <w:r>
+        <w:rPr>
+          <w:szCs w:val="28"/>
+        </w:rPr>
+        <w:t xml:space="preserve"> </w:t>
+      </w:r>
+      <w:r>
+        <w:rPr>
+          <w:szCs w:val="28"/>
+          <w:lang w:val="en-US"/>
+        </w:rPr>
+        <w:t>D</w:t>
+      </w:r>
+      <w:r>
+        <w:rPr>
+          <w:szCs w:val="28"/>
+        </w:rPr>
+        <w:t xml:space="preserve">., </w:t>
+      </w:r>
+      <w:r>
+        <w:rPr>
+          <w:szCs w:val="28"/>
+          <w:lang w:val="en-US"/>
+        </w:rPr>
+        <w:t>Pimenov</w:t>
+      </w:r>
+      <w:r>
+        <w:rPr>
+          <w:szCs w:val="28"/>
+        </w:rPr>
+        <w:t xml:space="preserve"> </w:t>
+      </w:r>
+      <w:r>
+        <w:rPr>
+          <w:szCs w:val="28"/>
+          <w:lang w:val="en-US"/>
+        </w:rPr>
+        <w:t>V</w:t>
+      </w:r>
+      <w:r>
+        <w:rPr>
+          <w:szCs w:val="28"/>
+        </w:rPr>
+        <w:t xml:space="preserve">., </w:t>
+      </w:r>
+      <w:r>
+        <w:rPr>
+          <w:szCs w:val="28"/>
+          <w:lang w:val="en-US"/>
+        </w:rPr>
+        <w:t>Rudenko</w:t>
+      </w:r>
+      <w:r>
+        <w:rPr>
+          <w:szCs w:val="28"/>
+        </w:rPr>
+        <w:t xml:space="preserve"> </w:t>
+      </w:r>
+      <w:r>
+        <w:rPr>
+          <w:szCs w:val="28"/>
+          <w:lang w:val="en-US"/>
+        </w:rPr>
+        <w:t>D</w:t>
+      </w:r>
+      <w:r>
+        <w:rPr>
+          <w:szCs w:val="28"/>
+        </w:rPr>
+        <w:t>., 2008</w:t>
       </w:r>
       <w:r>
         <w:rPr>
@@ -4846,13 +5667,91 @@
         <w:rPr>
           <w:szCs w:val="28"/>
         </w:rPr>
-        <w:t>[1</w:t>
-      </w:r>
-      <w:r>
-        <w:rPr>
-          <w:szCs w:val="28"/>
-        </w:rPr>
-        <w:t>2</w:t>
+        <w:t>[</w:t>
+      </w:r>
+      <w:r>
+        <w:rPr>
+          <w:szCs w:val="28"/>
+          <w:lang w:val="en-US"/>
+        </w:rPr>
+        <w:t>Hasan</w:t>
+      </w:r>
+      <w:r>
+        <w:rPr>
+          <w:szCs w:val="28"/>
+        </w:rPr>
+        <w:t xml:space="preserve"> </w:t>
+      </w:r>
+      <w:r>
+        <w:rPr>
+          <w:szCs w:val="28"/>
+          <w:lang w:val="en-US"/>
+        </w:rPr>
+        <w:t>A</w:t>
+      </w:r>
+      <w:r>
+        <w:rPr>
+          <w:szCs w:val="28"/>
+        </w:rPr>
+        <w:t>.</w:t>
+      </w:r>
+      <w:r>
+        <w:rPr>
+          <w:szCs w:val="28"/>
+          <w:lang w:val="en-US"/>
+        </w:rPr>
+        <w:t>R</w:t>
+      </w:r>
+      <w:r>
+        <w:rPr>
+          <w:szCs w:val="28"/>
+        </w:rPr>
+        <w:t xml:space="preserve">., </w:t>
+      </w:r>
+      <w:r>
+        <w:rPr>
+          <w:szCs w:val="28"/>
+          <w:lang w:val="en-US"/>
+        </w:rPr>
+        <w:t>Kabir</w:t>
+      </w:r>
+      <w:r>
+        <w:rPr>
+          <w:szCs w:val="28"/>
+        </w:rPr>
+        <w:t xml:space="preserve"> </w:t>
+      </w:r>
+      <w:r>
+        <w:rPr>
+          <w:szCs w:val="28"/>
+          <w:lang w:val="en-US"/>
+        </w:rPr>
+        <w:t>C</w:t>
+      </w:r>
+      <w:r>
+        <w:rPr>
+          <w:szCs w:val="28"/>
+        </w:rPr>
+        <w:t>.</w:t>
+      </w:r>
+      <w:r>
+        <w:rPr>
+          <w:szCs w:val="28"/>
+          <w:lang w:val="en-US"/>
+        </w:rPr>
+        <w:t>S</w:t>
+      </w:r>
+      <w:r>
+        <w:rPr>
+          <w:szCs w:val="28"/>
+        </w:rPr>
+        <w:t>.</w:t>
+      </w:r>
+      <w:r>
+        <w:rPr>
+          <w:szCs w:val="28"/>
+        </w:rPr>
+        <w:t>, 2002</w:t>
       </w:r>
       <w:r>
         <w:rPr>
@@ -5157,7 +6056,6 @@
         <w:rPr>
           <w:szCs w:val="28"/>
         </w:rPr>
-        <w:lastRenderedPageBreak/>
         <w:t>Где</w:t>
       </w:r>
       <w:r>
@@ -5365,13 +6263,91 @@
         <w:rPr>
           <w:szCs w:val="28"/>
         </w:rPr>
-        <w:t>[1</w:t>
-      </w:r>
-      <w:r>
-        <w:rPr>
-          <w:szCs w:val="28"/>
-        </w:rPr>
-        <w:t>2</w:t>
+        <w:t>[</w:t>
+      </w:r>
+      <w:r>
+        <w:rPr>
+          <w:szCs w:val="28"/>
+          <w:lang w:val="en-US"/>
+        </w:rPr>
+        <w:t>Hasan</w:t>
+      </w:r>
+      <w:r>
+        <w:rPr>
+          <w:szCs w:val="28"/>
+        </w:rPr>
+        <w:t xml:space="preserve"> </w:t>
+      </w:r>
+      <w:r>
+        <w:rPr>
+          <w:szCs w:val="28"/>
+          <w:lang w:val="en-US"/>
+        </w:rPr>
+        <w:t>A</w:t>
+      </w:r>
+      <w:r>
+        <w:rPr>
+          <w:szCs w:val="28"/>
+        </w:rPr>
+        <w:t>.</w:t>
+      </w:r>
+      <w:r>
+        <w:rPr>
+          <w:szCs w:val="28"/>
+          <w:lang w:val="en-US"/>
+        </w:rPr>
+        <w:t>R</w:t>
+      </w:r>
+      <w:r>
+        <w:rPr>
+          <w:szCs w:val="28"/>
+        </w:rPr>
+        <w:t xml:space="preserve">., </w:t>
+      </w:r>
+      <w:r>
+        <w:rPr>
+          <w:szCs w:val="28"/>
+          <w:lang w:val="en-US"/>
+        </w:rPr>
+        <w:t>Kabir</w:t>
+      </w:r>
+      <w:r>
+        <w:rPr>
+          <w:szCs w:val="28"/>
+        </w:rPr>
+        <w:t xml:space="preserve"> </w:t>
+      </w:r>
+      <w:r>
+        <w:rPr>
+          <w:szCs w:val="28"/>
+          <w:lang w:val="en-US"/>
+        </w:rPr>
+        <w:t>C</w:t>
+      </w:r>
+      <w:r>
+        <w:rPr>
+          <w:szCs w:val="28"/>
+        </w:rPr>
+        <w:t>.</w:t>
+      </w:r>
+      <w:r>
+        <w:rPr>
+          <w:szCs w:val="28"/>
+          <w:lang w:val="en-US"/>
+        </w:rPr>
+        <w:t>S</w:t>
+      </w:r>
+      <w:r>
+        <w:rPr>
+          <w:szCs w:val="28"/>
+        </w:rPr>
+        <w:t>.</w:t>
+      </w:r>
+      <w:r>
+        <w:rPr>
+          <w:szCs w:val="28"/>
+        </w:rPr>
+        <w:t>, 2002</w:t>
       </w:r>
       <w:r>
         <w:rPr>
@@ -5500,13 +6476,80 @@
         <w:rPr>
           <w:szCs w:val="28"/>
         </w:rPr>
-        <w:t>[1</w:t>
-      </w:r>
-      <w:r>
-        <w:rPr>
-          <w:szCs w:val="28"/>
-        </w:rPr>
-        <w:t>3</w:t>
+        <w:t>[</w:t>
+      </w:r>
+      <w:r>
+        <w:rPr>
+          <w:szCs w:val="28"/>
+          <w:lang w:val="en-US"/>
+        </w:rPr>
+        <w:t>Holmes</w:t>
+      </w:r>
+      <w:r>
+        <w:rPr>
+          <w:szCs w:val="28"/>
+        </w:rPr>
+        <w:t xml:space="preserve"> </w:t>
+      </w:r>
+      <w:r>
+        <w:rPr>
+          <w:szCs w:val="28"/>
+          <w:lang w:val="en-US"/>
+        </w:rPr>
+        <w:t>J</w:t>
+      </w:r>
+      <w:r>
+        <w:rPr>
+          <w:szCs w:val="28"/>
+        </w:rPr>
+        <w:t>.</w:t>
+      </w:r>
+      <w:r>
+        <w:rPr>
+          <w:szCs w:val="28"/>
+          <w:lang w:val="en-US"/>
+        </w:rPr>
+        <w:t>A</w:t>
+      </w:r>
+      <w:r>
+        <w:rPr>
+          <w:szCs w:val="28"/>
+        </w:rPr>
+        <w:t xml:space="preserve">., </w:t>
+      </w:r>
+      <w:proofErr w:type="spellStart"/>
+      <w:r>
+        <w:rPr>
+          <w:szCs w:val="28"/>
+          <w:lang w:val="en-US"/>
+        </w:rPr>
+        <w:t>Barkve</w:t>
+      </w:r>
+      <w:proofErr w:type="spellEnd"/>
+      <w:r>
+        <w:rPr>
+          <w:szCs w:val="28"/>
+        </w:rPr>
+        <w:t xml:space="preserve"> </w:t>
+      </w:r>
+      <w:r>
+        <w:rPr>
+          <w:szCs w:val="28"/>
+          <w:lang w:val="en-US"/>
+        </w:rPr>
+        <w:t>T</w:t>
+      </w:r>
+      <w:r>
+        <w:rPr>
+          <w:szCs w:val="28"/>
+        </w:rPr>
+        <w:t>.</w:t>
+      </w:r>
+      <w:r>
+        <w:rPr>
+          <w:szCs w:val="28"/>
+        </w:rPr>
+        <w:t>, 1998</w:t>
       </w:r>
       <w:r>
         <w:rPr>
@@ -5744,31 +6787,25 @@
         <w:rPr>
           <w:szCs w:val="28"/>
         </w:rPr>
-        <w:t xml:space="preserve">При этом встречаются выгодно </w:t>
-      </w:r>
-      <w:r>
-        <w:rPr>
-          <w:szCs w:val="28"/>
-        </w:rPr>
-        <w:t>отлича</w:t>
-      </w:r>
-      <w:r>
-        <w:rPr>
-          <w:szCs w:val="28"/>
-        </w:rPr>
-        <w:t>ющиеся</w:t>
-      </w:r>
-      <w:r>
-        <w:rPr>
-          <w:szCs w:val="28"/>
-        </w:rPr>
-        <w:t xml:space="preserve"> работ</w:t>
-      </w:r>
-      <w:r>
-        <w:rPr>
-          <w:szCs w:val="28"/>
-        </w:rPr>
-        <w:t>ы</w:t>
+        <w:t xml:space="preserve">При этом </w:t>
+      </w:r>
+      <w:r>
+        <w:rPr>
+          <w:szCs w:val="28"/>
+        </w:rPr>
+        <w:t>есть обширное множество работ</w:t>
+      </w:r>
+      <w:r>
+        <w:rPr>
+          <w:szCs w:val="28"/>
+        </w:rPr>
+        <w:t xml:space="preserve">, </w:t>
+      </w:r>
+      <w:r>
+        <w:rPr>
+          <w:szCs w:val="28"/>
+        </w:rPr>
+        <w:t>например</w:t>
       </w:r>
       <w:r>
         <w:rPr>
@@ -5785,50 +6822,320 @@
       <w:r>
         <w:rPr>
           <w:szCs w:val="28"/>
-        </w:rPr>
-        <w:t>1</w:t>
-      </w:r>
-      <w:r>
-        <w:rPr>
-          <w:szCs w:val="28"/>
-        </w:rPr>
-        <w:t>4</w:t>
-      </w:r>
-      <w:r>
-        <w:rPr>
-          <w:szCs w:val="28"/>
-        </w:rPr>
-        <w:t>, 1</w:t>
-      </w:r>
-      <w:r>
-        <w:rPr>
-          <w:szCs w:val="28"/>
-        </w:rPr>
-        <w:t>5</w:t>
-      </w:r>
-      <w:r>
-        <w:rPr>
-          <w:szCs w:val="28"/>
-        </w:rPr>
-        <w:t>, 1</w:t>
-      </w:r>
-      <w:r>
-        <w:rPr>
-          <w:szCs w:val="28"/>
-        </w:rPr>
-        <w:t>6</w:t>
-      </w:r>
-      <w:r>
-        <w:rPr>
-          <w:szCs w:val="28"/>
-        </w:rPr>
-        <w:t>, 1</w:t>
-      </w:r>
-      <w:r>
-        <w:rPr>
-          <w:szCs w:val="28"/>
-        </w:rPr>
-        <w:t>7</w:t>
+          <w:lang w:val="en-US"/>
+        </w:rPr>
+        <w:t>Farouq</w:t>
+      </w:r>
+      <w:r>
+        <w:rPr>
+          <w:szCs w:val="28"/>
+        </w:rPr>
+        <w:t xml:space="preserve"> </w:t>
+      </w:r>
+      <w:r>
+        <w:rPr>
+          <w:szCs w:val="28"/>
+          <w:lang w:val="en-US"/>
+        </w:rPr>
+        <w:t>S</w:t>
+      </w:r>
+      <w:r>
+        <w:rPr>
+          <w:szCs w:val="28"/>
+        </w:rPr>
+        <w:t xml:space="preserve">. </w:t>
+      </w:r>
+      <w:r>
+        <w:rPr>
+          <w:szCs w:val="28"/>
+          <w:lang w:val="en-US"/>
+        </w:rPr>
+        <w:t>M</w:t>
+      </w:r>
+      <w:r>
+        <w:rPr>
+          <w:szCs w:val="28"/>
+        </w:rPr>
+        <w:t>.</w:t>
+      </w:r>
+      <w:r>
+        <w:rPr>
+          <w:szCs w:val="28"/>
+        </w:rPr>
+        <w:t xml:space="preserve">, </w:t>
+      </w:r>
+      <w:r>
+        <w:rPr>
+          <w:szCs w:val="28"/>
+          <w:lang w:val="en-US"/>
+        </w:rPr>
+        <w:t>Zeinab</w:t>
+      </w:r>
+      <w:r>
+        <w:rPr>
+          <w:szCs w:val="28"/>
+        </w:rPr>
+        <w:t xml:space="preserve"> </w:t>
+      </w:r>
+      <w:r>
+        <w:rPr>
+          <w:szCs w:val="28"/>
+          <w:lang w:val="en-US"/>
+        </w:rPr>
+        <w:t>Zargar</w:t>
+      </w:r>
+      <w:r>
+        <w:rPr>
+          <w:szCs w:val="28"/>
+        </w:rPr>
+        <w:t xml:space="preserve">, 2018; </w:t>
+      </w:r>
+      <w:r>
+        <w:rPr>
+          <w:szCs w:val="28"/>
+          <w:lang w:val="en-US"/>
+        </w:rPr>
+        <w:t>Franck</w:t>
+      </w:r>
+      <w:r>
+        <w:rPr>
+          <w:szCs w:val="28"/>
+        </w:rPr>
+        <w:t xml:space="preserve"> </w:t>
+      </w:r>
+      <w:proofErr w:type="spellStart"/>
+      <w:r>
+        <w:rPr>
+          <w:szCs w:val="28"/>
+          <w:lang w:val="en-US"/>
+        </w:rPr>
+        <w:t>Diedro</w:t>
+      </w:r>
+      <w:proofErr w:type="spellEnd"/>
+      <w:r>
+        <w:rPr>
+          <w:szCs w:val="28"/>
+        </w:rPr>
+        <w:t xml:space="preserve">, </w:t>
+      </w:r>
+      <w:r>
+        <w:rPr>
+          <w:szCs w:val="28"/>
+          <w:lang w:val="en-US"/>
+        </w:rPr>
+        <w:t>Jonathan</w:t>
+      </w:r>
+      <w:r>
+        <w:rPr>
+          <w:szCs w:val="28"/>
+        </w:rPr>
+        <w:t xml:space="preserve"> </w:t>
+      </w:r>
+      <w:r>
+        <w:rPr>
+          <w:szCs w:val="28"/>
+          <w:lang w:val="en-US"/>
+        </w:rPr>
+        <w:t>Bryan</w:t>
+      </w:r>
+      <w:r>
+        <w:rPr>
+          <w:szCs w:val="28"/>
+        </w:rPr>
+        <w:t xml:space="preserve">, </w:t>
+      </w:r>
+      <w:r>
+        <w:rPr>
+          <w:szCs w:val="28"/>
+          <w:lang w:val="en-US"/>
+        </w:rPr>
+        <w:t>Sergey</w:t>
+      </w:r>
+      <w:r>
+        <w:rPr>
+          <w:szCs w:val="28"/>
+        </w:rPr>
+        <w:t xml:space="preserve"> </w:t>
+      </w:r>
+      <w:r>
+        <w:rPr>
+          <w:szCs w:val="28"/>
+          <w:lang w:val="en-US"/>
+        </w:rPr>
+        <w:t>Kryuchkov</w:t>
+      </w:r>
+      <w:r>
+        <w:rPr>
+          <w:szCs w:val="28"/>
+        </w:rPr>
+        <w:t xml:space="preserve">, 2015; </w:t>
+      </w:r>
+      <w:r>
+        <w:rPr>
+          <w:szCs w:val="28"/>
+          <w:lang w:val="en-US"/>
+        </w:rPr>
+        <w:t>Bita</w:t>
+      </w:r>
+      <w:r>
+        <w:rPr>
+          <w:szCs w:val="28"/>
+        </w:rPr>
+        <w:t xml:space="preserve"> </w:t>
+      </w:r>
+      <w:proofErr w:type="spellStart"/>
+      <w:r>
+        <w:rPr>
+          <w:szCs w:val="28"/>
+          <w:lang w:val="en-US"/>
+        </w:rPr>
+        <w:t>Bayestehparvin</w:t>
+      </w:r>
+      <w:proofErr w:type="spellEnd"/>
+      <w:r>
+        <w:rPr>
+          <w:szCs w:val="28"/>
+        </w:rPr>
+        <w:t xml:space="preserve">, </w:t>
+      </w:r>
+      <w:r>
+        <w:rPr>
+          <w:szCs w:val="28"/>
+          <w:lang w:val="en-US"/>
+        </w:rPr>
+        <w:t>Jalal</w:t>
+      </w:r>
+      <w:r>
+        <w:rPr>
+          <w:szCs w:val="28"/>
+        </w:rPr>
+        <w:t xml:space="preserve"> </w:t>
+      </w:r>
+      <w:r>
+        <w:rPr>
+          <w:szCs w:val="28"/>
+          <w:lang w:val="en-US"/>
+        </w:rPr>
+        <w:t>Abedi</w:t>
+      </w:r>
+      <w:r>
+        <w:rPr>
+          <w:szCs w:val="28"/>
+        </w:rPr>
+        <w:t xml:space="preserve">, </w:t>
+      </w:r>
+      <w:r>
+        <w:rPr>
+          <w:szCs w:val="28"/>
+          <w:lang w:val="en-US"/>
+        </w:rPr>
+        <w:t>Farouq</w:t>
+      </w:r>
+      <w:r>
+        <w:rPr>
+          <w:szCs w:val="28"/>
+        </w:rPr>
+        <w:t xml:space="preserve"> </w:t>
+      </w:r>
+      <w:r>
+        <w:rPr>
+          <w:szCs w:val="28"/>
+          <w:lang w:val="en-US"/>
+        </w:rPr>
+        <w:t>S</w:t>
+      </w:r>
+      <w:r>
+        <w:rPr>
+          <w:szCs w:val="28"/>
+        </w:rPr>
+        <w:t xml:space="preserve">. </w:t>
+      </w:r>
+      <w:r>
+        <w:rPr>
+          <w:szCs w:val="28"/>
+          <w:lang w:val="en-US"/>
+        </w:rPr>
+        <w:t>M</w:t>
+      </w:r>
+      <w:r>
+        <w:rPr>
+          <w:szCs w:val="28"/>
+        </w:rPr>
+        <w:t>.</w:t>
+      </w:r>
+      <w:r>
+        <w:rPr>
+          <w:szCs w:val="28"/>
+        </w:rPr>
+        <w:t xml:space="preserve">, 2017; </w:t>
+      </w:r>
+      <w:r>
+        <w:rPr>
+          <w:szCs w:val="28"/>
+          <w:lang w:val="en-US"/>
+        </w:rPr>
+        <w:lastRenderedPageBreak/>
+        <w:t>Hamed</w:t>
+      </w:r>
+      <w:r>
+        <w:rPr>
+          <w:szCs w:val="28"/>
+        </w:rPr>
+        <w:t xml:space="preserve"> </w:t>
+      </w:r>
+      <w:r>
+        <w:rPr>
+          <w:szCs w:val="28"/>
+          <w:lang w:val="en-US"/>
+        </w:rPr>
+        <w:t>Reza</w:t>
+      </w:r>
+      <w:r>
+        <w:rPr>
+          <w:szCs w:val="28"/>
+        </w:rPr>
+        <w:t xml:space="preserve"> </w:t>
+      </w:r>
+      <w:proofErr w:type="spellStart"/>
+      <w:r>
+        <w:rPr>
+          <w:szCs w:val="28"/>
+          <w:lang w:val="en-US"/>
+        </w:rPr>
+        <w:t>Motahhari</w:t>
+      </w:r>
+      <w:proofErr w:type="spellEnd"/>
+      <w:r>
+        <w:rPr>
+          <w:szCs w:val="28"/>
+        </w:rPr>
+        <w:t xml:space="preserve">, </w:t>
+      </w:r>
+      <w:r>
+        <w:rPr>
+          <w:szCs w:val="28"/>
+          <w:lang w:val="en-US"/>
+        </w:rPr>
+        <w:t>Rahman</w:t>
+      </w:r>
+      <w:r>
+        <w:rPr>
+          <w:szCs w:val="28"/>
+        </w:rPr>
+        <w:t xml:space="preserve"> </w:t>
+      </w:r>
+      <w:r>
+        <w:rPr>
+          <w:szCs w:val="28"/>
+          <w:lang w:val="en-US"/>
+        </w:rPr>
+        <w:t>Khaledi</w:t>
+      </w:r>
+      <w:r>
+        <w:rPr>
+          <w:szCs w:val="28"/>
+        </w:rPr>
+        <w:t>, 2018</w:t>
       </w:r>
       <w:r>
         <w:rPr>
@@ -5840,7 +7147,19 @@
         <w:rPr>
           <w:szCs w:val="28"/>
         </w:rPr>
-        <w:t>акцентирующая внимание на математической формулировке моделей</w:t>
+        <w:t>акцентирующ</w:t>
+      </w:r>
+      <w:r>
+        <w:rPr>
+          <w:szCs w:val="28"/>
+        </w:rPr>
+        <w:t>их</w:t>
+      </w:r>
+      <w:r>
+        <w:rPr>
+          <w:szCs w:val="28"/>
+        </w:rPr>
+        <w:t xml:space="preserve"> внимание на математической формулировке моделей</w:t>
       </w:r>
       <w:r>
         <w:rPr>
@@ -5955,14 +7274,61 @@
         <w:rPr>
           <w:szCs w:val="28"/>
         </w:rPr>
-        <w:t xml:space="preserve"> Авторы подробно </w:t>
-      </w:r>
-      <w:r>
-        <w:rPr>
-          <w:szCs w:val="28"/>
-        </w:rPr>
-        <w:lastRenderedPageBreak/>
-        <w:t xml:space="preserve">описывают разработанную модель и валидируют ее на </w:t>
+        <w:t xml:space="preserve"> Некоторые а</w:t>
+      </w:r>
+      <w:r>
+        <w:rPr>
+          <w:szCs w:val="28"/>
+        </w:rPr>
+        <w:t>вторы подробно описывают разработанн</w:t>
+      </w:r>
+      <w:r>
+        <w:rPr>
+          <w:szCs w:val="28"/>
+        </w:rPr>
+        <w:t>ые</w:t>
+      </w:r>
+      <w:r>
+        <w:rPr>
+          <w:szCs w:val="28"/>
+        </w:rPr>
+        <w:t xml:space="preserve"> модел</w:t>
+      </w:r>
+      <w:r>
+        <w:rPr>
+          <w:szCs w:val="28"/>
+        </w:rPr>
+        <w:t>и и</w:t>
+      </w:r>
+      <w:r>
+        <w:rPr>
+          <w:szCs w:val="28"/>
+        </w:rPr>
+        <w:t xml:space="preserve"> </w:t>
+      </w:r>
+      <w:r>
+        <w:rPr>
+          <w:szCs w:val="28"/>
+        </w:rPr>
+        <w:t xml:space="preserve">методы </w:t>
+      </w:r>
+      <w:r>
+        <w:rPr>
+          <w:szCs w:val="28"/>
+        </w:rPr>
+        <w:t>валид</w:t>
+      </w:r>
+      <w:r>
+        <w:rPr>
+          <w:szCs w:val="28"/>
+        </w:rPr>
+        <w:t>ации</w:t>
+      </w:r>
+      <w:r>
+        <w:rPr>
+          <w:szCs w:val="28"/>
+        </w:rPr>
+        <w:t xml:space="preserve"> на </w:t>
       </w:r>
       <w:r>
         <w:rPr>
@@ -6189,14 +7555,140 @@
       <w:r>
         <w:rPr>
           <w:szCs w:val="28"/>
-        </w:rPr>
-        <w:t>1</w:t>
-      </w:r>
-      <w:r>
-        <w:rPr>
-          <w:szCs w:val="28"/>
-        </w:rPr>
-        <w:t>8</w:t>
+          <w:lang w:val="en-US"/>
+        </w:rPr>
+        <w:t>Kalra</w:t>
+      </w:r>
+      <w:r>
+        <w:rPr>
+          <w:szCs w:val="28"/>
+        </w:rPr>
+        <w:t xml:space="preserve"> </w:t>
+      </w:r>
+      <w:r>
+        <w:rPr>
+          <w:szCs w:val="28"/>
+          <w:lang w:val="en-US"/>
+        </w:rPr>
+        <w:t>H</w:t>
+      </w:r>
+      <w:r>
+        <w:rPr>
+          <w:szCs w:val="28"/>
+        </w:rPr>
+        <w:t xml:space="preserve">., </w:t>
+      </w:r>
+      <w:r>
+        <w:rPr>
+          <w:szCs w:val="28"/>
+          <w:lang w:val="en-US"/>
+        </w:rPr>
+        <w:t>Kubota</w:t>
+      </w:r>
+      <w:r>
+        <w:rPr>
+          <w:szCs w:val="28"/>
+        </w:rPr>
+        <w:t xml:space="preserve"> </w:t>
+      </w:r>
+      <w:r>
+        <w:rPr>
+          <w:szCs w:val="28"/>
+          <w:lang w:val="en-US"/>
+        </w:rPr>
+        <w:t>H</w:t>
+      </w:r>
+      <w:r>
+        <w:rPr>
+          <w:szCs w:val="28"/>
+        </w:rPr>
+        <w:t xml:space="preserve">., </w:t>
+      </w:r>
+      <w:r>
+        <w:rPr>
+          <w:szCs w:val="28"/>
+          <w:lang w:val="en-US"/>
+        </w:rPr>
+        <w:t>Robinson</w:t>
+      </w:r>
+      <w:r>
+        <w:rPr>
+          <w:szCs w:val="28"/>
+        </w:rPr>
+        <w:t xml:space="preserve"> </w:t>
+      </w:r>
+      <w:r>
+        <w:rPr>
+          <w:szCs w:val="28"/>
+          <w:lang w:val="en-US"/>
+        </w:rPr>
+        <w:t>D</w:t>
+      </w:r>
+      <w:r>
+        <w:rPr>
+          <w:szCs w:val="28"/>
+        </w:rPr>
+        <w:t>.</w:t>
+      </w:r>
+      <w:r>
+        <w:rPr>
+          <w:szCs w:val="28"/>
+          <w:lang w:val="en-US"/>
+        </w:rPr>
+        <w:t>B</w:t>
+      </w:r>
+      <w:r>
+        <w:rPr>
+          <w:szCs w:val="28"/>
+        </w:rPr>
+        <w:t xml:space="preserve">., </w:t>
+      </w:r>
+      <w:proofErr w:type="spellStart"/>
+      <w:r>
+        <w:rPr>
+          <w:szCs w:val="28"/>
+          <w:lang w:val="en-US"/>
+        </w:rPr>
+        <w:t>Besserer</w:t>
+      </w:r>
+      <w:proofErr w:type="spellEnd"/>
+      <w:r>
+        <w:rPr>
+          <w:szCs w:val="28"/>
+        </w:rPr>
+        <w:t xml:space="preserve"> </w:t>
+      </w:r>
+      <w:r>
+        <w:rPr>
+          <w:szCs w:val="28"/>
+          <w:lang w:val="en-US"/>
+        </w:rPr>
+        <w:t>G</w:t>
+      </w:r>
+      <w:r>
+        <w:rPr>
+          <w:szCs w:val="28"/>
+        </w:rPr>
+        <w:t xml:space="preserve">. </w:t>
+      </w:r>
+      <w:r>
+        <w:rPr>
+          <w:szCs w:val="28"/>
+          <w:lang w:val="en-US"/>
+        </w:rPr>
+        <w:t>J</w:t>
+      </w:r>
+      <w:r>
+        <w:rPr>
+          <w:szCs w:val="28"/>
+        </w:rPr>
+        <w:t>.</w:t>
+      </w:r>
+      <w:r>
+        <w:rPr>
+          <w:szCs w:val="28"/>
+        </w:rPr>
+        <w:t>, 1977</w:t>
       </w:r>
       <w:r>
         <w:rPr>
@@ -6322,17 +7814,51 @@
         </w:rPr>
         <w:t>[</w:t>
       </w:r>
-      <w:r>
-        <w:rPr>
-          <w:szCs w:val="28"/>
-        </w:rPr>
-        <w:t>1</w:t>
-      </w:r>
-      <w:r>
-        <w:rPr>
-          <w:szCs w:val="28"/>
-        </w:rPr>
-        <w:t>9</w:t>
+      <w:proofErr w:type="spellStart"/>
+      <w:r>
+        <w:rPr>
+          <w:szCs w:val="28"/>
+        </w:rPr>
+        <w:t>Шабаров</w:t>
+      </w:r>
+      <w:proofErr w:type="spellEnd"/>
+      <w:r>
+        <w:rPr>
+          <w:szCs w:val="28"/>
+        </w:rPr>
+        <w:t xml:space="preserve"> </w:t>
+      </w:r>
+      <w:r>
+        <w:rPr>
+          <w:szCs w:val="28"/>
+        </w:rPr>
+        <w:t>А.Б.</w:t>
+      </w:r>
+      <w:r>
+        <w:rPr>
+          <w:szCs w:val="28"/>
+        </w:rPr>
+        <w:t xml:space="preserve">, </w:t>
+      </w:r>
+      <w:proofErr w:type="spellStart"/>
+      <w:r>
+        <w:rPr>
+          <w:szCs w:val="28"/>
+        </w:rPr>
+        <w:t>Заночуев</w:t>
+      </w:r>
+      <w:proofErr w:type="spellEnd"/>
+      <w:r>
+        <w:rPr>
+          <w:szCs w:val="28"/>
+        </w:rPr>
+        <w:t xml:space="preserve"> С.А.</w:t>
+      </w:r>
+      <w:r>
+        <w:rPr>
+          <w:szCs w:val="28"/>
+        </w:rPr>
+        <w:t>, 2015</w:t>
       </w:r>
       <w:r>
         <w:rPr>
@@ -6476,7 +8002,14 @@
         <w:rPr>
           <w:szCs w:val="28"/>
         </w:rPr>
-        <w:t>в статье,</w:t>
+        <w:t xml:space="preserve">в </w:t>
+      </w:r>
+      <w:r>
+        <w:rPr>
+          <w:szCs w:val="28"/>
+        </w:rPr>
+        <w:lastRenderedPageBreak/>
+        <w:t>статье,</w:t>
       </w:r>
       <w:r>
         <w:rPr>
@@ -6603,50 +8136,921 @@
         <w:rPr>
           <w:szCs w:val="28"/>
         </w:rPr>
+        <w:t>Т</w:t>
+      </w:r>
+      <w:r>
+        <w:rPr>
+          <w:szCs w:val="28"/>
+        </w:rPr>
+        <w:t>ема</w:t>
+      </w:r>
+      <w:r>
+        <w:rPr>
+          <w:szCs w:val="28"/>
+        </w:rPr>
+        <w:t xml:space="preserve"> </w:t>
+      </w:r>
+      <w:r>
+        <w:rPr>
+          <w:szCs w:val="28"/>
+        </w:rPr>
+        <w:t xml:space="preserve">образования </w:t>
+      </w:r>
+      <w:r>
+        <w:rPr>
+          <w:szCs w:val="28"/>
+        </w:rPr>
+        <w:t>гидратов</w:t>
+      </w:r>
+      <w:r>
+        <w:rPr>
+          <w:szCs w:val="28"/>
+        </w:rPr>
+        <w:t xml:space="preserve"> </w:t>
+      </w:r>
+      <w:r>
+        <w:rPr>
+          <w:szCs w:val="28"/>
+        </w:rPr>
+        <w:t xml:space="preserve">является </w:t>
+      </w:r>
+      <w:r>
+        <w:rPr>
+          <w:szCs w:val="28"/>
+        </w:rPr>
+        <w:t>актуальной и часто освещаемой</w:t>
+      </w:r>
+      <w:r>
+        <w:rPr>
+          <w:szCs w:val="28"/>
+        </w:rPr>
+        <w:t>,</w:t>
+      </w:r>
+      <w:r>
+        <w:rPr>
+          <w:szCs w:val="28"/>
+        </w:rPr>
+        <w:t xml:space="preserve"> хорошо </w:t>
+      </w:r>
+      <w:r>
+        <w:rPr>
+          <w:szCs w:val="28"/>
+        </w:rPr>
+        <w:t>известны основные механизмы образования гидратов</w:t>
+      </w:r>
+      <w:r>
+        <w:rPr>
+          <w:szCs w:val="28"/>
+        </w:rPr>
+        <w:t xml:space="preserve"> и борьбы с ним</w:t>
+      </w:r>
+      <w:r>
+        <w:rPr>
+          <w:szCs w:val="28"/>
+        </w:rPr>
+        <w:t xml:space="preserve">, </w:t>
+      </w:r>
+      <w:r>
+        <w:rPr>
+          <w:szCs w:val="28"/>
+        </w:rPr>
+        <w:t>т.к.</w:t>
+      </w:r>
+      <w:r>
+        <w:rPr>
+          <w:szCs w:val="28"/>
+        </w:rPr>
+        <w:t xml:space="preserve"> </w:t>
+      </w:r>
+      <w:r>
+        <w:rPr>
+          <w:szCs w:val="28"/>
+        </w:rPr>
+        <w:t xml:space="preserve">для </w:t>
+      </w:r>
+      <w:r>
+        <w:rPr>
+          <w:szCs w:val="28"/>
+        </w:rPr>
+        <w:t xml:space="preserve">нефтегазовой промышленности данный процесс </w:t>
+      </w:r>
+      <w:r>
+        <w:rPr>
+          <w:szCs w:val="28"/>
+        </w:rPr>
+        <w:t>является важным ввиду того</w:t>
+      </w:r>
+      <w:r>
+        <w:rPr>
+          <w:szCs w:val="28"/>
+        </w:rPr>
+        <w:t xml:space="preserve">, </w:t>
+      </w:r>
+      <w:r>
+        <w:rPr>
+          <w:szCs w:val="28"/>
+        </w:rPr>
+        <w:t xml:space="preserve">что он </w:t>
+      </w:r>
+      <w:r>
+        <w:rPr>
+          <w:szCs w:val="28"/>
+        </w:rPr>
+        <w:t xml:space="preserve">препятствующим эффективной добыче </w:t>
+      </w:r>
+      <w:r>
+        <w:rPr>
+          <w:szCs w:val="28"/>
+        </w:rPr>
+        <w:t xml:space="preserve">и транспортировке </w:t>
+      </w:r>
+      <w:r>
+        <w:rPr>
+          <w:szCs w:val="28"/>
+        </w:rPr>
+        <w:t xml:space="preserve">углеводородов. Проблема заключается в образовании гидратных </w:t>
+      </w:r>
+      <w:r>
+        <w:rPr>
+          <w:szCs w:val="28"/>
+        </w:rPr>
+        <w:t>пробок</w:t>
+      </w:r>
+      <w:r>
+        <w:rPr>
+          <w:szCs w:val="28"/>
+        </w:rPr>
+        <w:t xml:space="preserve"> </w:t>
+      </w:r>
+      <w:r>
+        <w:rPr>
+          <w:szCs w:val="28"/>
+        </w:rPr>
+        <w:t xml:space="preserve">в </w:t>
+      </w:r>
+      <w:r>
+        <w:rPr>
+          <w:szCs w:val="28"/>
+        </w:rPr>
+        <w:t xml:space="preserve">призабойной зоне и </w:t>
+      </w:r>
+      <w:r>
+        <w:rPr>
+          <w:szCs w:val="28"/>
+        </w:rPr>
+        <w:t>стволе скважин в ходе их эксплуатации</w:t>
+      </w:r>
+      <w:r>
+        <w:rPr>
+          <w:szCs w:val="28"/>
+        </w:rPr>
+        <w:t>.</w:t>
+      </w:r>
+      <w:r>
+        <w:rPr>
+          <w:szCs w:val="28"/>
+        </w:rPr>
+        <w:t xml:space="preserve"> Проблема образования гидратов в пласте характерна для залежей характеризующимися аномальными термобарическими условиями</w:t>
+      </w:r>
+      <w:r>
+        <w:rPr>
+          <w:szCs w:val="28"/>
+        </w:rPr>
+        <w:t xml:space="preserve">, </w:t>
+      </w:r>
+      <w:r>
+        <w:rPr>
+          <w:szCs w:val="28"/>
+        </w:rPr>
+        <w:t xml:space="preserve">составом газа и имеет меньшее распространение. В то же время образование гидрата в стволе скважины возникает из-за </w:t>
+      </w:r>
+      <w:r>
+        <w:rPr>
+          <w:szCs w:val="28"/>
+        </w:rPr>
+        <w:t>значительн</w:t>
+      </w:r>
+      <w:r>
+        <w:rPr>
+          <w:szCs w:val="28"/>
+        </w:rPr>
+        <w:t>ой</w:t>
+      </w:r>
+      <w:r>
+        <w:rPr>
+          <w:szCs w:val="28"/>
+        </w:rPr>
+        <w:t xml:space="preserve"> мощност</w:t>
+      </w:r>
+      <w:r>
+        <w:rPr>
+          <w:szCs w:val="28"/>
+        </w:rPr>
+        <w:t>и</w:t>
+      </w:r>
+      <w:r>
+        <w:rPr>
+          <w:szCs w:val="28"/>
+        </w:rPr>
+        <w:t xml:space="preserve"> </w:t>
+      </w:r>
+      <w:r>
+        <w:rPr>
+          <w:szCs w:val="28"/>
+        </w:rPr>
+        <w:t xml:space="preserve">вскрываемых </w:t>
+      </w:r>
+      <w:r>
+        <w:rPr>
+          <w:szCs w:val="28"/>
+        </w:rPr>
+        <w:t>вечномерзлых поро</w:t>
+      </w:r>
+      <w:r>
+        <w:rPr>
+          <w:szCs w:val="28"/>
+        </w:rPr>
+        <w:t>д</w:t>
+      </w:r>
+      <w:r>
+        <w:rPr>
+          <w:szCs w:val="28"/>
+        </w:rPr>
+        <w:t>,</w:t>
+      </w:r>
+      <w:r>
+        <w:rPr>
+          <w:szCs w:val="28"/>
+        </w:rPr>
+        <w:t xml:space="preserve"> состава</w:t>
+      </w:r>
+      <w:r>
+        <w:rPr>
+          <w:szCs w:val="28"/>
+        </w:rPr>
+        <w:t xml:space="preserve"> </w:t>
+      </w:r>
+      <w:r>
+        <w:rPr>
+          <w:szCs w:val="28"/>
+        </w:rPr>
+        <w:t>газ</w:t>
+      </w:r>
+      <w:r>
+        <w:rPr>
+          <w:szCs w:val="28"/>
+        </w:rPr>
+        <w:t>. Активно развиваются модели и методы</w:t>
+      </w:r>
+      <w:r>
+        <w:rPr>
+          <w:szCs w:val="28"/>
+        </w:rPr>
+        <w:t xml:space="preserve"> прогнозирования полей температур</w:t>
+      </w:r>
+      <w:r>
+        <w:rPr>
+          <w:szCs w:val="28"/>
+        </w:rPr>
+        <w:t>,</w:t>
+      </w:r>
+      <w:r>
+        <w:rPr>
+          <w:szCs w:val="28"/>
+        </w:rPr>
+        <w:t xml:space="preserve"> </w:t>
+      </w:r>
+      <w:r>
+        <w:rPr>
+          <w:szCs w:val="28"/>
+        </w:rPr>
+        <w:t>модели,</w:t>
+      </w:r>
+      <w:r>
+        <w:rPr>
+          <w:szCs w:val="28"/>
+        </w:rPr>
+        <w:t xml:space="preserve"> описывающ</w:t>
+      </w:r>
+      <w:r>
+        <w:rPr>
+          <w:szCs w:val="28"/>
+        </w:rPr>
+        <w:t>ие</w:t>
+      </w:r>
+      <w:r>
+        <w:rPr>
+          <w:szCs w:val="28"/>
+        </w:rPr>
+        <w:t xml:space="preserve"> образование газовых гидратов</w:t>
+      </w:r>
+      <w:r>
+        <w:rPr>
+          <w:szCs w:val="28"/>
+        </w:rPr>
+        <w:t xml:space="preserve"> в стволе скважины</w:t>
+      </w:r>
+      <w:r>
+        <w:rPr>
+          <w:szCs w:val="28"/>
+        </w:rPr>
+        <w:t>,</w:t>
+      </w:r>
+      <w:r>
+        <w:rPr>
+          <w:szCs w:val="28"/>
+        </w:rPr>
+        <w:t xml:space="preserve"> </w:t>
+      </w:r>
+      <w:r>
+        <w:rPr>
+          <w:szCs w:val="28"/>
+        </w:rPr>
+        <w:t>применимые для газовых</w:t>
+      </w:r>
+      <w:r>
+        <w:rPr>
+          <w:szCs w:val="28"/>
+        </w:rPr>
+        <w:t xml:space="preserve">, </w:t>
+      </w:r>
+      <w:r>
+        <w:rPr>
+          <w:szCs w:val="28"/>
+        </w:rPr>
+        <w:t>так и нефтяных месторождений</w:t>
+      </w:r>
+      <w:r>
+        <w:rPr>
+          <w:szCs w:val="28"/>
+        </w:rPr>
+        <w:t xml:space="preserve">, </w:t>
+      </w:r>
+      <w:r>
+        <w:rPr>
+          <w:szCs w:val="28"/>
+        </w:rPr>
+        <w:t xml:space="preserve">методики добычи </w:t>
+      </w:r>
+      <w:r>
+        <w:rPr>
+          <w:szCs w:val="28"/>
+        </w:rPr>
+        <w:t xml:space="preserve">углеводородов </w:t>
+      </w:r>
+      <w:r>
+        <w:rPr>
+          <w:szCs w:val="28"/>
+        </w:rPr>
+        <w:t>из гидратных пластов</w:t>
+      </w:r>
+      <w:r>
+        <w:rPr>
+          <w:szCs w:val="28"/>
+        </w:rPr>
+        <w:t xml:space="preserve"> </w:t>
+      </w:r>
+      <w:r>
+        <w:rPr>
+          <w:szCs w:val="28"/>
+        </w:rPr>
+        <w:t>[</w:t>
+      </w:r>
+      <w:proofErr w:type="spellStart"/>
+      <w:r>
+        <w:rPr>
+          <w:szCs w:val="28"/>
+        </w:rPr>
+        <w:t>Шагапов</w:t>
+      </w:r>
+      <w:proofErr w:type="spellEnd"/>
+      <w:r>
+        <w:rPr>
+          <w:szCs w:val="28"/>
+        </w:rPr>
+        <w:t xml:space="preserve"> В. Ш.,</w:t>
+      </w:r>
+      <w:r>
+        <w:rPr>
+          <w:szCs w:val="28"/>
+        </w:rPr>
+        <w:t xml:space="preserve"> </w:t>
+      </w:r>
+      <w:proofErr w:type="spellStart"/>
+      <w:r>
+        <w:rPr>
+          <w:szCs w:val="28"/>
+        </w:rPr>
+        <w:t>Чиглинцева</w:t>
+      </w:r>
+      <w:proofErr w:type="spellEnd"/>
+      <w:r>
+        <w:rPr>
+          <w:szCs w:val="28"/>
+        </w:rPr>
+        <w:t xml:space="preserve"> А. С.,</w:t>
+      </w:r>
+      <w:r>
+        <w:rPr>
+          <w:szCs w:val="28"/>
+        </w:rPr>
+        <w:t xml:space="preserve"> </w:t>
+      </w:r>
+      <w:r>
+        <w:rPr>
+          <w:szCs w:val="28"/>
+        </w:rPr>
+        <w:t>Русинов А. А.</w:t>
+      </w:r>
+      <w:r>
+        <w:rPr>
+          <w:szCs w:val="28"/>
+        </w:rPr>
+        <w:t>,</w:t>
+      </w:r>
+      <w:r>
+        <w:rPr>
+          <w:szCs w:val="28"/>
+        </w:rPr>
+        <w:t xml:space="preserve"> 2015;</w:t>
+      </w:r>
+      <w:r>
+        <w:rPr>
+          <w:szCs w:val="28"/>
+        </w:rPr>
+        <w:t xml:space="preserve"> </w:t>
+      </w:r>
+      <w:r>
+        <w:rPr>
+          <w:szCs w:val="28"/>
+        </w:rPr>
+        <w:t>Молчанов</w:t>
+      </w:r>
+      <w:r>
+        <w:rPr>
+          <w:szCs w:val="28"/>
+        </w:rPr>
+        <w:t xml:space="preserve"> </w:t>
+      </w:r>
+      <w:r>
+        <w:rPr>
+          <w:szCs w:val="28"/>
+        </w:rPr>
+        <w:t xml:space="preserve">Д.А., Ширшова </w:t>
+      </w:r>
+      <w:r>
+        <w:rPr>
+          <w:szCs w:val="28"/>
+        </w:rPr>
+        <w:t>А.В.</w:t>
+      </w:r>
+      <w:r>
+        <w:rPr>
+          <w:szCs w:val="28"/>
+        </w:rPr>
+        <w:t>,</w:t>
+      </w:r>
+      <w:r>
+        <w:rPr>
+          <w:szCs w:val="28"/>
+        </w:rPr>
+        <w:t xml:space="preserve"> 2015;</w:t>
+      </w:r>
+      <w:r>
+        <w:rPr>
+          <w:szCs w:val="28"/>
+        </w:rPr>
+        <w:t xml:space="preserve"> </w:t>
+      </w:r>
+      <w:proofErr w:type="spellStart"/>
+      <w:r>
+        <w:rPr>
+          <w:szCs w:val="28"/>
+        </w:rPr>
+        <w:t>Шагапов</w:t>
+      </w:r>
+      <w:proofErr w:type="spellEnd"/>
+      <w:r>
+        <w:rPr>
+          <w:szCs w:val="28"/>
+        </w:rPr>
+        <w:t xml:space="preserve"> </w:t>
+      </w:r>
+      <w:r>
+        <w:rPr>
+          <w:szCs w:val="28"/>
+        </w:rPr>
+        <w:t>В.Ш.,</w:t>
+      </w:r>
+      <w:r>
+        <w:rPr>
+          <w:szCs w:val="28"/>
+        </w:rPr>
+        <w:t xml:space="preserve"> </w:t>
+      </w:r>
+      <w:proofErr w:type="spellStart"/>
+      <w:r>
+        <w:rPr>
+          <w:szCs w:val="28"/>
+        </w:rPr>
+        <w:t>Ялаев</w:t>
+      </w:r>
+      <w:proofErr w:type="spellEnd"/>
+      <w:r>
+        <w:rPr>
+          <w:szCs w:val="28"/>
+        </w:rPr>
+        <w:t xml:space="preserve"> А.В.,</w:t>
+      </w:r>
+      <w:r>
+        <w:rPr>
+          <w:szCs w:val="28"/>
+        </w:rPr>
+        <w:t xml:space="preserve"> </w:t>
+      </w:r>
+      <w:proofErr w:type="spellStart"/>
+      <w:r>
+        <w:rPr>
+          <w:szCs w:val="28"/>
+        </w:rPr>
+        <w:t>Шепелькевич</w:t>
+      </w:r>
+      <w:proofErr w:type="spellEnd"/>
+      <w:r>
+        <w:rPr>
+          <w:szCs w:val="28"/>
+        </w:rPr>
+        <w:t xml:space="preserve"> О.А.</w:t>
+      </w:r>
+      <w:r>
+        <w:rPr>
+          <w:szCs w:val="28"/>
+        </w:rPr>
+        <w:t>,</w:t>
+      </w:r>
+      <w:r>
+        <w:rPr>
+          <w:szCs w:val="28"/>
+        </w:rPr>
+        <w:t xml:space="preserve"> 2015; </w:t>
+      </w:r>
+      <w:proofErr w:type="spellStart"/>
+      <w:r>
+        <w:rPr>
+          <w:szCs w:val="28"/>
+        </w:rPr>
+        <w:t>Шагапов</w:t>
+      </w:r>
+      <w:proofErr w:type="spellEnd"/>
+      <w:r>
+        <w:rPr>
+          <w:szCs w:val="28"/>
+        </w:rPr>
+        <w:t xml:space="preserve"> В.Ш., </w:t>
+      </w:r>
+      <w:proofErr w:type="spellStart"/>
+      <w:r>
+        <w:rPr>
+          <w:szCs w:val="28"/>
+        </w:rPr>
+        <w:t>Чиглинцева</w:t>
+      </w:r>
+      <w:proofErr w:type="spellEnd"/>
+      <w:r>
+        <w:rPr>
+          <w:szCs w:val="28"/>
+        </w:rPr>
+        <w:t xml:space="preserve"> А. С., Русинов А.А.</w:t>
+      </w:r>
+      <w:r>
+        <w:rPr>
+          <w:szCs w:val="28"/>
+        </w:rPr>
+        <w:t>, 2015</w:t>
+      </w:r>
+      <w:r>
+        <w:rPr>
+          <w:szCs w:val="28"/>
+        </w:rPr>
+        <w:t>]</w:t>
+      </w:r>
+      <w:r>
+        <w:rPr>
+          <w:szCs w:val="28"/>
+        </w:rPr>
+        <w:t>.</w:t>
+      </w:r>
+      <w:r>
+        <w:rPr>
+          <w:szCs w:val="28"/>
+        </w:rPr>
+        <w:t xml:space="preserve"> В то же самое время</w:t>
+      </w:r>
+      <w:r>
+        <w:rPr>
+          <w:szCs w:val="28"/>
+        </w:rPr>
+        <w:t xml:space="preserve">, </w:t>
+      </w:r>
+      <w:r>
+        <w:rPr>
+          <w:szCs w:val="28"/>
+        </w:rPr>
+        <w:t xml:space="preserve">исследования в направлении </w:t>
+      </w:r>
+      <w:r>
+        <w:rPr>
+          <w:szCs w:val="28"/>
+        </w:rPr>
+        <w:t xml:space="preserve">прогнозирования образования гидратов </w:t>
+      </w:r>
+      <w:r>
+        <w:rPr>
+          <w:szCs w:val="28"/>
+        </w:rPr>
+        <w:t>в пласте является не таким популярным</w:t>
+      </w:r>
+      <w:r>
+        <w:rPr>
+          <w:szCs w:val="28"/>
+        </w:rPr>
+        <w:t>. По большей части это связано с распространённостью пластов</w:t>
+      </w:r>
+      <w:r>
+        <w:rPr>
+          <w:szCs w:val="28"/>
+        </w:rPr>
+        <w:t xml:space="preserve">, </w:t>
+      </w:r>
+      <w:r>
+        <w:rPr>
+          <w:szCs w:val="28"/>
+        </w:rPr>
+        <w:t>термобарические условия которых близки к условиям образования гидрат</w:t>
+      </w:r>
+      <w:r>
+        <w:rPr>
+          <w:szCs w:val="28"/>
+        </w:rPr>
+        <w:t>ов</w:t>
+      </w:r>
+      <w:r>
+        <w:rPr>
+          <w:szCs w:val="28"/>
+        </w:rPr>
+        <w:t xml:space="preserve">, </w:t>
+      </w:r>
+      <w:r>
+        <w:rPr>
+          <w:szCs w:val="28"/>
+        </w:rPr>
+        <w:t>но до начала эксплуатации газогидрат содержащими не являются</w:t>
+      </w:r>
+      <w:r>
+        <w:rPr>
+          <w:szCs w:val="28"/>
+        </w:rPr>
+        <w:t>.</w:t>
+      </w:r>
+      <w:r>
+        <w:rPr>
+          <w:szCs w:val="28"/>
+        </w:rPr>
+        <w:t xml:space="preserve"> </w:t>
+      </w:r>
+      <w:r>
+        <w:rPr>
+          <w:szCs w:val="28"/>
+        </w:rPr>
+        <w:t>В</w:t>
+      </w:r>
+      <w:r>
+        <w:rPr>
+          <w:szCs w:val="28"/>
+        </w:rPr>
+        <w:t>следствие этого</w:t>
+      </w:r>
+      <w:r>
+        <w:rPr>
+          <w:szCs w:val="28"/>
+        </w:rPr>
+        <w:t xml:space="preserve"> </w:t>
+      </w:r>
+      <w:r>
+        <w:rPr>
+          <w:szCs w:val="28"/>
+        </w:rPr>
+        <w:t>коммерческих программные решения</w:t>
+      </w:r>
+      <w:r>
+        <w:rPr>
+          <w:szCs w:val="28"/>
+        </w:rPr>
+        <w:t xml:space="preserve">, </w:t>
+      </w:r>
+      <w:r>
+        <w:rPr>
+          <w:szCs w:val="28"/>
+        </w:rPr>
+        <w:t>позволяющие прогнозировать образование гидратов в процессе эксплуатации месторождений</w:t>
+      </w:r>
+      <w:r>
+        <w:rPr>
+          <w:szCs w:val="28"/>
+        </w:rPr>
+        <w:t xml:space="preserve"> и производить оценку падения проницаемости на текущий момент не представлено</w:t>
+      </w:r>
+      <w:r>
+        <w:rPr>
+          <w:szCs w:val="28"/>
+        </w:rPr>
+        <w:t xml:space="preserve">. </w:t>
+      </w:r>
+      <w:r>
+        <w:rPr>
+          <w:szCs w:val="28"/>
+        </w:rPr>
+        <w:t xml:space="preserve">При этом </w:t>
+      </w:r>
+      <w:r>
+        <w:rPr>
+          <w:szCs w:val="28"/>
+        </w:rPr>
         <w:lastRenderedPageBreak/>
+        <w:t>д</w:t>
+      </w:r>
+      <w:r>
+        <w:rPr>
+          <w:szCs w:val="28"/>
+        </w:rPr>
+        <w:t xml:space="preserve">анная проблема и подход </w:t>
+      </w:r>
+      <w:r>
+        <w:rPr>
+          <w:szCs w:val="28"/>
+        </w:rPr>
+        <w:t>к ее решению</w:t>
+      </w:r>
+      <w:r>
+        <w:rPr>
+          <w:szCs w:val="28"/>
+        </w:rPr>
+        <w:t>, например</w:t>
+      </w:r>
+      <w:r>
+        <w:rPr>
+          <w:szCs w:val="28"/>
+        </w:rPr>
+        <w:t>,</w:t>
+      </w:r>
+      <w:r>
+        <w:rPr>
+          <w:szCs w:val="28"/>
+        </w:rPr>
+        <w:t xml:space="preserve"> рассматривается в </w:t>
+      </w:r>
+      <w:r>
+        <w:rPr>
+          <w:szCs w:val="28"/>
+        </w:rPr>
+        <w:t>работе Р.И. Шарипова</w:t>
+      </w:r>
+      <w:r>
+        <w:rPr>
+          <w:szCs w:val="28"/>
+        </w:rPr>
+        <w:t xml:space="preserve"> </w:t>
+      </w:r>
+      <w:r>
+        <w:rPr>
+          <w:szCs w:val="28"/>
+        </w:rPr>
+        <w:t>[</w:t>
+      </w:r>
+      <w:r>
+        <w:rPr>
+          <w:szCs w:val="28"/>
+        </w:rPr>
+        <w:t>Шарипов</w:t>
+      </w:r>
+      <w:r>
+        <w:rPr>
+          <w:szCs w:val="28"/>
+        </w:rPr>
+        <w:t xml:space="preserve"> </w:t>
+      </w:r>
+      <w:r>
+        <w:rPr>
+          <w:szCs w:val="28"/>
+        </w:rPr>
+        <w:t>Р. И.</w:t>
+      </w:r>
+      <w:r>
+        <w:rPr>
+          <w:szCs w:val="28"/>
+        </w:rPr>
+        <w:t>, 2023</w:t>
+      </w:r>
+      <w:r>
+        <w:rPr>
+          <w:szCs w:val="28"/>
+        </w:rPr>
+        <w:t>]</w:t>
+      </w:r>
+      <w:r>
+        <w:rPr>
+          <w:szCs w:val="28"/>
+        </w:rPr>
+        <w:t xml:space="preserve"> при разработке </w:t>
+      </w:r>
+      <w:proofErr w:type="spellStart"/>
+      <w:r>
+        <w:rPr>
+          <w:szCs w:val="28"/>
+        </w:rPr>
         <w:t>Т</w:t>
       </w:r>
       <w:r>
         <w:rPr>
           <w:szCs w:val="28"/>
         </w:rPr>
-        <w:t>ема</w:t>
-      </w:r>
-      <w:r>
-        <w:rPr>
-          <w:szCs w:val="28"/>
-        </w:rPr>
-        <w:t xml:space="preserve"> </w:t>
-      </w:r>
-      <w:r>
-        <w:rPr>
-          <w:szCs w:val="28"/>
-        </w:rPr>
-        <w:t xml:space="preserve">образования </w:t>
-      </w:r>
-      <w:r>
-        <w:rPr>
-          <w:szCs w:val="28"/>
-        </w:rPr>
-        <w:t>гидратов</w:t>
-      </w:r>
-      <w:r>
-        <w:rPr>
-          <w:szCs w:val="28"/>
-        </w:rPr>
-        <w:t xml:space="preserve"> </w:t>
-      </w:r>
-      <w:r>
-        <w:rPr>
-          <w:szCs w:val="28"/>
-        </w:rPr>
-        <w:t xml:space="preserve">является </w:t>
-      </w:r>
-      <w:r>
-        <w:rPr>
-          <w:szCs w:val="28"/>
-        </w:rPr>
-        <w:t>актуальной и часто освещаемой</w:t>
+        <w:t>уронских</w:t>
+      </w:r>
+      <w:proofErr w:type="spellEnd"/>
+      <w:r>
+        <w:rPr>
+          <w:szCs w:val="28"/>
+        </w:rPr>
+        <w:t xml:space="preserve"> залежей. </w:t>
+      </w:r>
+      <w:r>
+        <w:rPr>
+          <w:szCs w:val="28"/>
+        </w:rPr>
+        <w:t xml:space="preserve">Автор </w:t>
+      </w:r>
+      <w:r>
+        <w:rPr>
+          <w:szCs w:val="28"/>
+        </w:rPr>
+        <w:t>отмечает,</w:t>
+      </w:r>
+      <w:r>
+        <w:rPr>
+          <w:szCs w:val="28"/>
+        </w:rPr>
+        <w:t xml:space="preserve"> что в условиях низких коллекторских свойств для экономически эффективной добычи необходима эксплуатация скважин на максимально допустимой депрессии</w:t>
+      </w:r>
+      <w:r>
+        <w:rPr>
+          <w:szCs w:val="28"/>
+        </w:rPr>
+        <w:t xml:space="preserve">, </w:t>
+      </w:r>
+      <w:r>
+        <w:rPr>
+          <w:szCs w:val="28"/>
+        </w:rPr>
+        <w:t>при этом необходимо обеспечивать отсутствие условий для образования гидратов в газоносном интервале и в интервалах систем заканчивания скважин.</w:t>
+      </w:r>
+      <w:r>
+        <w:rPr>
+          <w:szCs w:val="28"/>
+        </w:rPr>
+        <w:t xml:space="preserve"> Метод</w:t>
+      </w:r>
+      <w:r>
+        <w:rPr>
+          <w:szCs w:val="28"/>
+        </w:rPr>
+        <w:t>ика</w:t>
+      </w:r>
+      <w:r>
+        <w:rPr>
+          <w:szCs w:val="28"/>
+        </w:rPr>
+        <w:t xml:space="preserve"> построения и адаптации термогидродинамической модели в статьей построена с применение симулятора </w:t>
+      </w:r>
+      <w:proofErr w:type="spellStart"/>
+      <w:r>
+        <w:rPr>
+          <w:szCs w:val="28"/>
+          <w:lang w:val="en-US"/>
+        </w:rPr>
+        <w:t>tNavigator</w:t>
+      </w:r>
+      <w:proofErr w:type="spellEnd"/>
+      <w:r>
+        <w:rPr>
+          <w:szCs w:val="28"/>
+        </w:rPr>
+        <w:t>.</w:t>
+      </w:r>
+      <w:r>
+        <w:rPr>
+          <w:szCs w:val="28"/>
+        </w:rPr>
+        <w:t xml:space="preserve"> При этом</w:t>
       </w:r>
       <w:r>
         <w:rPr>
@@ -6658,19 +9062,7 @@
         <w:rPr>
           <w:szCs w:val="28"/>
         </w:rPr>
-        <w:t xml:space="preserve"> хорошо </w:t>
-      </w:r>
-      <w:r>
-        <w:rPr>
-          <w:szCs w:val="28"/>
-        </w:rPr>
-        <w:t>известны основные механизмы образования гидратов</w:t>
-      </w:r>
-      <w:r>
-        <w:rPr>
-          <w:szCs w:val="28"/>
-        </w:rPr>
-        <w:t xml:space="preserve"> и борьбы с ним</w:t>
+        <w:t xml:space="preserve"> стоит отметить</w:t>
       </w:r>
       <w:r>
         <w:rPr>
@@ -6682,31 +9074,32 @@
         <w:rPr>
           <w:szCs w:val="28"/>
         </w:rPr>
-        <w:t>т.к.</w:t>
-      </w:r>
-      <w:r>
-        <w:rPr>
-          <w:szCs w:val="28"/>
-        </w:rPr>
-        <w:t xml:space="preserve"> </w:t>
-      </w:r>
-      <w:r>
-        <w:rPr>
-          <w:szCs w:val="28"/>
-        </w:rPr>
-        <w:t xml:space="preserve">для </w:t>
-      </w:r>
-      <w:r>
-        <w:rPr>
-          <w:szCs w:val="28"/>
-        </w:rPr>
-        <w:t xml:space="preserve">нефтегазовой промышленности данный процесс </w:t>
-      </w:r>
-      <w:r>
-        <w:rPr>
-          <w:szCs w:val="28"/>
-        </w:rPr>
-        <w:t>является важным ввиду того</w:t>
+        <w:t xml:space="preserve">что согласно технической документации симулятора </w:t>
+      </w:r>
+      <w:r>
+        <w:rPr>
+          <w:szCs w:val="28"/>
+        </w:rPr>
+        <w:t>[</w:t>
+      </w:r>
+      <w:r>
+        <w:rPr>
+          <w:szCs w:val="28"/>
+          <w:lang w:val="en-US"/>
+        </w:rPr>
+        <w:t>RFD</w:t>
+      </w:r>
+      <w:r>
+        <w:rPr>
+          <w:szCs w:val="28"/>
+        </w:rPr>
+        <w:t xml:space="preserve"> </w:t>
+      </w:r>
+      <w:r>
+        <w:rPr>
+          <w:szCs w:val="28"/>
+        </w:rPr>
+        <w:t>техническое руководство</w:t>
       </w:r>
       <w:r>
         <w:rPr>
@@ -6718,673 +9111,7 @@
         <w:rPr>
           <w:szCs w:val="28"/>
         </w:rPr>
-        <w:t xml:space="preserve">что он </w:t>
-      </w:r>
-      <w:r>
-        <w:rPr>
-          <w:szCs w:val="28"/>
-        </w:rPr>
-        <w:t xml:space="preserve">препятствующим эффективной добыче </w:t>
-      </w:r>
-      <w:r>
-        <w:rPr>
-          <w:szCs w:val="28"/>
-        </w:rPr>
-        <w:t xml:space="preserve">и транспортировке </w:t>
-      </w:r>
-      <w:r>
-        <w:rPr>
-          <w:szCs w:val="28"/>
-        </w:rPr>
-        <w:t xml:space="preserve">углеводородов. Проблема заключается в образовании гидратных </w:t>
-      </w:r>
-      <w:r>
-        <w:rPr>
-          <w:szCs w:val="28"/>
-        </w:rPr>
-        <w:t>пробок</w:t>
-      </w:r>
-      <w:r>
-        <w:rPr>
-          <w:szCs w:val="28"/>
-        </w:rPr>
-        <w:t xml:space="preserve"> </w:t>
-      </w:r>
-      <w:r>
-        <w:rPr>
-          <w:szCs w:val="28"/>
-        </w:rPr>
-        <w:t xml:space="preserve">в </w:t>
-      </w:r>
-      <w:r>
-        <w:rPr>
-          <w:szCs w:val="28"/>
-        </w:rPr>
-        <w:t xml:space="preserve">призабойной зоне и </w:t>
-      </w:r>
-      <w:r>
-        <w:rPr>
-          <w:szCs w:val="28"/>
-        </w:rPr>
-        <w:t>стволе скважин в ходе их эксплуатации</w:t>
-      </w:r>
-      <w:r>
-        <w:rPr>
-          <w:szCs w:val="28"/>
-        </w:rPr>
-        <w:t>.</w:t>
-      </w:r>
-      <w:r>
-        <w:rPr>
-          <w:szCs w:val="28"/>
-        </w:rPr>
-        <w:t xml:space="preserve"> Проблема образования гидратов в пласте характерна для залежей характеризующимися аномальными термобарическими условиями</w:t>
-      </w:r>
-      <w:r>
-        <w:rPr>
-          <w:szCs w:val="28"/>
-        </w:rPr>
-        <w:t xml:space="preserve">, </w:t>
-      </w:r>
-      <w:r>
-        <w:rPr>
-          <w:szCs w:val="28"/>
-        </w:rPr>
-        <w:t xml:space="preserve">составом газа и имеет меньшее распространение. В то же время образование гидрата в стволе скважины возникает из-за </w:t>
-      </w:r>
-      <w:r>
-        <w:rPr>
-          <w:szCs w:val="28"/>
-        </w:rPr>
-        <w:t>значительн</w:t>
-      </w:r>
-      <w:r>
-        <w:rPr>
-          <w:szCs w:val="28"/>
-        </w:rPr>
-        <w:t>ой</w:t>
-      </w:r>
-      <w:r>
-        <w:rPr>
-          <w:szCs w:val="28"/>
-        </w:rPr>
-        <w:t xml:space="preserve"> мощност</w:t>
-      </w:r>
-      <w:r>
-        <w:rPr>
-          <w:szCs w:val="28"/>
-        </w:rPr>
-        <w:t>и</w:t>
-      </w:r>
-      <w:r>
-        <w:rPr>
-          <w:szCs w:val="28"/>
-        </w:rPr>
-        <w:t xml:space="preserve"> </w:t>
-      </w:r>
-      <w:r>
-        <w:rPr>
-          <w:szCs w:val="28"/>
-        </w:rPr>
-        <w:t xml:space="preserve">вскрываемых </w:t>
-      </w:r>
-      <w:r>
-        <w:rPr>
-          <w:szCs w:val="28"/>
-        </w:rPr>
-        <w:t>вечномерзлых поро</w:t>
-      </w:r>
-      <w:r>
-        <w:rPr>
-          <w:szCs w:val="28"/>
-        </w:rPr>
-        <w:t>д</w:t>
-      </w:r>
-      <w:r>
-        <w:rPr>
-          <w:szCs w:val="28"/>
-        </w:rPr>
-        <w:t>,</w:t>
-      </w:r>
-      <w:r>
-        <w:rPr>
-          <w:szCs w:val="28"/>
-        </w:rPr>
-        <w:t xml:space="preserve"> состава</w:t>
-      </w:r>
-      <w:r>
-        <w:rPr>
-          <w:szCs w:val="28"/>
-        </w:rPr>
-        <w:t xml:space="preserve"> </w:t>
-      </w:r>
-      <w:r>
-        <w:rPr>
-          <w:szCs w:val="28"/>
-        </w:rPr>
-        <w:t>газ</w:t>
-      </w:r>
-      <w:r>
-        <w:rPr>
-          <w:szCs w:val="28"/>
-        </w:rPr>
-        <w:t>. Активно развиваются модели и методы</w:t>
-      </w:r>
-      <w:r>
-        <w:rPr>
-          <w:szCs w:val="28"/>
-        </w:rPr>
-        <w:t xml:space="preserve"> прогнозирования полей температур</w:t>
-      </w:r>
-      <w:r>
-        <w:rPr>
-          <w:szCs w:val="28"/>
-        </w:rPr>
-        <w:t>,</w:t>
-      </w:r>
-      <w:r>
-        <w:rPr>
-          <w:szCs w:val="28"/>
-        </w:rPr>
-        <w:t xml:space="preserve"> </w:t>
-      </w:r>
-      <w:r>
-        <w:rPr>
-          <w:szCs w:val="28"/>
-        </w:rPr>
-        <w:t>модели,</w:t>
-      </w:r>
-      <w:r>
-        <w:rPr>
-          <w:szCs w:val="28"/>
-        </w:rPr>
-        <w:t xml:space="preserve"> описывающ</w:t>
-      </w:r>
-      <w:r>
-        <w:rPr>
-          <w:szCs w:val="28"/>
-        </w:rPr>
-        <w:t>ие</w:t>
-      </w:r>
-      <w:r>
-        <w:rPr>
-          <w:szCs w:val="28"/>
-        </w:rPr>
-        <w:t xml:space="preserve"> образование газовых гидратов</w:t>
-      </w:r>
-      <w:r>
-        <w:rPr>
-          <w:szCs w:val="28"/>
-        </w:rPr>
-        <w:t xml:space="preserve"> в стволе скважины</w:t>
-      </w:r>
-      <w:r>
-        <w:rPr>
-          <w:szCs w:val="28"/>
-        </w:rPr>
-        <w:t>,</w:t>
-      </w:r>
-      <w:r>
-        <w:rPr>
-          <w:szCs w:val="28"/>
-        </w:rPr>
-        <w:t xml:space="preserve"> </w:t>
-      </w:r>
-      <w:r>
-        <w:rPr>
-          <w:szCs w:val="28"/>
-        </w:rPr>
-        <w:t>применимые для газовых</w:t>
-      </w:r>
-      <w:r>
-        <w:rPr>
-          <w:szCs w:val="28"/>
-        </w:rPr>
-        <w:t xml:space="preserve">, </w:t>
-      </w:r>
-      <w:r>
-        <w:rPr>
-          <w:szCs w:val="28"/>
-        </w:rPr>
-        <w:t>так и нефтяных месторождений</w:t>
-      </w:r>
-      <w:r>
-        <w:rPr>
-          <w:szCs w:val="28"/>
-        </w:rPr>
-        <w:t xml:space="preserve">, </w:t>
-      </w:r>
-      <w:r>
-        <w:rPr>
-          <w:szCs w:val="28"/>
-        </w:rPr>
-        <w:t xml:space="preserve">методики добычи </w:t>
-      </w:r>
-      <w:r>
-        <w:rPr>
-          <w:szCs w:val="28"/>
-        </w:rPr>
-        <w:t xml:space="preserve">углеводородов </w:t>
-      </w:r>
-      <w:r>
-        <w:rPr>
-          <w:szCs w:val="28"/>
-        </w:rPr>
-        <w:t>из гидратных пластов</w:t>
-      </w:r>
-      <w:r>
-        <w:rPr>
-          <w:szCs w:val="28"/>
-        </w:rPr>
-        <w:t xml:space="preserve"> </w:t>
-      </w:r>
-      <w:r>
-        <w:rPr>
-          <w:szCs w:val="28"/>
-        </w:rPr>
-        <w:t>[</w:t>
-      </w:r>
-      <w:r>
-        <w:rPr>
-          <w:szCs w:val="28"/>
-        </w:rPr>
-        <w:t>20</w:t>
-      </w:r>
-      <w:r>
-        <w:rPr>
-          <w:szCs w:val="28"/>
-        </w:rPr>
-        <w:t xml:space="preserve">, </w:t>
-      </w:r>
-      <w:r>
-        <w:rPr>
-          <w:szCs w:val="28"/>
-        </w:rPr>
-        <w:t>2</w:t>
-      </w:r>
-      <w:r>
-        <w:rPr>
-          <w:szCs w:val="28"/>
-        </w:rPr>
-        <w:t>1</w:t>
-      </w:r>
-      <w:r>
-        <w:rPr>
-          <w:szCs w:val="28"/>
-        </w:rPr>
-        <w:t xml:space="preserve">, </w:t>
-      </w:r>
-      <w:r>
-        <w:rPr>
-          <w:szCs w:val="28"/>
-        </w:rPr>
-        <w:t>2</w:t>
-      </w:r>
-      <w:r>
-        <w:rPr>
-          <w:szCs w:val="28"/>
-        </w:rPr>
-        <w:t>2</w:t>
-      </w:r>
-      <w:r>
-        <w:rPr>
-          <w:szCs w:val="28"/>
-        </w:rPr>
-        <w:t xml:space="preserve">, </w:t>
-      </w:r>
-      <w:r>
-        <w:rPr>
-          <w:szCs w:val="28"/>
-        </w:rPr>
-        <w:t>2</w:t>
-      </w:r>
-      <w:r>
-        <w:rPr>
-          <w:szCs w:val="28"/>
-        </w:rPr>
-        <w:t>3</w:t>
-      </w:r>
-      <w:r>
-        <w:rPr>
-          <w:szCs w:val="28"/>
-        </w:rPr>
-        <w:t>]</w:t>
-      </w:r>
-      <w:r>
-        <w:rPr>
-          <w:szCs w:val="28"/>
-        </w:rPr>
-        <w:t>.</w:t>
-      </w:r>
-      <w:r>
-        <w:rPr>
-          <w:szCs w:val="28"/>
-        </w:rPr>
-        <w:t xml:space="preserve"> В то же самое время</w:t>
-      </w:r>
-      <w:r>
-        <w:rPr>
-          <w:szCs w:val="28"/>
-        </w:rPr>
-        <w:t xml:space="preserve">, </w:t>
-      </w:r>
-      <w:r>
-        <w:rPr>
-          <w:szCs w:val="28"/>
-        </w:rPr>
-        <w:t xml:space="preserve">исследования в направлении </w:t>
-      </w:r>
-      <w:r>
-        <w:rPr>
-          <w:szCs w:val="28"/>
-        </w:rPr>
-        <w:t xml:space="preserve">прогнозирования образования гидратов </w:t>
-      </w:r>
-      <w:r>
-        <w:rPr>
-          <w:szCs w:val="28"/>
-        </w:rPr>
-        <w:t>в пласте является не таким популярным</w:t>
-      </w:r>
-      <w:r>
-        <w:rPr>
-          <w:szCs w:val="28"/>
-        </w:rPr>
-        <w:t>. По большей части это связано с распространённостью пластов</w:t>
-      </w:r>
-      <w:r>
-        <w:rPr>
-          <w:szCs w:val="28"/>
-        </w:rPr>
-        <w:t xml:space="preserve">, </w:t>
-      </w:r>
-      <w:r>
-        <w:rPr>
-          <w:szCs w:val="28"/>
-        </w:rPr>
-        <w:t>термобарические условия которых близки к условиям образования гидрат</w:t>
-      </w:r>
-      <w:r>
-        <w:rPr>
-          <w:szCs w:val="28"/>
-        </w:rPr>
-        <w:t>ов</w:t>
-      </w:r>
-      <w:r>
-        <w:rPr>
-          <w:szCs w:val="28"/>
-        </w:rPr>
-        <w:t xml:space="preserve">, </w:t>
-      </w:r>
-      <w:r>
-        <w:rPr>
-          <w:szCs w:val="28"/>
-        </w:rPr>
-        <w:t>но до начала эксплуатации газогидрат содержащими не являются</w:t>
-      </w:r>
-      <w:r>
-        <w:rPr>
-          <w:szCs w:val="28"/>
-        </w:rPr>
-        <w:t>.</w:t>
-      </w:r>
-      <w:r>
-        <w:rPr>
-          <w:szCs w:val="28"/>
-        </w:rPr>
-        <w:t xml:space="preserve"> </w:t>
-      </w:r>
-      <w:r>
-        <w:rPr>
-          <w:szCs w:val="28"/>
-        </w:rPr>
-        <w:t>В</w:t>
-      </w:r>
-      <w:r>
-        <w:rPr>
-          <w:szCs w:val="28"/>
-        </w:rPr>
-        <w:t>следствие этого</w:t>
-      </w:r>
-      <w:r>
-        <w:rPr>
-          <w:szCs w:val="28"/>
-        </w:rPr>
-        <w:t xml:space="preserve"> </w:t>
-      </w:r>
-      <w:r>
-        <w:rPr>
-          <w:szCs w:val="28"/>
-        </w:rPr>
-        <w:t>коммерческих программные решения</w:t>
-      </w:r>
-      <w:r>
-        <w:rPr>
-          <w:szCs w:val="28"/>
-        </w:rPr>
-        <w:t xml:space="preserve">, </w:t>
-      </w:r>
-      <w:r>
-        <w:rPr>
-          <w:szCs w:val="28"/>
-        </w:rPr>
-        <w:t>позволяющие прогнозировать образование гидратов в процессе эксплуатации месторождений</w:t>
-      </w:r>
-      <w:r>
-        <w:rPr>
-          <w:szCs w:val="28"/>
-        </w:rPr>
-        <w:t xml:space="preserve"> и производить оценку падения проницаемости на текущий момент не представлено</w:t>
-      </w:r>
-      <w:r>
-        <w:rPr>
-          <w:szCs w:val="28"/>
-        </w:rPr>
-        <w:t xml:space="preserve">. </w:t>
-      </w:r>
-      <w:r>
-        <w:rPr>
-          <w:szCs w:val="28"/>
-        </w:rPr>
-        <w:t>При этом д</w:t>
-      </w:r>
-      <w:r>
-        <w:rPr>
-          <w:szCs w:val="28"/>
-        </w:rPr>
-        <w:t xml:space="preserve">анная проблема и подход </w:t>
-      </w:r>
-      <w:r>
-        <w:rPr>
-          <w:szCs w:val="28"/>
-        </w:rPr>
-        <w:t>к ее решению</w:t>
-      </w:r>
-      <w:r>
-        <w:rPr>
-          <w:szCs w:val="28"/>
-        </w:rPr>
-        <w:t>, например</w:t>
-      </w:r>
-      <w:r>
-        <w:rPr>
-          <w:szCs w:val="28"/>
-        </w:rPr>
-        <w:t>,</w:t>
-      </w:r>
-      <w:r>
-        <w:rPr>
-          <w:szCs w:val="28"/>
-        </w:rPr>
-        <w:t xml:space="preserve"> рассматривается в </w:t>
-      </w:r>
-      <w:r>
-        <w:rPr>
-          <w:szCs w:val="28"/>
-        </w:rPr>
-        <w:t>работе Р.И. Шарипова</w:t>
-      </w:r>
-      <w:r>
-        <w:rPr>
-          <w:szCs w:val="28"/>
-        </w:rPr>
-        <w:t xml:space="preserve"> </w:t>
-      </w:r>
-      <w:r>
-        <w:rPr>
-          <w:szCs w:val="28"/>
-        </w:rPr>
-        <w:t>[2</w:t>
-      </w:r>
-      <w:r>
-        <w:rPr>
-          <w:szCs w:val="28"/>
-        </w:rPr>
-        <w:t>4</w:t>
-      </w:r>
-      <w:r>
-        <w:rPr>
-          <w:szCs w:val="28"/>
-        </w:rPr>
-        <w:t>]</w:t>
-      </w:r>
-      <w:r>
-        <w:rPr>
-          <w:szCs w:val="28"/>
-        </w:rPr>
-        <w:t xml:space="preserve"> при разработке </w:t>
-      </w:r>
-      <w:proofErr w:type="spellStart"/>
-      <w:r>
-        <w:rPr>
-          <w:szCs w:val="28"/>
-        </w:rPr>
-        <w:t>Т</w:t>
-      </w:r>
-      <w:r>
-        <w:rPr>
-          <w:szCs w:val="28"/>
-        </w:rPr>
-        <w:t>уронских</w:t>
-      </w:r>
-      <w:proofErr w:type="spellEnd"/>
-      <w:r>
-        <w:rPr>
-          <w:szCs w:val="28"/>
-        </w:rPr>
-        <w:t xml:space="preserve"> залежей. </w:t>
-      </w:r>
-      <w:r>
-        <w:rPr>
-          <w:szCs w:val="28"/>
-        </w:rPr>
-        <w:t xml:space="preserve">Автор </w:t>
-      </w:r>
-      <w:r>
-        <w:rPr>
-          <w:szCs w:val="28"/>
-        </w:rPr>
-        <w:t>отмечает,</w:t>
-      </w:r>
-      <w:r>
-        <w:rPr>
-          <w:szCs w:val="28"/>
-        </w:rPr>
-        <w:t xml:space="preserve"> что в условиях низких коллекторских свойств для экономически эффективной добычи необходима эксплуатация скважин на максимально допустимой депрессии</w:t>
-      </w:r>
-      <w:r>
-        <w:rPr>
-          <w:szCs w:val="28"/>
-        </w:rPr>
-        <w:t xml:space="preserve">, </w:t>
-      </w:r>
-      <w:r>
-        <w:rPr>
-          <w:szCs w:val="28"/>
-        </w:rPr>
-        <w:t>при этом необходимо обеспечивать отсутствие условий для образования гидратов в газоносном интервале и в интервалах систем заканчивания скважин.</w:t>
-      </w:r>
-      <w:r>
-        <w:rPr>
-          <w:szCs w:val="28"/>
-        </w:rPr>
-        <w:t xml:space="preserve"> Метод</w:t>
-      </w:r>
-      <w:r>
-        <w:rPr>
-          <w:szCs w:val="28"/>
-        </w:rPr>
-        <w:t>ика</w:t>
-      </w:r>
-      <w:r>
-        <w:rPr>
-          <w:szCs w:val="28"/>
-        </w:rPr>
-        <w:t xml:space="preserve"> построения и адаптации термогидродинамической модели в статьей построена с применение симулятора </w:t>
-      </w:r>
-      <w:proofErr w:type="spellStart"/>
-      <w:r>
-        <w:rPr>
-          <w:szCs w:val="28"/>
-          <w:lang w:val="en-US"/>
-        </w:rPr>
-        <w:t>tNavigator</w:t>
-      </w:r>
-      <w:proofErr w:type="spellEnd"/>
-      <w:r>
-        <w:rPr>
-          <w:szCs w:val="28"/>
-        </w:rPr>
-        <w:t>.</w:t>
-      </w:r>
-      <w:r>
-        <w:rPr>
-          <w:szCs w:val="28"/>
-        </w:rPr>
-        <w:t xml:space="preserve"> При этом</w:t>
-      </w:r>
-      <w:r>
-        <w:rPr>
-          <w:szCs w:val="28"/>
-        </w:rPr>
-        <w:t>,</w:t>
-      </w:r>
-      <w:r>
-        <w:rPr>
-          <w:szCs w:val="28"/>
-        </w:rPr>
-        <w:t xml:space="preserve"> стоит отметить</w:t>
-      </w:r>
-      <w:r>
-        <w:rPr>
-          <w:szCs w:val="28"/>
-        </w:rPr>
-        <w:t xml:space="preserve">, </w:t>
-      </w:r>
-      <w:r>
-        <w:rPr>
-          <w:szCs w:val="28"/>
-        </w:rPr>
-        <w:t xml:space="preserve">что согласно </w:t>
-      </w:r>
-      <w:r>
-        <w:rPr>
-          <w:szCs w:val="28"/>
-        </w:rPr>
-        <w:lastRenderedPageBreak/>
-        <w:t xml:space="preserve">технической документации симулятора </w:t>
-      </w:r>
-      <w:r>
-        <w:rPr>
-          <w:szCs w:val="28"/>
-        </w:rPr>
-        <w:t>[</w:t>
-      </w:r>
-      <w:r>
-        <w:rPr>
-          <w:szCs w:val="28"/>
-        </w:rPr>
-        <w:t>8</w:t>
+        <w:t>2024</w:t>
       </w:r>
       <w:r>
         <w:rPr>
@@ -8268,6 +9995,7 @@
         <w:rPr>
           <w:szCs w:val="28"/>
         </w:rPr>
+        <w:lastRenderedPageBreak/>
         <w:t>Исходя из вышесказанного можно заключить, что использование</w:t>
       </w:r>
       <w:r>
@@ -8723,19 +10451,25 @@
         <w:jc w:val="both"/>
       </w:pPr>
       <w:r>
-        <w:t>Н</w:t>
-      </w:r>
-      <w:r>
-        <w:t>аписать решатель уравнения теплопроводности</w:t>
-      </w:r>
-      <w:r>
-        <w:t xml:space="preserve"> с учетом конвекции</w:t>
-      </w:r>
-      <w:r>
-        <w:t xml:space="preserve">, сравнить с синтетической/фактической гидродинамической моделью, </w:t>
-      </w:r>
-      <w:r>
-        <w:t>в которой включена термическая опция.</w:t>
+        <w:t>Разработать модель гидратного скин фактора скважины от минерализации</w:t>
+      </w:r>
+      <w:r>
+        <w:t xml:space="preserve"> </w:t>
+      </w:r>
+      <w:r>
+        <w:t>воды</w:t>
+      </w:r>
+      <w:r>
+        <w:t xml:space="preserve">, </w:t>
+      </w:r>
+      <w:r>
+        <w:t>состава газа</w:t>
+      </w:r>
+      <w:r>
+        <w:t xml:space="preserve">, </w:t>
+      </w:r>
+      <w:r>
+        <w:t>давления и температуры в призабойной зоне пласта.</w:t>
       </w:r>
     </w:p>
     <w:p>
@@ -8750,6 +10484,33 @@
         <w:jc w:val="both"/>
       </w:pPr>
       <w:r>
+        <w:t>Н</w:t>
+      </w:r>
+      <w:r>
+        <w:t>аписать решатель уравнения теплопроводности</w:t>
+      </w:r>
+      <w:r>
+        <w:t xml:space="preserve"> с учетом конвекции</w:t>
+      </w:r>
+      <w:r>
+        <w:t xml:space="preserve">, сравнить с синтетической/фактической гидродинамической моделью, </w:t>
+      </w:r>
+      <w:r>
+        <w:t>в которой включена термическая опция.</w:t>
+      </w:r>
+    </w:p>
+    <w:p>
+      <w:pPr>
+        <w:pStyle w:val="a4"/>
+        <w:numPr>
+          <w:ilvl w:val="0"/>
+          <w:numId w:val="27"/>
+        </w:numPr>
+        <w:spacing w:line="360" w:lineRule="auto"/>
+        <w:ind w:left="284"/>
+        <w:jc w:val="both"/>
+      </w:pPr>
+      <w:r>
         <w:lastRenderedPageBreak/>
         <w:t xml:space="preserve">Написать </w:t>
       </w:r>
@@ -8766,7 +10527,13 @@
         <w:t xml:space="preserve">, теплопроводности, </w:t>
       </w:r>
       <w:r>
-        <w:t xml:space="preserve">введя уравнения падения проницаемости от </w:t>
+        <w:t xml:space="preserve">введя </w:t>
+      </w:r>
+      <w:r>
+        <w:t xml:space="preserve">зависимость </w:t>
+      </w:r>
+      <w:r>
+        <w:t xml:space="preserve">проницаемости от </w:t>
       </w:r>
       <w:r>
         <w:t>образования</w:t>
@@ -8778,7 +10545,13 @@
         <w:t>гидрат</w:t>
       </w:r>
       <w:r>
-        <w:t>а в поровом объеме.</w:t>
+        <w:t xml:space="preserve">а в </w:t>
+      </w:r>
+      <w:r>
+        <w:t>призабойной зоне пласта</w:t>
+      </w:r>
+      <w:r>
+        <w:t>.</w:t>
       </w:r>
       <w:r>
         <w:br w:type="page"/>
@@ -9070,7 +10843,6 @@
         <w:t xml:space="preserve">, Suncor Energy; Ian D. Gates // SPE EOR Conference at Oil and Gas West Asia held in Muscat. — </w:t>
       </w:r>
       <w:proofErr w:type="spellStart"/>
-      <w:proofErr w:type="gramStart"/>
       <w:r>
         <w:rPr>
           <w:szCs w:val="28"/>
@@ -9079,7 +10851,6 @@
         <w:t>Oman:SPE</w:t>
       </w:r>
       <w:proofErr w:type="spellEnd"/>
-      <w:proofErr w:type="gramEnd"/>
       <w:r>
         <w:rPr>
           <w:szCs w:val="28"/>
@@ -9109,18 +10880,9 @@
           <w:szCs w:val="28"/>
           <w:lang w:val="en-US"/>
         </w:rPr>
-        <w:t>S.</w:t>
-      </w:r>
-      <w:proofErr w:type="gramStart"/>
-      <w:r>
-        <w:rPr>
-          <w:szCs w:val="28"/>
-          <w:lang w:val="en-US"/>
-        </w:rPr>
-        <w:t>K.Das</w:t>
+        <w:t>S.K.Das</w:t>
       </w:r>
       <w:proofErr w:type="spellEnd"/>
-      <w:proofErr w:type="gramEnd"/>
       <w:r>
         <w:rPr>
           <w:szCs w:val="28"/>
@@ -9332,23 +11094,7 @@
           <w:szCs w:val="28"/>
           <w:lang w:val="en-US"/>
         </w:rPr>
-        <w:t xml:space="preserve"> Qualities </w:t>
-      </w:r>
-      <w:proofErr w:type="gramStart"/>
-      <w:r>
-        <w:rPr>
-          <w:szCs w:val="28"/>
-          <w:lang w:val="en-US"/>
-        </w:rPr>
-        <w:t>vin</w:t>
-      </w:r>
-      <w:proofErr w:type="gramEnd"/>
-      <w:r>
-        <w:rPr>
-          <w:szCs w:val="28"/>
-          <w:lang w:val="en-US"/>
-        </w:rPr>
-        <w:t xml:space="preserve"> Equation for Accurate Modeling of Pore Scale Thermodynamics of Different Solvent Gases // Canadian Unconventional Resources Conference. - Calgary: SPE, 2011</w:t>
+        <w:t xml:space="preserve"> Qualities vin Equation for Accurate Modeling of Pore Scale Thermodynamics of Different Solvent Gases // Canadian Unconventional Resources Conference. - Calgary: SPE, 2011</w:t>
       </w:r>
     </w:p>
     <w:p>
@@ -9747,7 +11493,6 @@
         <w:t xml:space="preserve">Holmes, J.A., </w:t>
       </w:r>
       <w:proofErr w:type="spellStart"/>
-      <w:proofErr w:type="gramStart"/>
       <w:r>
         <w:rPr>
           <w:szCs w:val="28"/>
@@ -9761,15 +11506,7 @@
           <w:szCs w:val="28"/>
           <w:lang w:val="en-US"/>
         </w:rPr>
-        <w:t>.</w:t>
-      </w:r>
-      <w:proofErr w:type="gramEnd"/>
-      <w:r>
-        <w:rPr>
-          <w:szCs w:val="28"/>
-          <w:lang w:val="en-US"/>
-        </w:rPr>
-        <w:t xml:space="preserve"> and Lund, O.: “Application of a </w:t>
+        <w:t xml:space="preserve">. and Lund, O.: “Application of a </w:t>
       </w:r>
       <w:proofErr w:type="spellStart"/>
       <w:r>
@@ -9873,7 +11610,6 @@
         <w:t xml:space="preserve"> Evaluation of Diffusion of Light Hydrocarbon Solvents in Bitumen // SPE Canada Heavy Oil Technical Conference. — </w:t>
       </w:r>
       <w:proofErr w:type="spellStart"/>
-      <w:proofErr w:type="gramStart"/>
       <w:r>
         <w:rPr>
           <w:szCs w:val="28"/>
@@ -9882,7 +11618,6 @@
         <w:t>Calgary:SPE</w:t>
       </w:r>
       <w:proofErr w:type="spellEnd"/>
-      <w:proofErr w:type="gramEnd"/>
       <w:r>
         <w:rPr>
           <w:szCs w:val="28"/>
@@ -9946,7 +11681,6 @@
         <w:t xml:space="preserve">, Jalal Abedi, and S. M. Farouq Ali // SPE Reservoir Simulation Conference. </w:t>
       </w:r>
       <w:proofErr w:type="spellStart"/>
-      <w:proofErr w:type="gramStart"/>
       <w:r>
         <w:rPr>
           <w:szCs w:val="28"/>
@@ -9955,7 +11689,6 @@
         <w:t>Montgomery:SPE</w:t>
       </w:r>
       <w:proofErr w:type="spellEnd"/>
-      <w:proofErr w:type="gramEnd"/>
       <w:r>
         <w:rPr>
           <w:szCs w:val="28"/>
@@ -10017,7 +11750,6 @@
         <w:t xml:space="preserve">General Analytical Model for Thermal-Solvent Assisted Gravity Drainage Recovery Processes // SPE Canada Heavy Oil Technical Conference. — </w:t>
       </w:r>
       <w:proofErr w:type="spellStart"/>
-      <w:proofErr w:type="gramStart"/>
       <w:r>
         <w:rPr>
           <w:szCs w:val="28"/>
@@ -10026,7 +11758,6 @@
         <w:t>Calgary:SPE</w:t>
       </w:r>
       <w:proofErr w:type="spellEnd"/>
-      <w:proofErr w:type="gramEnd"/>
       <w:r>
         <w:rPr>
           <w:szCs w:val="28"/>
@@ -10154,11 +11885,81 @@
           <w:szCs w:val="28"/>
         </w:rPr>
       </w:pPr>
-      <w:r>
-        <w:rPr>
-          <w:szCs w:val="28"/>
-        </w:rPr>
-        <w:t>В. Ш. ШАГАПОВ, А. С. ЧИГЛИНЦЕВА, А. А. РУСИНОВ Особенности процесса образования гидратных частиц в стоячей воде // Вестник ТюмГУ. - Тюмень: 2015. - С. 6-14.</w:t>
+      <w:proofErr w:type="spellStart"/>
+      <w:r>
+        <w:rPr>
+          <w:szCs w:val="28"/>
+        </w:rPr>
+        <w:t>Шагапов</w:t>
+      </w:r>
+      <w:proofErr w:type="spellEnd"/>
+      <w:r>
+        <w:rPr>
+          <w:szCs w:val="28"/>
+        </w:rPr>
+        <w:t xml:space="preserve"> </w:t>
+      </w:r>
+      <w:r>
+        <w:rPr>
+          <w:szCs w:val="28"/>
+        </w:rPr>
+        <w:t>В.</w:t>
+      </w:r>
+      <w:r>
+        <w:rPr>
+          <w:szCs w:val="28"/>
+        </w:rPr>
+        <w:t xml:space="preserve"> Ш., </w:t>
+      </w:r>
+      <w:proofErr w:type="spellStart"/>
+      <w:r>
+        <w:rPr>
+          <w:szCs w:val="28"/>
+        </w:rPr>
+        <w:t>Чиглинцева</w:t>
+      </w:r>
+      <w:proofErr w:type="spellEnd"/>
+      <w:r>
+        <w:rPr>
+          <w:szCs w:val="28"/>
+        </w:rPr>
+        <w:t xml:space="preserve"> </w:t>
+      </w:r>
+      <w:r>
+        <w:rPr>
+          <w:szCs w:val="28"/>
+        </w:rPr>
+        <w:t>А.</w:t>
+      </w:r>
+      <w:r>
+        <w:rPr>
+          <w:szCs w:val="28"/>
+        </w:rPr>
+        <w:t xml:space="preserve"> С., </w:t>
+      </w:r>
+      <w:r>
+        <w:rPr>
+          <w:szCs w:val="28"/>
+        </w:rPr>
+        <w:t>Р</w:t>
+      </w:r>
+      <w:r>
+        <w:rPr>
+          <w:szCs w:val="28"/>
+        </w:rPr>
+        <w:t>усинов</w:t>
+      </w:r>
+      <w:r>
+        <w:rPr>
+          <w:szCs w:val="28"/>
+        </w:rPr>
+        <w:t xml:space="preserve"> </w:t>
+      </w:r>
+      <w:r>
+        <w:rPr>
+          <w:szCs w:val="28"/>
+        </w:rPr>
+        <w:t>А. А. Особенности процесса образования гидратных частиц в стоячей воде // Вестник ТюмГУ. - Тюмень: 2015. - С. 6-14.</w:t>
       </w:r>
     </w:p>
     <w:p>
@@ -10258,12 +12059,6 @@
           <w:szCs w:val="28"/>
         </w:rPr>
       </w:pPr>
-      <w:r>
-        <w:rPr>
-          <w:szCs w:val="28"/>
-        </w:rPr>
-        <w:t xml:space="preserve">В.Ш. </w:t>
-      </w:r>
       <w:proofErr w:type="spellStart"/>
       <w:r>
         <w:rPr>
@@ -10276,19 +12071,13 @@
         <w:rPr>
           <w:szCs w:val="28"/>
         </w:rPr>
-        <w:t>,</w:t>
-      </w:r>
-      <w:r>
-        <w:rPr>
-          <w:szCs w:val="28"/>
-        </w:rPr>
-        <w:t xml:space="preserve"> </w:t>
-      </w:r>
-      <w:r>
-        <w:rPr>
-          <w:szCs w:val="28"/>
-        </w:rPr>
-        <w:t>А.В.</w:t>
+        <w:t xml:space="preserve"> </w:t>
+      </w:r>
+      <w:r>
+        <w:rPr>
+          <w:szCs w:val="28"/>
+        </w:rPr>
+        <w:t>В.Ш.,</w:t>
       </w:r>
       <w:r>
         <w:rPr>
@@ -10308,7 +12097,13 @@
         <w:rPr>
           <w:szCs w:val="28"/>
         </w:rPr>
-        <w:t>, О.А.</w:t>
+        <w:t xml:space="preserve"> </w:t>
+      </w:r>
+      <w:r>
+        <w:rPr>
+          <w:szCs w:val="28"/>
+        </w:rPr>
+        <w:t>А.В.,</w:t>
       </w:r>
       <w:r>
         <w:rPr>
@@ -10328,7 +12123,19 @@
         <w:rPr>
           <w:szCs w:val="28"/>
         </w:rPr>
-        <w:t xml:space="preserve"> Период индукции </w:t>
+        <w:t xml:space="preserve"> О.А.</w:t>
+      </w:r>
+      <w:r>
+        <w:rPr>
+          <w:szCs w:val="28"/>
+        </w:rPr>
+        <w:t xml:space="preserve"> </w:t>
+      </w:r>
+      <w:r>
+        <w:rPr>
+          <w:szCs w:val="28"/>
+        </w:rPr>
+        <w:t xml:space="preserve">Период индукции </w:t>
       </w:r>
       <w:proofErr w:type="spellStart"/>
       <w:r>
@@ -10420,7 +12227,19 @@
         <w:rPr>
           <w:szCs w:val="28"/>
         </w:rPr>
-        <w:t xml:space="preserve">Р. И. Шарипов </w:t>
+        <w:t xml:space="preserve">Шарипов </w:t>
+      </w:r>
+      <w:r>
+        <w:rPr>
+          <w:szCs w:val="28"/>
+        </w:rPr>
+        <w:t>Р. И.</w:t>
+      </w:r>
+      <w:r>
+        <w:rPr>
+          <w:szCs w:val="28"/>
+        </w:rPr>
+        <w:t xml:space="preserve"> </w:t>
       </w:r>
       <w:r>
         <w:rPr>
@@ -10459,6 +12278,87 @@
           <w:szCs w:val="28"/>
         </w:rPr>
         <w:t>С. 57-65.</w:t>
+      </w:r>
+    </w:p>
+    <w:p>
+      <w:pPr>
+        <w:pStyle w:val="a4"/>
+        <w:numPr>
+          <w:ilvl w:val="0"/>
+          <w:numId w:val="28"/>
+        </w:numPr>
+        <w:spacing w:after="0" w:line="360" w:lineRule="auto"/>
+        <w:ind w:left="426" w:hanging="426"/>
+        <w:jc w:val="both"/>
+        <w:rPr>
+          <w:szCs w:val="28"/>
+        </w:rPr>
+      </w:pPr>
+      <w:proofErr w:type="spellStart"/>
+      <w:r>
+        <w:rPr>
+          <w:szCs w:val="28"/>
+        </w:rPr>
+        <w:t>Тройникова</w:t>
+      </w:r>
+      <w:proofErr w:type="spellEnd"/>
+      <w:r>
+        <w:rPr>
+          <w:szCs w:val="28"/>
+        </w:rPr>
+        <w:t xml:space="preserve">, А. А. Совершенствование методов предупреждения </w:t>
+      </w:r>
+      <w:proofErr w:type="spellStart"/>
+      <w:r>
+        <w:rPr>
+          <w:szCs w:val="28"/>
+        </w:rPr>
+        <w:t>гидратообразования</w:t>
+      </w:r>
+      <w:proofErr w:type="spellEnd"/>
+      <w:r>
+        <w:rPr>
+          <w:szCs w:val="28"/>
+        </w:rPr>
+        <w:t xml:space="preserve"> на газовых </w:t>
+      </w:r>
+      <w:r>
+        <w:rPr>
+          <w:szCs w:val="28"/>
+        </w:rPr>
+        <w:t>и газоконденсатных</w:t>
+      </w:r>
+      <w:r>
+        <w:rPr>
+          <w:szCs w:val="28"/>
+        </w:rPr>
+        <w:t xml:space="preserve"> </w:t>
+      </w:r>
+      <w:r>
+        <w:rPr>
+          <w:szCs w:val="28"/>
+        </w:rPr>
+        <w:t>месторождениях:</w:t>
+      </w:r>
+      <w:r>
+        <w:rPr>
+          <w:szCs w:val="28"/>
+        </w:rPr>
+        <w:t xml:space="preserve"> специальность 25.00.17 «Разработка и эксплуатация нефтяных и газовых месторождений» : Диссертация на соискание кандидата технических наук / </w:t>
+      </w:r>
+      <w:proofErr w:type="spellStart"/>
+      <w:r>
+        <w:rPr>
+          <w:szCs w:val="28"/>
+        </w:rPr>
+        <w:t>Тройникова</w:t>
+      </w:r>
+      <w:proofErr w:type="spellEnd"/>
+      <w:r>
+        <w:rPr>
+          <w:szCs w:val="28"/>
+        </w:rPr>
+        <w:t>, А. А. ; Научно-исследовательский институт природных газов   и газовых технологий – Газпром ВНИИГАЗ. — Москва, 2022. — 142 c.</w:t>
       </w:r>
     </w:p>
     <w:p>
@@ -13949,7 +15849,6 @@
   <w:style w:type="character" w:default="1" w:styleId="a0">
     <w:name w:val="Default Paragraph Font"/>
     <w:uiPriority w:val="1"/>
-    <w:semiHidden/>
     <w:unhideWhenUsed/>
   </w:style>
   <w:style w:type="table" w:default="1" w:styleId="a1">

</xml_diff>

<commit_message>
termal options in hydrodinamic simulators, articles
</commit_message>
<xml_diff>
--- a/articles/2_курс/обзорная_статья/КолбекоАБ_обзорная.docx
+++ b/articles/2_курс/обзорная_статья/КолбекоАБ_обзорная.docx
@@ -780,7 +780,7 @@
             </w:rPr>
             <w:fldChar w:fldCharType="separate"/>
           </w:r>
-          <w:hyperlink w:anchor="_Toc191858609" w:history="1">
+          <w:hyperlink w:anchor="_Toc194251048" w:history="1">
             <w:r>
               <w:rPr>
                 <w:rStyle w:val="ae"/>
@@ -807,7 +807,7 @@
                 <w:noProof/>
                 <w:webHidden/>
               </w:rPr>
-              <w:instrText xml:space="preserve"> PAGEREF _Toc191858609 \h </w:instrText>
+              <w:instrText xml:space="preserve"> PAGEREF _Toc194251048 \h </w:instrText>
             </w:r>
             <w:r>
               <w:rPr>
@@ -853,7 +853,7 @@
               <w14:ligatures w14:val="standardContextual"/>
             </w:rPr>
           </w:pPr>
-          <w:hyperlink w:anchor="_Toc191858610" w:history="1">
+          <w:hyperlink w:anchor="_Toc194251049" w:history="1">
             <w:r>
               <w:rPr>
                 <w:rStyle w:val="ae"/>
@@ -880,7 +880,7 @@
                 <w:noProof/>
                 <w:webHidden/>
               </w:rPr>
-              <w:instrText xml:space="preserve"> PAGEREF _Toc191858610 \h </w:instrText>
+              <w:instrText xml:space="preserve"> PAGEREF _Toc194251049 \h </w:instrText>
             </w:r>
             <w:r>
               <w:rPr>
@@ -926,7 +926,7 @@
               <w14:ligatures w14:val="standardContextual"/>
             </w:rPr>
           </w:pPr>
-          <w:hyperlink w:anchor="_Toc191858611" w:history="1">
+          <w:hyperlink w:anchor="_Toc194251050" w:history="1">
             <w:r>
               <w:rPr>
                 <w:rStyle w:val="ae"/>
@@ -953,7 +953,7 @@
                 <w:noProof/>
                 <w:webHidden/>
               </w:rPr>
-              <w:instrText xml:space="preserve"> PAGEREF _Toc191858611 \h </w:instrText>
+              <w:instrText xml:space="preserve"> PAGEREF _Toc194251050 \h </w:instrText>
             </w:r>
             <w:r>
               <w:rPr>
@@ -999,7 +999,7 @@
               <w14:ligatures w14:val="standardContextual"/>
             </w:rPr>
           </w:pPr>
-          <w:hyperlink w:anchor="_Toc191858612" w:history="1">
+          <w:hyperlink w:anchor="_Toc194251051" w:history="1">
             <w:r>
               <w:rPr>
                 <w:rStyle w:val="ae"/>
@@ -1026,7 +1026,7 @@
                 <w:noProof/>
                 <w:webHidden/>
               </w:rPr>
-              <w:instrText xml:space="preserve"> PAGEREF _Toc191858612 \h </w:instrText>
+              <w:instrText xml:space="preserve"> PAGEREF _Toc194251051 \h </w:instrText>
             </w:r>
             <w:r>
               <w:rPr>
@@ -1072,7 +1072,7 @@
               <w14:ligatures w14:val="standardContextual"/>
             </w:rPr>
           </w:pPr>
-          <w:hyperlink w:anchor="_Toc191858613" w:history="1">
+          <w:hyperlink w:anchor="_Toc194251052" w:history="1">
             <w:r>
               <w:rPr>
                 <w:rStyle w:val="ae"/>
@@ -1117,7 +1117,7 @@
                 <w:noProof/>
                 <w:webHidden/>
               </w:rPr>
-              <w:instrText xml:space="preserve"> PAGEREF _Toc191858613 \h </w:instrText>
+              <w:instrText xml:space="preserve"> PAGEREF _Toc194251052 \h </w:instrText>
             </w:r>
             <w:r>
               <w:rPr>
@@ -1163,7 +1163,7 @@
               <w14:ligatures w14:val="standardContextual"/>
             </w:rPr>
           </w:pPr>
-          <w:hyperlink w:anchor="_Toc191858614" w:history="1">
+          <w:hyperlink w:anchor="_Toc194251053" w:history="1">
             <w:r>
               <w:rPr>
                 <w:rStyle w:val="ae"/>
@@ -1208,7 +1208,7 @@
                 <w:noProof/>
                 <w:webHidden/>
               </w:rPr>
-              <w:instrText xml:space="preserve"> PAGEREF _Toc191858614 \h </w:instrText>
+              <w:instrText xml:space="preserve"> PAGEREF _Toc194251053 \h </w:instrText>
             </w:r>
             <w:r>
               <w:rPr>
@@ -1254,13 +1254,104 @@
               <w14:ligatures w14:val="standardContextual"/>
             </w:rPr>
           </w:pPr>
-          <w:hyperlink w:anchor="_Toc191858615" w:history="1">
+          <w:hyperlink w:anchor="_Toc194251054" w:history="1">
             <w:r>
               <w:rPr>
                 <w:rStyle w:val="ae"/>
                 <w:noProof/>
               </w:rPr>
               <w:t>4</w:t>
+            </w:r>
+            <w:r>
+              <w:rPr>
+                <w:rFonts w:cstheme="minorBidi"/>
+                <w:noProof/>
+                <w:kern w:val="2"/>
+                <w:sz w:val="24"/>
+                <w:szCs w:val="24"/>
+                <w14:ligatures w14:val="standardContextual"/>
+              </w:rPr>
+              <w:tab/>
+            </w:r>
+            <w:r>
+              <w:rPr>
+                <w:rStyle w:val="ae"/>
+                <w:noProof/>
+              </w:rPr>
+              <w:t>Методы моделирования температуры в задачах подземной гидродинамики</w:t>
+            </w:r>
+            <w:r>
+              <w:rPr>
+                <w:noProof/>
+                <w:webHidden/>
+              </w:rPr>
+              <w:tab/>
+            </w:r>
+            <w:r>
+              <w:rPr>
+                <w:noProof/>
+                <w:webHidden/>
+              </w:rPr>
+              <w:fldChar w:fldCharType="begin"/>
+            </w:r>
+            <w:r>
+              <w:rPr>
+                <w:noProof/>
+                <w:webHidden/>
+              </w:rPr>
+              <w:instrText xml:space="preserve"> PAGEREF _Toc194251054 \h </w:instrText>
+            </w:r>
+            <w:r>
+              <w:rPr>
+                <w:noProof/>
+                <w:webHidden/>
+              </w:rPr>
+            </w:r>
+            <w:r>
+              <w:rPr>
+                <w:noProof/>
+                <w:webHidden/>
+              </w:rPr>
+              <w:fldChar w:fldCharType="separate"/>
+            </w:r>
+            <w:r>
+              <w:rPr>
+                <w:noProof/>
+                <w:webHidden/>
+              </w:rPr>
+              <w:t>18</w:t>
+            </w:r>
+            <w:r>
+              <w:rPr>
+                <w:noProof/>
+                <w:webHidden/>
+              </w:rPr>
+              <w:fldChar w:fldCharType="end"/>
+            </w:r>
+          </w:hyperlink>
+        </w:p>
+        <w:p>
+          <w:pPr>
+            <w:pStyle w:val="11"/>
+            <w:tabs>
+              <w:tab w:val="left" w:pos="440"/>
+            </w:tabs>
+            <w:rPr>
+              <w:rFonts w:cstheme="minorBidi"/>
+              <w:noProof/>
+              <w:kern w:val="2"/>
+              <w:sz w:val="24"/>
+              <w:szCs w:val="24"/>
+              <w14:ligatures w14:val="standardContextual"/>
+            </w:rPr>
+          </w:pPr>
+          <w:hyperlink w:anchor="_Toc194251055" w:history="1">
+            <w:r>
+              <w:rPr>
+                <w:rStyle w:val="ae"/>
+                <w:noProof/>
+              </w:rPr>
+              <w:t>5</w:t>
             </w:r>
             <w:r>
               <w:rPr>
@@ -1299,7 +1390,7 @@
                 <w:noProof/>
                 <w:webHidden/>
               </w:rPr>
-              <w:instrText xml:space="preserve"> PAGEREF _Toc191858615 \h </w:instrText>
+              <w:instrText xml:space="preserve"> PAGEREF _Toc194251055 \h </w:instrText>
             </w:r>
             <w:r>
               <w:rPr>
@@ -1319,7 +1410,7 @@
                 <w:noProof/>
                 <w:webHidden/>
               </w:rPr>
-              <w:t>18</w:t>
+              <w:t>21</w:t>
             </w:r>
             <w:r>
               <w:rPr>
@@ -1342,7 +1433,7 @@
               <w14:ligatures w14:val="standardContextual"/>
             </w:rPr>
           </w:pPr>
-          <w:hyperlink w:anchor="_Toc191858616" w:history="1">
+          <w:hyperlink w:anchor="_Toc194251056" w:history="1">
             <w:r>
               <w:rPr>
                 <w:rStyle w:val="ae"/>
@@ -1369,7 +1460,7 @@
                 <w:noProof/>
                 <w:webHidden/>
               </w:rPr>
-              <w:instrText xml:space="preserve"> PAGEREF _Toc191858616 \h </w:instrText>
+              <w:instrText xml:space="preserve"> PAGEREF _Toc194251056 \h </w:instrText>
             </w:r>
             <w:r>
               <w:rPr>
@@ -1389,7 +1480,7 @@
                 <w:noProof/>
                 <w:webHidden/>
               </w:rPr>
-              <w:t>20</w:t>
+              <w:t>23</w:t>
             </w:r>
             <w:r>
               <w:rPr>
@@ -1460,7 +1551,7 @@
           <w:sz w:val="32"/>
         </w:rPr>
       </w:pPr>
-      <w:bookmarkStart w:id="0" w:name="_Toc191858609"/>
+      <w:bookmarkStart w:id="0" w:name="_Toc194251048"/>
       <w:r>
         <w:rPr>
           <w:color w:val="auto"/>
@@ -1487,7 +1578,7 @@
           <w:szCs w:val="32"/>
         </w:rPr>
       </w:pPr>
-      <w:bookmarkStart w:id="1" w:name="_Toc191858610"/>
+      <w:bookmarkStart w:id="1" w:name="_Toc194251049"/>
       <w:r>
         <w:rPr>
           <w:sz w:val="32"/>
@@ -1746,13 +1837,7 @@
         <w:rPr>
           <w:szCs w:val="28"/>
         </w:rPr>
-        <w:t xml:space="preserve"> А.А</w:t>
-      </w:r>
-      <w:r>
-        <w:rPr>
-          <w:szCs w:val="28"/>
-        </w:rPr>
-        <w:t>, 2018</w:t>
+        <w:t xml:space="preserve"> А.А, 2018</w:t>
       </w:r>
       <w:r>
         <w:t xml:space="preserve">], </w:t>
@@ -1783,7 +1868,7 @@
           <w:szCs w:val="32"/>
         </w:rPr>
       </w:pPr>
-      <w:bookmarkStart w:id="2" w:name="_Toc191858611"/>
+      <w:bookmarkStart w:id="2" w:name="_Toc194251050"/>
       <w:r>
         <w:rPr>
           <w:sz w:val="32"/>
@@ -2479,7 +2564,7 @@
           <w:szCs w:val="32"/>
         </w:rPr>
       </w:pPr>
-      <w:bookmarkStart w:id="3" w:name="_Toc191858612"/>
+      <w:bookmarkStart w:id="3" w:name="_Toc194251051"/>
       <w:r>
         <w:rPr>
           <w:sz w:val="32"/>
@@ -3901,7 +3986,7 @@
           <w:sz w:val="32"/>
         </w:rPr>
       </w:pPr>
-      <w:bookmarkStart w:id="4" w:name="_Toc191858613"/>
+      <w:bookmarkStart w:id="4" w:name="_Toc194251052"/>
       <w:r>
         <w:rPr>
           <w:color w:val="auto"/>
@@ -4962,7 +5047,7 @@
           <w:sz w:val="32"/>
         </w:rPr>
       </w:pPr>
-      <w:bookmarkStart w:id="5" w:name="_Toc191858614"/>
+      <w:bookmarkStart w:id="5" w:name="_Toc194251053"/>
       <w:r>
         <w:rPr>
           <w:sz w:val="32"/>
@@ -7445,7 +7530,6 @@
         <w:jc w:val="both"/>
         <w:rPr>
           <w:szCs w:val="28"/>
-          <w:lang w:val="en-US"/>
         </w:rPr>
       </w:pPr>
       <w:r>
@@ -10605,7 +10689,7 @@
                       <w:szCs w:val="28"/>
                       <w:lang w:val="en-US"/>
                     </w:rPr>
-                    <m:t>4</m:t>
+                    <m:t>5</m:t>
                   </m:r>
                 </m:e>
               </m:d>
@@ -11214,14 +11298,1687 @@
           <w:ilvl w:val="0"/>
           <w:numId w:val="24"/>
         </w:numPr>
+        <w:spacing w:before="0" w:after="120" w:line="360" w:lineRule="auto"/>
+        <w:ind w:left="0" w:firstLine="0"/>
+        <w:jc w:val="center"/>
+        <w:rPr>
+          <w:sz w:val="32"/>
+        </w:rPr>
+      </w:pPr>
+      <w:bookmarkStart w:id="6" w:name="_Toc194251054"/>
+      <w:r>
+        <w:rPr>
+          <w:sz w:val="32"/>
+        </w:rPr>
+        <w:lastRenderedPageBreak/>
+        <w:t>Методы моделирования температуры в задачах подземной гидродинамики</w:t>
+      </w:r>
+      <w:bookmarkEnd w:id="6"/>
+    </w:p>
+    <w:p>
+      <w:pPr>
+        <w:spacing w:after="0" w:line="360" w:lineRule="auto"/>
+        <w:ind w:firstLine="709"/>
+        <w:jc w:val="both"/>
+      </w:pPr>
+      <w:r>
+        <w:t>Достоверное определение изменения поля температуры в пласте имеет важное значение как в задачах интенсификации добычи при применения термических методов воздействия на пласт</w:t>
+      </w:r>
+      <w:r>
+        <w:t xml:space="preserve"> </w:t>
+      </w:r>
+      <w:r>
+        <w:t>с высоковязкими нефтями</w:t>
+      </w:r>
+      <w:r>
+        <w:t xml:space="preserve">, </w:t>
+      </w:r>
+      <w:r>
+        <w:t xml:space="preserve">так и при разработке </w:t>
+      </w:r>
+      <w:r>
+        <w:t xml:space="preserve">нефтяных и конденсатных </w:t>
+      </w:r>
+      <w:r>
+        <w:t>залежей с высоким газовым фактором (ввиду явлений ретроградной конденсации</w:t>
+      </w:r>
+      <w:r>
+        <w:t xml:space="preserve">, </w:t>
+      </w:r>
+      <w:r>
+        <w:t xml:space="preserve">внутрипластового </w:t>
+      </w:r>
+      <w:proofErr w:type="spellStart"/>
+      <w:r>
+        <w:t>разгазирование</w:t>
+      </w:r>
+      <w:proofErr w:type="spellEnd"/>
+      <w:r>
+        <w:t xml:space="preserve">, </w:t>
+      </w:r>
+      <w:proofErr w:type="spellStart"/>
+      <w:r>
+        <w:t>гидратообразования</w:t>
+      </w:r>
+      <w:proofErr w:type="spellEnd"/>
+      <w:r>
+        <w:t>). Главной сложность для подобного моделирования и последующей адаптации моделей</w:t>
+      </w:r>
+      <w:r>
+        <w:t>,</w:t>
+      </w:r>
+      <w:r>
+        <w:t xml:space="preserve"> их практического применения</w:t>
+      </w:r>
+      <w:r>
+        <w:t>,</w:t>
+      </w:r>
+      <w:r>
+        <w:t xml:space="preserve"> в современной нефтегазовой индустрии является отсутствие прямых измерений фактического температурного поля в пласте</w:t>
+      </w:r>
+      <w:r>
+        <w:t xml:space="preserve">, </w:t>
+      </w:r>
+      <w:r>
+        <w:t>информация о температуре доступа на новых скважинах</w:t>
+      </w:r>
+      <w:r>
+        <w:t xml:space="preserve">, </w:t>
+      </w:r>
+      <w:r>
+        <w:t>оборудованных комплексами ТМС (термометры-манометры скважинные)</w:t>
+      </w:r>
+      <w:r>
+        <w:t xml:space="preserve"> или на основе исследований термокаротажа (что требует остановки скважины)</w:t>
+      </w:r>
+      <w:r>
+        <w:t>. Таким образом получается</w:t>
+      </w:r>
+      <w:r>
+        <w:t xml:space="preserve">, </w:t>
+      </w:r>
+      <w:r>
+        <w:t xml:space="preserve">что достоверная адаптация </w:t>
+      </w:r>
+      <w:r>
+        <w:t xml:space="preserve">моделей </w:t>
+      </w:r>
+      <w:r>
+        <w:t xml:space="preserve">температуры пласта возможна в точках </w:t>
+      </w:r>
+      <w:r>
+        <w:t>забоев скважин с датчиками ТМС</w:t>
+      </w:r>
+      <w:r>
+        <w:t xml:space="preserve">, </w:t>
+      </w:r>
+      <w:r>
+        <w:t>а для межскважинного опираются в основном на результаты интерполяции значений с забоев.</w:t>
+      </w:r>
+    </w:p>
+    <w:p>
+      <w:pPr>
+        <w:spacing w:after="0" w:line="360" w:lineRule="auto"/>
+        <w:ind w:firstLine="709"/>
+        <w:jc w:val="both"/>
+      </w:pPr>
+      <w:r>
+        <w:tab/>
+        <w:t>Для определения температуры пласта в процессе эксплуатации</w:t>
+      </w:r>
+      <w:r>
+        <w:t xml:space="preserve">, </w:t>
+      </w:r>
+      <w:r>
+        <w:t>совместно с ур</w:t>
+      </w:r>
+      <w:r>
+        <w:t xml:space="preserve">авнением неразрывности </w:t>
+      </w:r>
+      <w:r>
+        <w:t xml:space="preserve">можно </w:t>
+      </w:r>
+      <w:r>
+        <w:t>реша</w:t>
+      </w:r>
+      <w:r>
+        <w:t>ть</w:t>
+      </w:r>
+      <w:r>
+        <w:t xml:space="preserve"> уравнение теплопроводности</w:t>
+      </w:r>
+      <w:r>
+        <w:t xml:space="preserve"> </w:t>
+      </w:r>
+      <w:r>
+        <w:t>[</w:t>
+      </w:r>
+      <w:r>
+        <w:t>Тихонов</w:t>
+      </w:r>
+      <w:r>
+        <w:t xml:space="preserve">, </w:t>
+      </w:r>
+      <w:r>
+        <w:t>Самарский 2004</w:t>
+      </w:r>
+      <w:r>
+        <w:t>]</w:t>
+      </w:r>
+      <w:r>
+        <w:t xml:space="preserve"> (</w:t>
+      </w:r>
+      <w:r>
+        <w:t>6</w:t>
+      </w:r>
+      <w:r>
+        <w:t>).</w:t>
+      </w:r>
+    </w:p>
+    <w:p>
+      <w:pPr>
+        <w:spacing w:after="0" w:line="360" w:lineRule="auto"/>
+        <w:ind w:firstLine="709"/>
+        <w:jc w:val="both"/>
+        <w:rPr>
+          <w:szCs w:val="28"/>
+          <w:lang w:val="en-US"/>
+        </w:rPr>
+      </w:pPr>
+      <m:oMathPara>
+        <m:oMath>
+          <m:eqArr>
+            <m:eqArrPr>
+              <m:maxDist m:val="1"/>
+              <m:ctrlPr>
+                <w:rPr>
+                  <w:rFonts w:ascii="Cambria Math" w:hAnsi="Cambria Math"/>
+                  <w:i/>
+                  <w:szCs w:val="28"/>
+                  <w:lang w:val="en-US"/>
+                </w:rPr>
+              </m:ctrlPr>
+            </m:eqArrPr>
+            <m:e>
+              <m:f>
+                <m:fPr>
+                  <m:ctrlPr>
+                    <w:rPr>
+                      <w:rFonts w:ascii="Cambria Math" w:hAnsi="Cambria Math"/>
+                      <w:i/>
+                      <w:szCs w:val="28"/>
+                      <w:lang w:val="en-US"/>
+                    </w:rPr>
+                  </m:ctrlPr>
+                </m:fPr>
+                <m:num>
+                  <m:r>
+                    <w:rPr>
+                      <w:rFonts w:ascii="Cambria Math" w:hAnsi="Cambria Math"/>
+                      <w:szCs w:val="28"/>
+                      <w:lang w:val="en-US"/>
+                    </w:rPr>
+                    <m:t>d</m:t>
+                  </m:r>
+                  <m:r>
+                    <w:rPr>
+                      <w:rFonts w:ascii="Cambria Math" w:hAnsi="Cambria Math"/>
+                      <w:szCs w:val="28"/>
+                      <w:lang w:val="en-US"/>
+                    </w:rPr>
+                    <m:t>u</m:t>
+                  </m:r>
+                </m:num>
+                <m:den>
+                  <m:r>
+                    <w:rPr>
+                      <w:rFonts w:ascii="Cambria Math" w:hAnsi="Cambria Math"/>
+                      <w:szCs w:val="28"/>
+                      <w:lang w:val="en-US"/>
+                    </w:rPr>
+                    <m:t>d</m:t>
+                  </m:r>
+                  <m:r>
+                    <w:rPr>
+                      <w:rFonts w:ascii="Cambria Math" w:hAnsi="Cambria Math"/>
+                      <w:szCs w:val="28"/>
+                      <w:lang w:val="en-US"/>
+                    </w:rPr>
+                    <m:t>t</m:t>
+                  </m:r>
+                </m:den>
+              </m:f>
+              <m:r>
+                <w:rPr>
+                  <w:rFonts w:ascii="Cambria Math" w:hAnsi="Cambria Math"/>
+                  <w:szCs w:val="28"/>
+                  <w:lang w:val="en-US"/>
+                </w:rPr>
+                <m:t>=</m:t>
+              </m:r>
+              <m:r>
+                <w:rPr>
+                  <w:rFonts w:ascii="Cambria Math" w:hAnsi="Cambria Math"/>
+                  <w:szCs w:val="28"/>
+                  <w:lang w:val="en-US"/>
+                </w:rPr>
+                <m:t>a</m:t>
+              </m:r>
+              <m:r>
+                <w:rPr>
+                  <w:rFonts w:ascii="Cambria Math" w:hAnsi="Cambria Math"/>
+                  <w:szCs w:val="28"/>
+                  <w:lang w:val="en-US"/>
+                </w:rPr>
+                <m:t>∙</m:t>
+              </m:r>
+              <m:sSup>
+                <m:sSupPr>
+                  <m:ctrlPr>
+                    <w:rPr>
+                      <w:rFonts w:ascii="Cambria Math" w:hAnsi="Cambria Math"/>
+                      <w:i/>
+                      <w:szCs w:val="28"/>
+                      <w:lang w:val="en-US"/>
+                    </w:rPr>
+                  </m:ctrlPr>
+                </m:sSupPr>
+                <m:e>
+                  <m:r>
+                    <w:rPr>
+                      <w:rFonts w:ascii="Cambria Math" w:hAnsi="Cambria Math"/>
+                      <w:szCs w:val="28"/>
+                      <w:lang w:val="en-US"/>
+                    </w:rPr>
+                    <m:t>∇</m:t>
+                  </m:r>
+                </m:e>
+                <m:sup>
+                  <m:r>
+                    <w:rPr>
+                      <w:rFonts w:ascii="Cambria Math" w:hAnsi="Cambria Math"/>
+                      <w:szCs w:val="28"/>
+                      <w:lang w:val="en-US"/>
+                    </w:rPr>
+                    <m:t>2</m:t>
+                  </m:r>
+                </m:sup>
+              </m:sSup>
+              <m:r>
+                <w:rPr>
+                  <w:rFonts w:ascii="Cambria Math" w:hAnsi="Cambria Math"/>
+                  <w:szCs w:val="28"/>
+                  <w:lang w:val="en-US"/>
+                </w:rPr>
+                <m:t>(u</m:t>
+              </m:r>
+              <m:r>
+                <w:rPr>
+                  <w:rFonts w:ascii="Cambria Math" w:hAnsi="Cambria Math"/>
+                  <w:szCs w:val="28"/>
+                </w:rPr>
+                <m:t>)</m:t>
+              </m:r>
+              <m:r>
+                <w:rPr>
+                  <w:rFonts w:ascii="Cambria Math" w:hAnsi="Cambria Math"/>
+                  <w:szCs w:val="28"/>
+                  <w:lang w:val="en-US"/>
+                </w:rPr>
+                <m:t>,#</m:t>
+              </m:r>
+              <m:d>
+                <m:dPr>
+                  <m:ctrlPr>
+                    <w:rPr>
+                      <w:rFonts w:ascii="Cambria Math" w:hAnsi="Cambria Math"/>
+                      <w:i/>
+                      <w:szCs w:val="28"/>
+                      <w:lang w:val="en-US"/>
+                    </w:rPr>
+                  </m:ctrlPr>
+                </m:dPr>
+                <m:e>
+                  <m:r>
+                    <w:rPr>
+                      <w:rFonts w:ascii="Cambria Math" w:hAnsi="Cambria Math"/>
+                      <w:szCs w:val="28"/>
+                      <w:lang w:val="en-US"/>
+                    </w:rPr>
+                    <m:t>6</m:t>
+                  </m:r>
+                </m:e>
+              </m:d>
+            </m:e>
+          </m:eqArr>
+        </m:oMath>
+      </m:oMathPara>
+    </w:p>
+    <w:p>
+      <w:pPr>
+        <w:spacing w:after="0" w:line="360" w:lineRule="auto"/>
+        <w:ind w:firstLine="709"/>
+        <w:contextualSpacing/>
+        <w:jc w:val="both"/>
+      </w:pPr>
+      <w:r>
+        <w:t xml:space="preserve">Где, </w:t>
+      </w:r>
+      <w:r>
+        <w:t xml:space="preserve">а – коэффициент </w:t>
+      </w:r>
+      <w:proofErr w:type="spellStart"/>
+      <w:r>
+        <w:t>температуропроводности</w:t>
+      </w:r>
+      <w:proofErr w:type="spellEnd"/>
+      <w:r>
+        <w:t>, u – безразмерная температура</w:t>
+      </w:r>
+      <w:r>
+        <w:t>.</w:t>
+      </w:r>
+      <w:r>
+        <w:t xml:space="preserve"> </w:t>
+      </w:r>
+      <w:r>
+        <w:t xml:space="preserve">В текущем виде уравнение записано </w:t>
+      </w:r>
+      <w:r>
+        <w:t xml:space="preserve">для </w:t>
+      </w:r>
+      <w:r>
+        <w:t>однородно</w:t>
+      </w:r>
+      <w:r>
+        <w:t>й</w:t>
+      </w:r>
+      <w:r>
+        <w:t xml:space="preserve"> области</w:t>
+      </w:r>
+      <w:r>
+        <w:t xml:space="preserve"> без конвекции, данный эффект можно учесть, добавив соответствующее слагаемое</w:t>
+      </w:r>
+      <w:r>
+        <w:t>.</w:t>
+      </w:r>
+      <w:r>
+        <w:t xml:space="preserve"> Данное уравнение и его модификации имеют широкое прикладное значение, например в работе [</w:t>
+      </w:r>
+      <w:r>
+        <w:t xml:space="preserve">Д.Ф. </w:t>
+      </w:r>
+      <w:r>
+        <w:t xml:space="preserve">Исламова, </w:t>
+      </w:r>
+      <w:r>
+        <w:t xml:space="preserve">А.Ш. </w:t>
+      </w:r>
+      <w:r>
+        <w:t>Шарипова</w:t>
+      </w:r>
+      <w:r>
+        <w:t>, 2017</w:t>
+      </w:r>
+      <w:r>
+        <w:t>]</w:t>
+      </w:r>
+      <w:r>
+        <w:t xml:space="preserve"> данное уравнение используется в цилиндрических координатах для моделирования температурных процессов в пласте при отборе и закачке жидкости.</w:t>
+      </w:r>
+    </w:p>
+    <w:p>
+      <w:pPr>
+        <w:spacing w:after="0" w:line="360" w:lineRule="auto"/>
+        <w:ind w:firstLine="709"/>
+        <w:contextualSpacing/>
+        <w:jc w:val="both"/>
+      </w:pPr>
+      <w:r>
+        <w:lastRenderedPageBreak/>
+        <w:t xml:space="preserve">В симуляторе Eclipse для определения поля температуры используются различные численные методы и уравнения, которые интегрированы в программные решения для моделирования термогидродинамических процессов. </w:t>
+      </w:r>
+      <w:r>
+        <w:t xml:space="preserve">В модуль </w:t>
+      </w:r>
+      <w:r>
+        <w:t xml:space="preserve">Eclipse </w:t>
+      </w:r>
+      <w:proofErr w:type="spellStart"/>
+      <w:r>
+        <w:t>Thermal</w:t>
+      </w:r>
+      <w:proofErr w:type="spellEnd"/>
+      <w:r>
+        <w:t> реализованы подходы для решения уравнений теплопроводности и конвекции, которые позволяют моделировать распределение температуры в пластах и скважинах.</w:t>
+      </w:r>
+      <w:r>
+        <w:t xml:space="preserve"> </w:t>
+      </w:r>
+      <w:r>
+        <w:t xml:space="preserve">Обычно для решения таких задач используются методы контрольных объемов, методы конечных разностей или методы конечных элементов, которые </w:t>
+      </w:r>
+      <w:proofErr w:type="spellStart"/>
+      <w:r>
+        <w:t>дискретизируют</w:t>
+      </w:r>
+      <w:proofErr w:type="spellEnd"/>
+      <w:r>
+        <w:t xml:space="preserve"> пространство и время для численного решения уравнений теплопроводности и конвекции</w:t>
+      </w:r>
+      <w:r>
+        <w:t>.</w:t>
+      </w:r>
+      <w:r>
+        <w:t xml:space="preserve"> </w:t>
+      </w:r>
+      <w:r>
+        <w:t>М</w:t>
+      </w:r>
+      <w:r>
+        <w:t xml:space="preserve">одуль Eclipse </w:t>
+      </w:r>
+      <w:proofErr w:type="spellStart"/>
+      <w:r>
+        <w:t>Thermal</w:t>
+      </w:r>
+      <w:proofErr w:type="spellEnd"/>
+      <w:r>
+        <w:t>, использует</w:t>
+      </w:r>
+      <w:r>
+        <w:t xml:space="preserve"> полностью неявную </w:t>
+      </w:r>
+      <w:r>
+        <w:t xml:space="preserve">конечно разностную </w:t>
+      </w:r>
+      <w:r>
+        <w:t>расчетную схему и поддерживает параллельные вычисления</w:t>
+      </w:r>
+      <w:r>
+        <w:t xml:space="preserve"> [</w:t>
+      </w:r>
+      <w:r>
+        <w:t>https://digital.slb.ru</w:t>
+      </w:r>
+      <w:r>
+        <w:t xml:space="preserve">, </w:t>
+      </w:r>
+      <w:r>
+        <w:t>2025</w:t>
+      </w:r>
+      <w:r>
+        <w:t>]</w:t>
+      </w:r>
+      <w:r>
+        <w:t>.</w:t>
+      </w:r>
+    </w:p>
+    <w:p>
+      <w:pPr>
+        <w:spacing w:after="0" w:line="360" w:lineRule="auto"/>
+        <w:ind w:firstLine="709"/>
+        <w:contextualSpacing/>
+        <w:jc w:val="both"/>
+        <w:rPr>
+          <w:lang w:val="en-US"/>
+        </w:rPr>
+      </w:pPr>
+      <w:r>
+        <w:t xml:space="preserve">Если говорить о широко применяемом симуляторе </w:t>
+      </w:r>
+      <w:proofErr w:type="spellStart"/>
+      <w:r>
+        <w:rPr>
+          <w:lang w:val="en-US"/>
+        </w:rPr>
+        <w:t>tNavigator</w:t>
+      </w:r>
+      <w:proofErr w:type="spellEnd"/>
+      <w:r>
+        <w:t xml:space="preserve">, </w:t>
+      </w:r>
+      <w:r>
+        <w:t>то в открытых источниках информацию по модели и численным методам</w:t>
+      </w:r>
+      <w:r>
+        <w:t xml:space="preserve">, </w:t>
+      </w:r>
+      <w:r>
+        <w:t>используемым для моделирования поля температур, оказалось найти достаточно сложно</w:t>
+      </w:r>
+      <w:r>
+        <w:t xml:space="preserve">, </w:t>
+      </w:r>
+      <w:r>
+        <w:t xml:space="preserve">короткое упоминание обнаружилось в технической документации РФД в разделе термического моделирования для </w:t>
+      </w:r>
+      <w:proofErr w:type="spellStart"/>
+      <w:r>
+        <w:t>многосегментной</w:t>
+      </w:r>
+      <w:proofErr w:type="spellEnd"/>
+      <w:r>
+        <w:t xml:space="preserve"> скважины. Данный симулятор использует удельную энергию сегмента</w:t>
+      </w:r>
+      <w:r>
+        <w:t xml:space="preserve">, </w:t>
+      </w:r>
+      <w:r>
+        <w:t>которая хранится как во флюиде</w:t>
+      </w:r>
+      <w:r>
+        <w:t xml:space="preserve">, </w:t>
+      </w:r>
+      <w:r>
+        <w:t>так и в стенках трубопровода. Теплопередача путем теплопроводности может возникнуть</w:t>
+      </w:r>
+      <w:r>
+        <w:t xml:space="preserve"> </w:t>
+      </w:r>
+      <w:r>
+        <w:t>на всем протяжении скважины</w:t>
+      </w:r>
+      <w:r>
+        <w:t xml:space="preserve">, </w:t>
+      </w:r>
+      <w:r>
+        <w:t>как между трубопроводом скважины</w:t>
+      </w:r>
+      <w:r>
+        <w:t xml:space="preserve">, </w:t>
+      </w:r>
+      <w:r>
+        <w:t>так и обсадной колонной</w:t>
+      </w:r>
+      <w:r>
+        <w:t xml:space="preserve">, </w:t>
+      </w:r>
+      <w:r>
+        <w:t>а также между скважиной и пластом. Таким образом</w:t>
+      </w:r>
+      <w:r>
+        <w:t xml:space="preserve">, </w:t>
+      </w:r>
+      <w:r>
+        <w:t xml:space="preserve">уравнение теплового баланса для сегмента </w:t>
+      </w:r>
+      <w:r>
+        <w:rPr>
+          <w:lang w:val="en-US"/>
+        </w:rPr>
+        <w:t>n</w:t>
+      </w:r>
+      <w:r>
+        <w:t xml:space="preserve"> </w:t>
+      </w:r>
+      <w:proofErr w:type="spellStart"/>
+      <w:r>
+        <w:t>многосегментной</w:t>
+      </w:r>
+      <w:proofErr w:type="spellEnd"/>
+      <w:r>
+        <w:t xml:space="preserve"> скважины описано следующий формулой</w:t>
+      </w:r>
+      <w:r>
+        <w:t>:</w:t>
+      </w:r>
+    </w:p>
+    <w:p>
+      <w:pPr>
+        <w:spacing w:after="0" w:line="360" w:lineRule="auto"/>
+        <w:ind w:firstLine="709"/>
+        <w:contextualSpacing/>
+        <w:jc w:val="both"/>
+        <w:rPr>
+          <w:lang w:val="en-US"/>
+        </w:rPr>
+      </w:pPr>
+      <m:oMathPara>
+        <m:oMath>
+          <m:eqArr>
+            <m:eqArrPr>
+              <m:maxDist m:val="1"/>
+              <m:ctrlPr>
+                <w:rPr>
+                  <w:rFonts w:ascii="Cambria Math" w:hAnsi="Cambria Math"/>
+                  <w:i/>
+                  <w:szCs w:val="28"/>
+                  <w:lang w:val="en-US"/>
+                </w:rPr>
+              </m:ctrlPr>
+            </m:eqArrPr>
+            <m:e>
+              <m:sSub>
+                <m:sSubPr>
+                  <m:ctrlPr>
+                    <w:rPr>
+                      <w:rFonts w:ascii="Cambria Math" w:hAnsi="Cambria Math"/>
+                      <w:i/>
+                      <w:szCs w:val="28"/>
+                      <w:lang w:val="en-US"/>
+                    </w:rPr>
+                  </m:ctrlPr>
+                </m:sSubPr>
+                <m:e>
+                  <m:r>
+                    <w:rPr>
+                      <w:rFonts w:ascii="Cambria Math" w:hAnsi="Cambria Math"/>
+                      <w:szCs w:val="28"/>
+                      <w:lang w:val="en-US"/>
+                    </w:rPr>
+                    <m:t>R</m:t>
+                  </m:r>
+                </m:e>
+                <m:sub>
+                  <m:sSub>
+                    <m:sSubPr>
+                      <m:ctrlPr>
+                        <w:rPr>
+                          <w:rFonts w:ascii="Cambria Math" w:hAnsi="Cambria Math"/>
+                          <w:i/>
+                          <w:szCs w:val="28"/>
+                          <w:lang w:val="en-US"/>
+                        </w:rPr>
+                      </m:ctrlPr>
+                    </m:sSubPr>
+                    <m:e>
+                      <m:r>
+                        <w:rPr>
+                          <w:rFonts w:ascii="Cambria Math" w:hAnsi="Cambria Math"/>
+                          <w:szCs w:val="28"/>
+                          <w:lang w:val="en-US"/>
+                        </w:rPr>
+                        <m:t>E</m:t>
+                      </m:r>
+                    </m:e>
+                    <m:sub>
+                      <m:r>
+                        <w:rPr>
+                          <w:rFonts w:ascii="Cambria Math" w:hAnsi="Cambria Math"/>
+                          <w:szCs w:val="28"/>
+                          <w:lang w:val="en-US"/>
+                        </w:rPr>
+                        <m:t>n</m:t>
+                      </m:r>
+                    </m:sub>
+                  </m:sSub>
+                </m:sub>
+              </m:sSub>
+              <m:r>
+                <w:rPr>
+                  <w:rFonts w:ascii="Cambria Math" w:hAnsi="Cambria Math"/>
+                  <w:szCs w:val="28"/>
+                  <w:lang w:val="en-US"/>
+                </w:rPr>
+                <m:t>=</m:t>
+              </m:r>
+              <m:r>
+                <w:rPr>
+                  <w:rFonts w:ascii="Cambria Math" w:hAnsi="Cambria Math"/>
+                  <w:szCs w:val="28"/>
+                  <w:lang w:val="en-US"/>
+                </w:rPr>
+                <m:t xml:space="preserve"> </m:t>
+              </m:r>
+              <m:f>
+                <m:fPr>
+                  <m:ctrlPr>
+                    <w:rPr>
+                      <w:rFonts w:ascii="Cambria Math" w:hAnsi="Cambria Math"/>
+                      <w:i/>
+                      <w:szCs w:val="28"/>
+                      <w:lang w:val="en-US"/>
+                    </w:rPr>
+                  </m:ctrlPr>
+                </m:fPr>
+                <m:num>
+                  <m:r>
+                    <w:rPr>
+                      <w:rFonts w:ascii="Cambria Math" w:hAnsi="Cambria Math"/>
+                      <w:szCs w:val="28"/>
+                      <w:lang w:val="en-US"/>
+                    </w:rPr>
+                    <m:t>∆(</m:t>
+                  </m:r>
+                  <m:sSub>
+                    <m:sSubPr>
+                      <m:ctrlPr>
+                        <w:rPr>
+                          <w:rFonts w:ascii="Cambria Math" w:hAnsi="Cambria Math"/>
+                          <w:i/>
+                          <w:szCs w:val="28"/>
+                          <w:lang w:val="en-US"/>
+                        </w:rPr>
+                      </m:ctrlPr>
+                    </m:sSubPr>
+                    <m:e>
+                      <m:r>
+                        <w:rPr>
+                          <w:rFonts w:ascii="Cambria Math" w:hAnsi="Cambria Math"/>
+                          <w:szCs w:val="28"/>
+                          <w:lang w:val="en-US"/>
+                        </w:rPr>
+                        <m:t>V</m:t>
+                      </m:r>
+                    </m:e>
+                    <m:sub>
+                      <m:r>
+                        <w:rPr>
+                          <w:rFonts w:ascii="Cambria Math" w:hAnsi="Cambria Math"/>
+                          <w:szCs w:val="28"/>
+                          <w:lang w:val="en-US"/>
+                        </w:rPr>
+                        <m:t>bn</m:t>
+                      </m:r>
+                    </m:sub>
+                  </m:sSub>
+                  <m:r>
+                    <w:rPr>
+                      <w:rFonts w:ascii="Cambria Math" w:hAnsi="Cambria Math"/>
+                      <w:szCs w:val="28"/>
+                      <w:lang w:val="en-US"/>
+                    </w:rPr>
+                    <m:t>∙</m:t>
+                  </m:r>
+                  <m:sSub>
+                    <m:sSubPr>
+                      <m:ctrlPr>
+                        <w:rPr>
+                          <w:rFonts w:ascii="Cambria Math" w:hAnsi="Cambria Math"/>
+                          <w:i/>
+                          <w:szCs w:val="28"/>
+                          <w:lang w:val="en-US"/>
+                        </w:rPr>
+                      </m:ctrlPr>
+                    </m:sSubPr>
+                    <m:e>
+                      <m:r>
+                        <w:rPr>
+                          <w:rFonts w:ascii="Cambria Math" w:hAnsi="Cambria Math"/>
+                          <w:szCs w:val="28"/>
+                          <w:lang w:val="en-US"/>
+                        </w:rPr>
+                        <m:t>E</m:t>
+                      </m:r>
+                    </m:e>
+                    <m:sub>
+                      <m:r>
+                        <w:rPr>
+                          <w:rFonts w:ascii="Cambria Math" w:hAnsi="Cambria Math"/>
+                          <w:szCs w:val="28"/>
+                          <w:lang w:val="en-US"/>
+                        </w:rPr>
+                        <m:t>n</m:t>
+                      </m:r>
+                    </m:sub>
+                  </m:sSub>
+                  <m:r>
+                    <w:rPr>
+                      <w:rFonts w:ascii="Cambria Math" w:hAnsi="Cambria Math"/>
+                      <w:szCs w:val="28"/>
+                      <w:lang w:val="en-US"/>
+                    </w:rPr>
+                    <m:t>)</m:t>
+                  </m:r>
+                </m:num>
+                <m:den>
+                  <m:r>
+                    <w:rPr>
+                      <w:rFonts w:ascii="Cambria Math" w:hAnsi="Cambria Math"/>
+                      <w:szCs w:val="28"/>
+                      <w:lang w:val="en-US"/>
+                    </w:rPr>
+                    <m:t>∆t</m:t>
+                  </m:r>
+                </m:den>
+              </m:f>
+              <m:r>
+                <w:rPr>
+                  <w:rFonts w:ascii="Cambria Math" w:hAnsi="Cambria Math"/>
+                  <w:szCs w:val="28"/>
+                  <w:lang w:val="en-US"/>
+                </w:rPr>
+                <m:t xml:space="preserve">- </m:t>
+              </m:r>
+              <m:nary>
+                <m:naryPr>
+                  <m:chr m:val="∑"/>
+                  <m:limLoc m:val="undOvr"/>
+                  <m:supHide m:val="1"/>
+                  <m:ctrlPr>
+                    <w:rPr>
+                      <w:rFonts w:ascii="Cambria Math" w:hAnsi="Cambria Math"/>
+                      <w:i/>
+                      <w:szCs w:val="28"/>
+                      <w:lang w:val="en-US"/>
+                    </w:rPr>
+                  </m:ctrlPr>
+                </m:naryPr>
+                <m:sub>
+                  <m:r>
+                    <w:rPr>
+                      <w:rFonts w:ascii="Cambria Math" w:hAnsi="Cambria Math"/>
+                      <w:szCs w:val="28"/>
+                      <w:lang w:val="en-US"/>
+                    </w:rPr>
+                    <m:t>i∈</m:t>
+                  </m:r>
+                  <m:sSub>
+                    <m:sSubPr>
+                      <m:ctrlPr>
+                        <w:rPr>
+                          <w:rFonts w:ascii="Cambria Math" w:hAnsi="Cambria Math"/>
+                          <w:i/>
+                          <w:szCs w:val="28"/>
+                          <w:lang w:val="en-US"/>
+                        </w:rPr>
+                      </m:ctrlPr>
+                    </m:sSubPr>
+                    <m:e>
+                      <m:r>
+                        <w:rPr>
+                          <w:rFonts w:ascii="Cambria Math" w:hAnsi="Cambria Math"/>
+                          <w:szCs w:val="28"/>
+                          <w:lang w:val="en-US"/>
+                        </w:rPr>
+                        <m:t>C</m:t>
+                      </m:r>
+                    </m:e>
+                    <m:sub>
+                      <m:r>
+                        <w:rPr>
+                          <w:rFonts w:ascii="Cambria Math" w:hAnsi="Cambria Math"/>
+                          <w:szCs w:val="28"/>
+                          <w:lang w:val="en-US"/>
+                        </w:rPr>
+                        <m:t>n</m:t>
+                      </m:r>
+                    </m:sub>
+                  </m:sSub>
+                </m:sub>
+                <m:sup/>
+                <m:e>
+                  <m:sSub>
+                    <m:sSubPr>
+                      <m:ctrlPr>
+                        <w:rPr>
+                          <w:rFonts w:ascii="Cambria Math" w:hAnsi="Cambria Math"/>
+                          <w:i/>
+                          <w:szCs w:val="28"/>
+                          <w:lang w:val="en-US"/>
+                        </w:rPr>
+                      </m:ctrlPr>
+                    </m:sSubPr>
+                    <m:e>
+                      <m:r>
+                        <w:rPr>
+                          <w:rFonts w:ascii="Cambria Math" w:hAnsi="Cambria Math"/>
+                          <w:szCs w:val="28"/>
+                          <w:lang w:val="en-US"/>
+                        </w:rPr>
+                        <m:t>Q</m:t>
+                      </m:r>
+                    </m:e>
+                    <m:sub>
+                      <m:r>
+                        <w:rPr>
+                          <w:rFonts w:ascii="Cambria Math" w:hAnsi="Cambria Math"/>
+                          <w:szCs w:val="28"/>
+                          <w:lang w:val="en-US"/>
+                        </w:rPr>
+                        <m:t>Ei</m:t>
+                      </m:r>
+                    </m:sub>
+                  </m:sSub>
+                </m:e>
+              </m:nary>
+              <m:r>
+                <w:rPr>
+                  <w:rFonts w:ascii="Cambria Math" w:hAnsi="Cambria Math"/>
+                  <w:szCs w:val="28"/>
+                  <w:lang w:val="en-US"/>
+                </w:rPr>
+                <m:t xml:space="preserve">- </m:t>
+              </m:r>
+              <m:nary>
+                <m:naryPr>
+                  <m:chr m:val="∑"/>
+                  <m:limLoc m:val="undOvr"/>
+                  <m:supHide m:val="1"/>
+                  <m:ctrlPr>
+                    <w:rPr>
+                      <w:rFonts w:ascii="Cambria Math" w:hAnsi="Cambria Math"/>
+                      <w:i/>
+                      <w:szCs w:val="28"/>
+                      <w:lang w:val="en-US"/>
+                    </w:rPr>
+                  </m:ctrlPr>
+                </m:naryPr>
+                <m:sub>
+                  <m:r>
+                    <w:rPr>
+                      <w:rFonts w:ascii="Cambria Math" w:hAnsi="Cambria Math"/>
+                      <w:szCs w:val="28"/>
+                      <w:lang w:val="en-US"/>
+                    </w:rPr>
+                    <m:t>j</m:t>
+                  </m:r>
+                  <m:r>
+                    <w:rPr>
+                      <w:rFonts w:ascii="Cambria Math" w:hAnsi="Cambria Math"/>
+                      <w:szCs w:val="28"/>
+                      <w:lang w:val="en-US"/>
+                    </w:rPr>
+                    <m:t>∈</m:t>
+                  </m:r>
+                  <m:sSub>
+                    <m:sSubPr>
+                      <m:ctrlPr>
+                        <w:rPr>
+                          <w:rFonts w:ascii="Cambria Math" w:hAnsi="Cambria Math"/>
+                          <w:i/>
+                          <w:szCs w:val="28"/>
+                          <w:lang w:val="en-US"/>
+                        </w:rPr>
+                      </m:ctrlPr>
+                    </m:sSubPr>
+                    <m:e>
+                      <m:r>
+                        <w:rPr>
+                          <w:rFonts w:ascii="Cambria Math" w:hAnsi="Cambria Math"/>
+                          <w:szCs w:val="28"/>
+                          <w:lang w:val="en-US"/>
+                        </w:rPr>
+                        <m:t>Y</m:t>
+                      </m:r>
+                    </m:e>
+                    <m:sub>
+                      <m:r>
+                        <w:rPr>
+                          <w:rFonts w:ascii="Cambria Math" w:hAnsi="Cambria Math"/>
+                          <w:szCs w:val="28"/>
+                          <w:lang w:val="en-US"/>
+                        </w:rPr>
+                        <m:t>n</m:t>
+                      </m:r>
+                    </m:sub>
+                  </m:sSub>
+                </m:sub>
+                <m:sup/>
+                <m:e>
+                  <m:sSub>
+                    <m:sSubPr>
+                      <m:ctrlPr>
+                        <w:rPr>
+                          <w:rFonts w:ascii="Cambria Math" w:hAnsi="Cambria Math"/>
+                          <w:i/>
+                          <w:szCs w:val="28"/>
+                          <w:lang w:val="en-US"/>
+                        </w:rPr>
+                      </m:ctrlPr>
+                    </m:sSubPr>
+                    <m:e>
+                      <m:r>
+                        <w:rPr>
+                          <w:rFonts w:ascii="Cambria Math" w:hAnsi="Cambria Math"/>
+                          <w:szCs w:val="28"/>
+                          <w:lang w:val="en-US"/>
+                        </w:rPr>
+                        <m:t>q</m:t>
+                      </m:r>
+                    </m:e>
+                    <m:sub>
+                      <m:r>
+                        <w:rPr>
+                          <w:rFonts w:ascii="Cambria Math" w:hAnsi="Cambria Math"/>
+                          <w:szCs w:val="28"/>
+                          <w:lang w:val="en-US"/>
+                        </w:rPr>
+                        <m:t>E</m:t>
+                      </m:r>
+                      <m:r>
+                        <w:rPr>
+                          <w:rFonts w:ascii="Cambria Math" w:hAnsi="Cambria Math"/>
+                          <w:szCs w:val="28"/>
+                          <w:lang w:val="en-US"/>
+                        </w:rPr>
+                        <m:t>j</m:t>
+                      </m:r>
+                    </m:sub>
+                  </m:sSub>
+                </m:e>
+              </m:nary>
+              <m:r>
+                <w:rPr>
+                  <w:rFonts w:ascii="Cambria Math" w:hAnsi="Cambria Math"/>
+                  <w:szCs w:val="28"/>
+                  <w:lang w:val="en-US"/>
+                </w:rPr>
+                <m:t xml:space="preserve">+ </m:t>
+              </m:r>
+              <m:sSub>
+                <m:sSubPr>
+                  <m:ctrlPr>
+                    <w:rPr>
+                      <w:rFonts w:ascii="Cambria Math" w:hAnsi="Cambria Math"/>
+                      <w:i/>
+                      <w:szCs w:val="28"/>
+                      <w:lang w:val="en-US"/>
+                    </w:rPr>
+                  </m:ctrlPr>
+                </m:sSubPr>
+                <m:e>
+                  <m:r>
+                    <w:rPr>
+                      <w:rFonts w:ascii="Cambria Math" w:hAnsi="Cambria Math"/>
+                      <w:szCs w:val="28"/>
+                      <w:lang w:val="en-US"/>
+                    </w:rPr>
+                    <m:t>Q</m:t>
+                  </m:r>
+                </m:e>
+                <m:sub>
+                  <m:r>
+                    <w:rPr>
+                      <w:rFonts w:ascii="Cambria Math" w:hAnsi="Cambria Math"/>
+                      <w:szCs w:val="28"/>
+                      <w:lang w:val="en-US"/>
+                    </w:rPr>
+                    <m:t>En</m:t>
+                  </m:r>
+                </m:sub>
+              </m:sSub>
+              <m:r>
+                <w:rPr>
+                  <w:rFonts w:ascii="Cambria Math" w:hAnsi="Cambria Math"/>
+                  <w:szCs w:val="28"/>
+                  <w:lang w:val="en-US"/>
+                </w:rPr>
+                <m:t xml:space="preserve">+ </m:t>
+              </m:r>
+              <m:sSub>
+                <m:sSubPr>
+                  <m:ctrlPr>
+                    <w:rPr>
+                      <w:rFonts w:ascii="Cambria Math" w:hAnsi="Cambria Math"/>
+                      <w:i/>
+                      <w:szCs w:val="28"/>
+                      <w:lang w:val="en-US"/>
+                    </w:rPr>
+                  </m:ctrlPr>
+                </m:sSubPr>
+                <m:e>
+                  <m:r>
+                    <w:rPr>
+                      <w:rFonts w:ascii="Cambria Math" w:hAnsi="Cambria Math"/>
+                      <w:szCs w:val="28"/>
+                      <w:lang w:val="en-US"/>
+                    </w:rPr>
+                    <m:t>Q</m:t>
+                  </m:r>
+                </m:e>
+                <m:sub>
+                  <m:r>
+                    <w:rPr>
+                      <w:rFonts w:ascii="Cambria Math" w:hAnsi="Cambria Math"/>
+                      <w:szCs w:val="28"/>
+                      <w:lang w:val="en-US"/>
+                    </w:rPr>
+                    <m:t>E</m:t>
+                  </m:r>
+                  <m:r>
+                    <w:rPr>
+                      <w:rFonts w:ascii="Cambria Math" w:hAnsi="Cambria Math"/>
+                      <w:szCs w:val="28"/>
+                      <w:lang w:val="en-US"/>
+                    </w:rPr>
+                    <m:t>s</m:t>
+                  </m:r>
+                </m:sub>
+              </m:sSub>
+              <m:r>
+                <w:rPr>
+                  <w:rFonts w:ascii="Cambria Math" w:hAnsi="Cambria Math"/>
+                  <w:szCs w:val="28"/>
+                  <w:lang w:val="en-US"/>
+                </w:rPr>
+                <m:t>=0</m:t>
+              </m:r>
+              <m:r>
+                <w:rPr>
+                  <w:rFonts w:ascii="Cambria Math" w:hAnsi="Cambria Math"/>
+                  <w:szCs w:val="28"/>
+                  <w:lang w:val="en-US"/>
+                </w:rPr>
+                <m:t>,#</m:t>
+              </m:r>
+              <m:d>
+                <m:dPr>
+                  <m:ctrlPr>
+                    <w:rPr>
+                      <w:rFonts w:ascii="Cambria Math" w:hAnsi="Cambria Math"/>
+                      <w:i/>
+                      <w:szCs w:val="28"/>
+                      <w:lang w:val="en-US"/>
+                    </w:rPr>
+                  </m:ctrlPr>
+                </m:dPr>
+                <m:e>
+                  <m:r>
+                    <w:rPr>
+                      <w:rFonts w:ascii="Cambria Math" w:hAnsi="Cambria Math"/>
+                      <w:szCs w:val="28"/>
+                      <w:lang w:val="en-US"/>
+                    </w:rPr>
+                    <m:t>7</m:t>
+                  </m:r>
+                </m:e>
+              </m:d>
+            </m:e>
+          </m:eqArr>
+        </m:oMath>
+      </m:oMathPara>
+    </w:p>
+    <w:p>
+      <w:pPr>
+        <w:spacing w:after="0" w:line="360" w:lineRule="auto"/>
+        <w:ind w:firstLine="709"/>
+        <w:jc w:val="both"/>
+        <w:rPr>
+          <w:szCs w:val="28"/>
+        </w:rPr>
+      </w:pPr>
+      <w:r>
+        <w:t xml:space="preserve">где </w:t>
+      </w:r>
+      <w:r>
+        <w:rPr>
+          <w:lang w:val="en-US"/>
+        </w:rPr>
+        <w:t>C</w:t>
+      </w:r>
+      <w:r>
+        <w:rPr>
+          <w:vertAlign w:val="subscript"/>
+          <w:lang w:val="en-US"/>
+        </w:rPr>
+        <w:t>n</w:t>
+      </w:r>
+      <w:r>
+        <w:t xml:space="preserve"> </w:t>
+      </w:r>
+      <w:r>
+        <w:t xml:space="preserve">и </w:t>
+      </w:r>
+      <w:r>
+        <w:rPr>
+          <w:lang w:val="en-US"/>
+        </w:rPr>
+        <w:t>Y</w:t>
+      </w:r>
+      <w:r>
+        <w:rPr>
+          <w:vertAlign w:val="subscript"/>
+          <w:lang w:val="en-US"/>
+        </w:rPr>
+        <w:t>n</w:t>
+      </w:r>
+      <w:r>
+        <w:t xml:space="preserve"> – множество сегментов</w:t>
+      </w:r>
+      <w:r>
+        <w:t xml:space="preserve">, </w:t>
+      </w:r>
+      <w:r>
+        <w:t xml:space="preserve">связанных с сегментом </w:t>
+      </w:r>
+      <w:r>
+        <w:rPr>
+          <w:lang w:val="en-US"/>
+        </w:rPr>
+        <w:t>n</w:t>
+      </w:r>
+      <w:r>
+        <w:t xml:space="preserve"> </w:t>
+      </w:r>
+      <w:r>
+        <w:t>гидравлически</w:t>
+      </w:r>
+      <w:r>
+        <w:t xml:space="preserve">, </w:t>
+      </w:r>
+      <w:r>
+        <w:t>и множество сегментов соответствующих сегменту с перфорацией</w:t>
+      </w:r>
+      <w:r>
+        <w:t xml:space="preserve">, </w:t>
+      </w:r>
+      <w:proofErr w:type="spellStart"/>
+      <w:r>
+        <w:rPr>
+          <w:lang w:val="en-US"/>
+        </w:rPr>
+        <w:t>q</w:t>
+      </w:r>
+      <w:r>
+        <w:rPr>
+          <w:vertAlign w:val="subscript"/>
+          <w:lang w:val="en-US"/>
+        </w:rPr>
+        <w:t>E</w:t>
+      </w:r>
+      <w:r>
+        <w:rPr>
+          <w:vertAlign w:val="subscript"/>
+          <w:lang w:val="en-US"/>
+        </w:rPr>
+        <w:t>j</w:t>
+      </w:r>
+      <w:proofErr w:type="spellEnd"/>
+      <w:r>
+        <w:t xml:space="preserve"> </w:t>
+      </w:r>
+      <w:r>
+        <w:t xml:space="preserve">– </w:t>
+      </w:r>
+      <w:r>
+        <w:t>поток энтальпии между данным сегментом и перфорацией</w:t>
+      </w:r>
+      <w:r>
+        <w:t xml:space="preserve">, </w:t>
+      </w:r>
+      <w:proofErr w:type="spellStart"/>
+      <w:r>
+        <w:rPr>
+          <w:lang w:val="en-US"/>
+        </w:rPr>
+        <w:lastRenderedPageBreak/>
+        <w:t>Q</w:t>
+      </w:r>
+      <w:r>
+        <w:rPr>
+          <w:vertAlign w:val="subscript"/>
+          <w:lang w:val="en-US"/>
+        </w:rPr>
+        <w:t>E</w:t>
+      </w:r>
+      <w:r>
+        <w:rPr>
+          <w:vertAlign w:val="subscript"/>
+          <w:lang w:val="en-US"/>
+        </w:rPr>
+        <w:t>i</w:t>
+      </w:r>
+      <w:proofErr w:type="spellEnd"/>
+      <w:r>
+        <w:t xml:space="preserve"> </w:t>
+      </w:r>
+      <w:r>
+        <w:t xml:space="preserve">– </w:t>
+      </w:r>
+      <w:r>
+        <w:t>поток энтальпии</w:t>
+      </w:r>
+      <w:r>
+        <w:t xml:space="preserve"> от дочерних сегментов к данному</w:t>
+      </w:r>
+      <w:r>
+        <w:t>,</w:t>
+      </w:r>
+      <w:r>
+        <w:t xml:space="preserve"> </w:t>
+      </w:r>
+      <w:proofErr w:type="spellStart"/>
+      <w:r>
+        <w:rPr>
+          <w:lang w:val="en-US"/>
+        </w:rPr>
+        <w:t>Q</w:t>
+      </w:r>
+      <w:r>
+        <w:rPr>
+          <w:vertAlign w:val="subscript"/>
+          <w:lang w:val="en-US"/>
+        </w:rPr>
+        <w:t>E</w:t>
+      </w:r>
+      <w:r>
+        <w:rPr>
+          <w:vertAlign w:val="subscript"/>
+          <w:lang w:val="en-US"/>
+        </w:rPr>
+        <w:t>n</w:t>
+      </w:r>
+      <w:proofErr w:type="spellEnd"/>
+      <w:r>
+        <w:t xml:space="preserve"> </w:t>
+      </w:r>
+      <w:r>
+        <w:t xml:space="preserve">– </w:t>
+      </w:r>
+      <w:r>
+        <w:t>отток</w:t>
+      </w:r>
+      <w:r>
+        <w:t xml:space="preserve"> энтальпии </w:t>
+      </w:r>
+      <w:r>
+        <w:t xml:space="preserve">от </w:t>
+      </w:r>
+      <w:r>
+        <w:t>данн</w:t>
+      </w:r>
+      <w:r>
+        <w:t>ого</w:t>
+      </w:r>
+      <w:r>
+        <w:t xml:space="preserve"> сегмент</w:t>
+      </w:r>
+      <w:r>
+        <w:t>а к родительскому</w:t>
+      </w:r>
+      <w:r>
+        <w:t>,</w:t>
+      </w:r>
+      <w:r>
+        <w:t xml:space="preserve"> </w:t>
+      </w:r>
+      <w:proofErr w:type="spellStart"/>
+      <w:r>
+        <w:t>Q</w:t>
+      </w:r>
+      <w:r>
+        <w:rPr>
+          <w:vertAlign w:val="subscript"/>
+        </w:rPr>
+        <w:t>Es</w:t>
+      </w:r>
+      <w:proofErr w:type="spellEnd"/>
+      <w:r>
+        <w:t xml:space="preserve"> – поток энтальпии, соответствующий теплообмену между данным сегментом</w:t>
+      </w:r>
+      <w:r>
+        <w:t xml:space="preserve"> </w:t>
+      </w:r>
+      <w:r>
+        <w:t>и объектами с известной температурой и характеристиками теплообмена (внешний</w:t>
+      </w:r>
+      <w:r>
+        <w:t xml:space="preserve"> </w:t>
+      </w:r>
+      <w:r>
+        <w:t xml:space="preserve">источник с фиксированной температурой </w:t>
+      </w:r>
+      <w:r>
+        <w:t>–</w:t>
+      </w:r>
+      <w:r>
+        <w:t xml:space="preserve"> термостат</w:t>
+      </w:r>
+      <w:r>
+        <w:t>,</w:t>
+      </w:r>
+      <w:r>
+        <w:t xml:space="preserve"> множества сегментов,</w:t>
+      </w:r>
+      <w:r>
+        <w:t xml:space="preserve"> </w:t>
+      </w:r>
+      <w:r>
+        <w:t>связанных с сегментом n термически)</w:t>
+      </w:r>
+      <w:r>
+        <w:t xml:space="preserve">, </w:t>
+      </w:r>
+      <m:oMath>
+        <m:r>
+          <w:rPr>
+            <w:rFonts w:ascii="Cambria Math" w:hAnsi="Cambria Math"/>
+            <w:szCs w:val="28"/>
+          </w:rPr>
+          <m:t>∆(</m:t>
+        </m:r>
+        <m:sSub>
+          <m:sSubPr>
+            <m:ctrlPr>
+              <w:rPr>
+                <w:rFonts w:ascii="Cambria Math" w:hAnsi="Cambria Math"/>
+                <w:i/>
+                <w:szCs w:val="28"/>
+                <w:lang w:val="en-US"/>
+              </w:rPr>
+            </m:ctrlPr>
+          </m:sSubPr>
+          <m:e>
+            <m:r>
+              <w:rPr>
+                <w:rFonts w:ascii="Cambria Math" w:hAnsi="Cambria Math"/>
+                <w:szCs w:val="28"/>
+                <w:lang w:val="en-US"/>
+              </w:rPr>
+              <m:t>V</m:t>
+            </m:r>
+          </m:e>
+          <m:sub>
+            <m:r>
+              <w:rPr>
+                <w:rFonts w:ascii="Cambria Math" w:hAnsi="Cambria Math"/>
+                <w:szCs w:val="28"/>
+                <w:lang w:val="en-US"/>
+              </w:rPr>
+              <m:t>bn</m:t>
+            </m:r>
+          </m:sub>
+        </m:sSub>
+        <m:r>
+          <w:rPr>
+            <w:rFonts w:ascii="Cambria Math" w:hAnsi="Cambria Math"/>
+            <w:szCs w:val="28"/>
+          </w:rPr>
+          <m:t>∙</m:t>
+        </m:r>
+        <m:sSub>
+          <m:sSubPr>
+            <m:ctrlPr>
+              <w:rPr>
+                <w:rFonts w:ascii="Cambria Math" w:hAnsi="Cambria Math"/>
+                <w:i/>
+                <w:szCs w:val="28"/>
+                <w:lang w:val="en-US"/>
+              </w:rPr>
+            </m:ctrlPr>
+          </m:sSubPr>
+          <m:e>
+            <m:r>
+              <w:rPr>
+                <w:rFonts w:ascii="Cambria Math" w:hAnsi="Cambria Math"/>
+                <w:szCs w:val="28"/>
+                <w:lang w:val="en-US"/>
+              </w:rPr>
+              <m:t>E</m:t>
+            </m:r>
+          </m:e>
+          <m:sub>
+            <m:r>
+              <w:rPr>
+                <w:rFonts w:ascii="Cambria Math" w:hAnsi="Cambria Math"/>
+                <w:szCs w:val="28"/>
+                <w:lang w:val="en-US"/>
+              </w:rPr>
+              <m:t>n</m:t>
+            </m:r>
+          </m:sub>
+        </m:sSub>
+        <m:r>
+          <w:rPr>
+            <w:rFonts w:ascii="Cambria Math" w:hAnsi="Cambria Math"/>
+            <w:szCs w:val="28"/>
+          </w:rPr>
+          <m:t>)</m:t>
+        </m:r>
+      </m:oMath>
+      <w:r>
+        <w:rPr>
+          <w:szCs w:val="28"/>
+        </w:rPr>
+        <w:t xml:space="preserve"> </w:t>
+      </w:r>
+      <w:r>
+        <w:rPr>
+          <w:szCs w:val="28"/>
+        </w:rPr>
+        <w:t>суммарное изменение энтальпии флюида внутри сегмента n за</w:t>
+      </w:r>
+      <w:r>
+        <w:rPr>
+          <w:szCs w:val="28"/>
+        </w:rPr>
+        <w:t xml:space="preserve"> </w:t>
+      </w:r>
+      <w:r>
+        <w:rPr>
+          <w:szCs w:val="28"/>
+        </w:rPr>
+        <w:t>период времени ∆t</w:t>
+      </w:r>
+      <w:r>
+        <w:rPr>
+          <w:szCs w:val="28"/>
+        </w:rPr>
+        <w:t>.</w:t>
+      </w:r>
+      <w:r>
+        <w:rPr>
+          <w:szCs w:val="28"/>
+        </w:rPr>
+        <w:t xml:space="preserve"> Далее</w:t>
+      </w:r>
+      <w:r>
+        <w:rPr>
+          <w:szCs w:val="28"/>
+        </w:rPr>
+        <w:t xml:space="preserve">, </w:t>
+      </w:r>
+      <w:r>
+        <w:rPr>
+          <w:szCs w:val="28"/>
+        </w:rPr>
+        <w:t>поток тепла в</w:t>
+      </w:r>
+      <w:r>
+        <w:rPr>
+          <w:szCs w:val="28"/>
+        </w:rPr>
+        <w:t xml:space="preserve"> общем случае теплообмен между отдельным сегментом n и другим сегментом,</w:t>
+      </w:r>
+      <w:r>
+        <w:rPr>
+          <w:szCs w:val="28"/>
+        </w:rPr>
+        <w:t xml:space="preserve"> </w:t>
+      </w:r>
+      <w:r>
+        <w:rPr>
+          <w:szCs w:val="28"/>
+        </w:rPr>
+        <w:t>между сегментом и его интервалом перфорации, между сегментом и поверхностью с</w:t>
+      </w:r>
+      <w:r>
+        <w:rPr>
+          <w:szCs w:val="28"/>
+        </w:rPr>
+        <w:t xml:space="preserve"> </w:t>
+      </w:r>
+      <w:r>
+        <w:rPr>
+          <w:szCs w:val="28"/>
+        </w:rPr>
+        <w:t>постоянной температурой может быть вычислен</w:t>
+      </w:r>
+      <w:r>
+        <w:rPr>
+          <w:szCs w:val="28"/>
+        </w:rPr>
+        <w:t xml:space="preserve"> с помощью закона Фурье</w:t>
+      </w:r>
+      <w:r>
+        <w:rPr>
+          <w:szCs w:val="28"/>
+        </w:rPr>
+        <w:t xml:space="preserve"> [</w:t>
+      </w:r>
+      <w:r>
+        <w:rPr>
+          <w:szCs w:val="28"/>
+          <w:lang w:val="en-US"/>
+        </w:rPr>
+        <w:t>RFD</w:t>
+      </w:r>
+      <w:r>
+        <w:rPr>
+          <w:szCs w:val="28"/>
+        </w:rPr>
+        <w:t xml:space="preserve"> </w:t>
+      </w:r>
+      <w:r>
+        <w:rPr>
+          <w:szCs w:val="28"/>
+        </w:rPr>
+        <w:t>техническое руководство</w:t>
+      </w:r>
+      <w:r>
+        <w:rPr>
+          <w:szCs w:val="28"/>
+        </w:rPr>
+        <w:t xml:space="preserve">, </w:t>
+      </w:r>
+      <w:r>
+        <w:rPr>
+          <w:szCs w:val="28"/>
+        </w:rPr>
+        <w:t>2024</w:t>
+      </w:r>
+      <w:r>
+        <w:rPr>
+          <w:szCs w:val="28"/>
+        </w:rPr>
+        <w:t>]</w:t>
+      </w:r>
+      <w:r>
+        <w:rPr>
+          <w:szCs w:val="28"/>
+        </w:rPr>
+        <w:t>.</w:t>
+      </w:r>
+    </w:p>
+    <w:p>
+      <w:pPr>
+        <w:rPr>
+          <w:szCs w:val="28"/>
+        </w:rPr>
+      </w:pPr>
+      <w:r>
+        <w:rPr>
+          <w:szCs w:val="28"/>
+        </w:rPr>
+        <w:br w:type="page"/>
+      </w:r>
+    </w:p>
+    <w:p>
+      <w:pPr>
+        <w:pStyle w:val="1"/>
+        <w:numPr>
+          <w:ilvl w:val="0"/>
+          <w:numId w:val="24"/>
+        </w:numPr>
         <w:spacing w:after="240"/>
-        <w:ind w:left="1077" w:hanging="357"/>
         <w:jc w:val="center"/>
         <w:rPr>
           <w:sz w:val="32"/>
         </w:rPr>
       </w:pPr>
-      <w:bookmarkStart w:id="6" w:name="_Toc191858615"/>
+      <w:bookmarkStart w:id="7" w:name="_Toc194251055"/>
       <w:r>
         <w:rPr>
           <w:sz w:val="32"/>
@@ -11229,7 +12986,7 @@
         <w:lastRenderedPageBreak/>
         <w:t>Планы и задачи</w:t>
       </w:r>
-      <w:bookmarkEnd w:id="6"/>
+      <w:bookmarkEnd w:id="7"/>
     </w:p>
     <w:p>
       <w:pPr>
@@ -11566,7 +13323,7 @@
           <w:sz w:val="32"/>
         </w:rPr>
       </w:pPr>
-      <w:bookmarkStart w:id="7" w:name="_Toc191858616"/>
+      <w:bookmarkStart w:id="8" w:name="_Toc194251056"/>
       <w:r>
         <w:rPr>
           <w:sz w:val="32"/>
@@ -11574,7 +13331,7 @@
         <w:lastRenderedPageBreak/>
         <w:t>СПИСОК ЛИТЕРАТУРЫ</w:t>
       </w:r>
-      <w:bookmarkEnd w:id="7"/>
+      <w:bookmarkEnd w:id="8"/>
     </w:p>
     <w:p/>
     <w:p>
@@ -13543,26 +15300,14 @@
         <w:rPr>
           <w:szCs w:val="28"/>
         </w:rPr>
-        <w:t>Г</w:t>
-      </w:r>
-      <w:r>
-        <w:rPr>
-          <w:szCs w:val="28"/>
-        </w:rPr>
-        <w:t>идратообразование</w:t>
+        <w:t>Гидратообразование</w:t>
       </w:r>
       <w:proofErr w:type="spellEnd"/>
       <w:r>
         <w:rPr>
           <w:szCs w:val="28"/>
         </w:rPr>
-        <w:t xml:space="preserve"> в нефтегазовой отрасли и методы борьбы с ним</w:t>
-      </w:r>
-      <w:r>
-        <w:rPr>
-          <w:szCs w:val="28"/>
-        </w:rPr>
-        <w:t xml:space="preserve"> // Известия </w:t>
+        <w:t xml:space="preserve"> в нефтегазовой отрасли и методы борьбы с ним // Известия </w:t>
       </w:r>
       <w:proofErr w:type="spellStart"/>
       <w:r>
@@ -13625,31 +15370,7 @@
         <w:rPr>
           <w:szCs w:val="28"/>
         </w:rPr>
-        <w:t xml:space="preserve"> О.А.</w:t>
-      </w:r>
-      <w:r>
-        <w:rPr>
-          <w:szCs w:val="28"/>
-        </w:rPr>
-        <w:t>,</w:t>
-      </w:r>
-      <w:r>
-        <w:rPr>
-          <w:szCs w:val="28"/>
-        </w:rPr>
-        <w:t xml:space="preserve"> Архипов Ю.А. О</w:t>
-      </w:r>
-      <w:r>
-        <w:rPr>
-          <w:szCs w:val="28"/>
-        </w:rPr>
-        <w:t>птимизация наземной инфраструктуры крупного газового промысла с помощью интегрированного моделирования</w:t>
-      </w:r>
-      <w:r>
-        <w:rPr>
-          <w:szCs w:val="28"/>
-        </w:rPr>
-        <w:t xml:space="preserve"> // Вестник ТюмГУ. - 2021. - №4. - С. 147-162.</w:t>
+        <w:t xml:space="preserve"> О.А., Архипов Ю.А. Оптимизация наземной инфраструктуры крупного газового промысла с помощью интегрированного моделирования // Вестник ТюмГУ. - 2021. - №4. - С. 147-162.</w:t>
       </w:r>
     </w:p>
     <w:p>
@@ -13670,13 +15391,7 @@
         <w:rPr>
           <w:szCs w:val="28"/>
         </w:rPr>
-        <w:t>Шевелёв А. П., Гильманов А. Я. Р</w:t>
-      </w:r>
-      <w:r>
-        <w:rPr>
-          <w:szCs w:val="28"/>
-        </w:rPr>
-        <w:t xml:space="preserve">асчет характеристических параметров процесса </w:t>
+        <w:t xml:space="preserve">Шевелёв А. П., Гильманов А. Я. Расчет характеристических параметров процесса </w:t>
       </w:r>
       <w:proofErr w:type="spellStart"/>
       <w:r>
@@ -13711,13 +15426,182 @@
         <w:rPr>
           <w:szCs w:val="28"/>
         </w:rPr>
-        <w:t xml:space="preserve"> коэффициента охвата пласта </w:t>
-      </w:r>
-      <w:r>
-        <w:rPr>
-          <w:szCs w:val="28"/>
-        </w:rPr>
-        <w:t>// Вестник ТюмГУ. - 2019. - №1. - С. 69-86.</w:t>
+        <w:t xml:space="preserve"> коэффициента охвата пласта // Вестник ТюмГУ. - 2019. - №1. - С. 69-86.</w:t>
+      </w:r>
+    </w:p>
+    <w:p>
+      <w:pPr>
+        <w:pStyle w:val="a4"/>
+        <w:numPr>
+          <w:ilvl w:val="0"/>
+          <w:numId w:val="28"/>
+        </w:numPr>
+        <w:spacing w:after="0" w:line="360" w:lineRule="auto"/>
+        <w:ind w:left="426" w:hanging="426"/>
+        <w:jc w:val="both"/>
+        <w:rPr>
+          <w:szCs w:val="28"/>
+        </w:rPr>
+      </w:pPr>
+      <w:r>
+        <w:rPr>
+          <w:szCs w:val="28"/>
+          <w:lang w:val="en-US"/>
+        </w:rPr>
+        <w:t xml:space="preserve">Tikhonov, A. N., &amp; </w:t>
+      </w:r>
+      <w:proofErr w:type="spellStart"/>
+      <w:r>
+        <w:rPr>
+          <w:szCs w:val="28"/>
+          <w:lang w:val="en-US"/>
+        </w:rPr>
+        <w:t>Samarsky</w:t>
+      </w:r>
+      <w:proofErr w:type="spellEnd"/>
+      <w:r>
+        <w:rPr>
+          <w:szCs w:val="28"/>
+          <w:lang w:val="en-US"/>
+        </w:rPr>
+        <w:t xml:space="preserve">, A. A. (2004). Equation of mathematical physics (7th ed.). </w:t>
+      </w:r>
+      <w:r>
+        <w:rPr>
+          <w:szCs w:val="28"/>
+        </w:rPr>
+        <w:t xml:space="preserve">Moscow State University, </w:t>
+      </w:r>
+      <w:proofErr w:type="spellStart"/>
+      <w:r>
+        <w:rPr>
+          <w:szCs w:val="28"/>
+        </w:rPr>
+        <w:t>Nauka</w:t>
+      </w:r>
+      <w:proofErr w:type="spellEnd"/>
+    </w:p>
+    <w:p>
+      <w:pPr>
+        <w:pStyle w:val="a4"/>
+        <w:numPr>
+          <w:ilvl w:val="0"/>
+          <w:numId w:val="28"/>
+        </w:numPr>
+        <w:spacing w:after="0" w:line="360" w:lineRule="auto"/>
+        <w:ind w:left="426" w:hanging="426"/>
+        <w:jc w:val="both"/>
+        <w:rPr>
+          <w:szCs w:val="28"/>
+        </w:rPr>
+      </w:pPr>
+      <w:r>
+        <w:rPr>
+          <w:szCs w:val="28"/>
+        </w:rPr>
+        <w:t>Исламов Д.Ф., Рамазанов А.Ш. Моделирование переходных температурных процессов в пласте при отборе и закачке жидкости // Вестник Академии Наук РБ. - 2017. - №3. - С. 87.</w:t>
+      </w:r>
+    </w:p>
+    <w:p>
+      <w:pPr>
+        <w:pStyle w:val="a4"/>
+        <w:numPr>
+          <w:ilvl w:val="0"/>
+          <w:numId w:val="28"/>
+        </w:numPr>
+        <w:spacing w:after="0" w:line="360" w:lineRule="auto"/>
+        <w:ind w:left="426" w:hanging="426"/>
+        <w:jc w:val="both"/>
+        <w:rPr>
+          <w:szCs w:val="28"/>
+          <w:lang w:val="en-US"/>
+        </w:rPr>
+      </w:pPr>
+      <w:r>
+        <w:rPr>
+          <w:szCs w:val="28"/>
+          <w:lang w:val="en-US"/>
+        </w:rPr>
+        <w:t>Eclipse Thermal // digital.slb.ru URL: https://digital.slb.ru/products/eclipse/thermal/ (</w:t>
+      </w:r>
+      <w:proofErr w:type="spellStart"/>
+      <w:r>
+        <w:rPr>
+          <w:szCs w:val="28"/>
+          <w:lang w:val="en-US"/>
+        </w:rPr>
+        <w:t>дата</w:t>
+      </w:r>
+      <w:proofErr w:type="spellEnd"/>
+      <w:r>
+        <w:rPr>
+          <w:szCs w:val="28"/>
+          <w:lang w:val="en-US"/>
+        </w:rPr>
+        <w:t xml:space="preserve"> </w:t>
+      </w:r>
+      <w:proofErr w:type="spellStart"/>
+      <w:r>
+        <w:rPr>
+          <w:szCs w:val="28"/>
+          <w:lang w:val="en-US"/>
+        </w:rPr>
+        <w:t>обращения</w:t>
+      </w:r>
+      <w:proofErr w:type="spellEnd"/>
+      <w:r>
+        <w:rPr>
+          <w:szCs w:val="28"/>
+          <w:lang w:val="en-US"/>
+        </w:rPr>
+        <w:t>: 27.03.2025).</w:t>
+      </w:r>
+    </w:p>
+    <w:p>
+      <w:pPr>
+        <w:pStyle w:val="a4"/>
+        <w:numPr>
+          <w:ilvl w:val="0"/>
+          <w:numId w:val="28"/>
+        </w:numPr>
+        <w:spacing w:after="0" w:line="360" w:lineRule="auto"/>
+        <w:ind w:left="426" w:hanging="426"/>
+        <w:jc w:val="both"/>
+        <w:rPr>
+          <w:szCs w:val="28"/>
+        </w:rPr>
+      </w:pPr>
+      <w:r>
+        <w:rPr>
+          <w:szCs w:val="28"/>
+        </w:rPr>
+        <w:t xml:space="preserve">Рок Флоу </w:t>
+      </w:r>
+      <w:proofErr w:type="spellStart"/>
+      <w:r>
+        <w:rPr>
+          <w:szCs w:val="28"/>
+        </w:rPr>
+        <w:t>Динамикс</w:t>
+      </w:r>
+      <w:proofErr w:type="spellEnd"/>
+      <w:r>
+        <w:rPr>
+          <w:szCs w:val="28"/>
+        </w:rPr>
+        <w:t xml:space="preserve"> Техническое руководство. - стр.</w:t>
+      </w:r>
+      <w:r>
+        <w:rPr>
+          <w:szCs w:val="28"/>
+        </w:rPr>
+        <w:t>251</w:t>
+      </w:r>
+      <w:r>
+        <w:rPr>
+          <w:szCs w:val="28"/>
+        </w:rPr>
+        <w:t xml:space="preserve"> изд. - 2024. - 4389 с.</w:t>
       </w:r>
     </w:p>
     <w:p>
@@ -14846,7 +16730,7 @@
   <w:abstractNum w:abstractNumId="10" w15:restartNumberingAfterBreak="0">
     <w:nsid w:val="2A6E6CF4"/>
     <w:multiLevelType w:val="hybridMultilevel"/>
-    <w:tmpl w:val="1E0E4292"/>
+    <w:tmpl w:val="F42CBE68"/>
     <w:lvl w:ilvl="0" w:tplc="A34E5D20">
       <w:start w:val="2"/>
       <w:numFmt w:val="decimal"/>
@@ -15334,6 +17218,95 @@
     </w:lvl>
   </w:abstractNum>
   <w:abstractNum w:abstractNumId="15" w15:restartNumberingAfterBreak="0">
+    <w:nsid w:val="46BA04D1"/>
+    <w:multiLevelType w:val="hybridMultilevel"/>
+    <w:tmpl w:val="1E0E4292"/>
+    <w:lvl w:ilvl="0" w:tplc="FFFFFFFF">
+      <w:start w:val="2"/>
+      <w:numFmt w:val="decimal"/>
+      <w:lvlText w:val="%1"/>
+      <w:lvlJc w:val="left"/>
+      <w:pPr>
+        <w:ind w:left="1080" w:hanging="360"/>
+      </w:pPr>
+      <w:rPr>
+        <w:rFonts w:hint="default"/>
+      </w:rPr>
+    </w:lvl>
+    <w:lvl w:ilvl="1" w:tplc="FFFFFFFF" w:tentative="1">
+      <w:start w:val="1"/>
+      <w:numFmt w:val="lowerLetter"/>
+      <w:lvlText w:val="%2."/>
+      <w:lvlJc w:val="left"/>
+      <w:pPr>
+        <w:ind w:left="1800" w:hanging="360"/>
+      </w:pPr>
+    </w:lvl>
+    <w:lvl w:ilvl="2" w:tplc="FFFFFFFF" w:tentative="1">
+      <w:start w:val="1"/>
+      <w:numFmt w:val="lowerRoman"/>
+      <w:lvlText w:val="%3."/>
+      <w:lvlJc w:val="right"/>
+      <w:pPr>
+        <w:ind w:left="2520" w:hanging="180"/>
+      </w:pPr>
+    </w:lvl>
+    <w:lvl w:ilvl="3" w:tplc="FFFFFFFF" w:tentative="1">
+      <w:start w:val="1"/>
+      <w:numFmt w:val="decimal"/>
+      <w:lvlText w:val="%4."/>
+      <w:lvlJc w:val="left"/>
+      <w:pPr>
+        <w:ind w:left="3240" w:hanging="360"/>
+      </w:pPr>
+    </w:lvl>
+    <w:lvl w:ilvl="4" w:tplc="FFFFFFFF" w:tentative="1">
+      <w:start w:val="1"/>
+      <w:numFmt w:val="lowerLetter"/>
+      <w:lvlText w:val="%5."/>
+      <w:lvlJc w:val="left"/>
+      <w:pPr>
+        <w:ind w:left="3960" w:hanging="360"/>
+      </w:pPr>
+    </w:lvl>
+    <w:lvl w:ilvl="5" w:tplc="FFFFFFFF" w:tentative="1">
+      <w:start w:val="1"/>
+      <w:numFmt w:val="lowerRoman"/>
+      <w:lvlText w:val="%6."/>
+      <w:lvlJc w:val="right"/>
+      <w:pPr>
+        <w:ind w:left="4680" w:hanging="180"/>
+      </w:pPr>
+    </w:lvl>
+    <w:lvl w:ilvl="6" w:tplc="FFFFFFFF" w:tentative="1">
+      <w:start w:val="1"/>
+      <w:numFmt w:val="decimal"/>
+      <w:lvlText w:val="%7."/>
+      <w:lvlJc w:val="left"/>
+      <w:pPr>
+        <w:ind w:left="5400" w:hanging="360"/>
+      </w:pPr>
+    </w:lvl>
+    <w:lvl w:ilvl="7" w:tplc="FFFFFFFF" w:tentative="1">
+      <w:start w:val="1"/>
+      <w:numFmt w:val="lowerLetter"/>
+      <w:lvlText w:val="%8."/>
+      <w:lvlJc w:val="left"/>
+      <w:pPr>
+        <w:ind w:left="6120" w:hanging="360"/>
+      </w:pPr>
+    </w:lvl>
+    <w:lvl w:ilvl="8" w:tplc="FFFFFFFF" w:tentative="1">
+      <w:start w:val="1"/>
+      <w:numFmt w:val="lowerRoman"/>
+      <w:lvlText w:val="%9."/>
+      <w:lvlJc w:val="right"/>
+      <w:pPr>
+        <w:ind w:left="6840" w:hanging="180"/>
+      </w:pPr>
+    </w:lvl>
+  </w:abstractNum>
+  <w:abstractNum w:abstractNumId="16" w15:restartNumberingAfterBreak="0">
     <w:nsid w:val="471C5297"/>
     <w:multiLevelType w:val="hybridMultilevel"/>
     <w:tmpl w:val="CCD0E85E"/>
@@ -15422,7 +17395,7 @@
       </w:pPr>
     </w:lvl>
   </w:abstractNum>
-  <w:abstractNum w:abstractNumId="16" w15:restartNumberingAfterBreak="0">
+  <w:abstractNum w:abstractNumId="17" w15:restartNumberingAfterBreak="0">
     <w:nsid w:val="47DC062C"/>
     <w:multiLevelType w:val="hybridMultilevel"/>
     <w:tmpl w:val="080E4FCA"/>
@@ -15535,7 +17508,7 @@
       </w:rPr>
     </w:lvl>
   </w:abstractNum>
-  <w:abstractNum w:abstractNumId="17" w15:restartNumberingAfterBreak="0">
+  <w:abstractNum w:abstractNumId="18" w15:restartNumberingAfterBreak="0">
     <w:nsid w:val="524440F7"/>
     <w:multiLevelType w:val="hybridMultilevel"/>
     <w:tmpl w:val="F2BE1270"/>
@@ -15621,7 +17594,93 @@
       </w:pPr>
     </w:lvl>
   </w:abstractNum>
-  <w:abstractNum w:abstractNumId="18" w15:restartNumberingAfterBreak="0">
+  <w:abstractNum w:abstractNumId="19" w15:restartNumberingAfterBreak="0">
+    <w:nsid w:val="530538B5"/>
+    <w:multiLevelType w:val="hybridMultilevel"/>
+    <w:tmpl w:val="6A48E780"/>
+    <w:lvl w:ilvl="0" w:tplc="0419000F">
+      <w:start w:val="1"/>
+      <w:numFmt w:val="decimal"/>
+      <w:lvlText w:val="%1."/>
+      <w:lvlJc w:val="left"/>
+      <w:pPr>
+        <w:ind w:left="720" w:hanging="360"/>
+      </w:pPr>
+    </w:lvl>
+    <w:lvl w:ilvl="1" w:tplc="04190019" w:tentative="1">
+      <w:start w:val="1"/>
+      <w:numFmt w:val="lowerLetter"/>
+      <w:lvlText w:val="%2."/>
+      <w:lvlJc w:val="left"/>
+      <w:pPr>
+        <w:ind w:left="1440" w:hanging="360"/>
+      </w:pPr>
+    </w:lvl>
+    <w:lvl w:ilvl="2" w:tplc="0419001B" w:tentative="1">
+      <w:start w:val="1"/>
+      <w:numFmt w:val="lowerRoman"/>
+      <w:lvlText w:val="%3."/>
+      <w:lvlJc w:val="right"/>
+      <w:pPr>
+        <w:ind w:left="2160" w:hanging="180"/>
+      </w:pPr>
+    </w:lvl>
+    <w:lvl w:ilvl="3" w:tplc="0419000F" w:tentative="1">
+      <w:start w:val="1"/>
+      <w:numFmt w:val="decimal"/>
+      <w:lvlText w:val="%4."/>
+      <w:lvlJc w:val="left"/>
+      <w:pPr>
+        <w:ind w:left="2880" w:hanging="360"/>
+      </w:pPr>
+    </w:lvl>
+    <w:lvl w:ilvl="4" w:tplc="04190019" w:tentative="1">
+      <w:start w:val="1"/>
+      <w:numFmt w:val="lowerLetter"/>
+      <w:lvlText w:val="%5."/>
+      <w:lvlJc w:val="left"/>
+      <w:pPr>
+        <w:ind w:left="3600" w:hanging="360"/>
+      </w:pPr>
+    </w:lvl>
+    <w:lvl w:ilvl="5" w:tplc="0419001B" w:tentative="1">
+      <w:start w:val="1"/>
+      <w:numFmt w:val="lowerRoman"/>
+      <w:lvlText w:val="%6."/>
+      <w:lvlJc w:val="right"/>
+      <w:pPr>
+        <w:ind w:left="4320" w:hanging="180"/>
+      </w:pPr>
+    </w:lvl>
+    <w:lvl w:ilvl="6" w:tplc="0419000F" w:tentative="1">
+      <w:start w:val="1"/>
+      <w:numFmt w:val="decimal"/>
+      <w:lvlText w:val="%7."/>
+      <w:lvlJc w:val="left"/>
+      <w:pPr>
+        <w:ind w:left="5040" w:hanging="360"/>
+      </w:pPr>
+    </w:lvl>
+    <w:lvl w:ilvl="7" w:tplc="04190019" w:tentative="1">
+      <w:start w:val="1"/>
+      <w:numFmt w:val="lowerLetter"/>
+      <w:lvlText w:val="%8."/>
+      <w:lvlJc w:val="left"/>
+      <w:pPr>
+        <w:ind w:left="5760" w:hanging="360"/>
+      </w:pPr>
+    </w:lvl>
+    <w:lvl w:ilvl="8" w:tplc="0419001B" w:tentative="1">
+      <w:start w:val="1"/>
+      <w:numFmt w:val="lowerRoman"/>
+      <w:lvlText w:val="%9."/>
+      <w:lvlJc w:val="right"/>
+      <w:pPr>
+        <w:ind w:left="6480" w:hanging="180"/>
+      </w:pPr>
+    </w:lvl>
+  </w:abstractNum>
+  <w:abstractNum w:abstractNumId="20" w15:restartNumberingAfterBreak="0">
     <w:nsid w:val="58DF37E8"/>
     <w:multiLevelType w:val="hybridMultilevel"/>
     <w:tmpl w:val="27125BB6"/>
@@ -15734,7 +17793,7 @@
       </w:rPr>
     </w:lvl>
   </w:abstractNum>
-  <w:abstractNum w:abstractNumId="19" w15:restartNumberingAfterBreak="0">
+  <w:abstractNum w:abstractNumId="21" w15:restartNumberingAfterBreak="0">
     <w:nsid w:val="5C02084D"/>
     <w:multiLevelType w:val="hybridMultilevel"/>
     <w:tmpl w:val="48C874C2"/>
@@ -15847,7 +17906,7 @@
       </w:rPr>
     </w:lvl>
   </w:abstractNum>
-  <w:abstractNum w:abstractNumId="20" w15:restartNumberingAfterBreak="0">
+  <w:abstractNum w:abstractNumId="22" w15:restartNumberingAfterBreak="0">
     <w:nsid w:val="64B25161"/>
     <w:multiLevelType w:val="hybridMultilevel"/>
     <w:tmpl w:val="9E328278"/>
@@ -15933,7 +17992,7 @@
       </w:pPr>
     </w:lvl>
   </w:abstractNum>
-  <w:abstractNum w:abstractNumId="21" w15:restartNumberingAfterBreak="0">
+  <w:abstractNum w:abstractNumId="23" w15:restartNumberingAfterBreak="0">
     <w:nsid w:val="657C16B2"/>
     <w:multiLevelType w:val="hybridMultilevel"/>
     <w:tmpl w:val="CCD0E85E"/>
@@ -16022,7 +18081,7 @@
       </w:pPr>
     </w:lvl>
   </w:abstractNum>
-  <w:abstractNum w:abstractNumId="22" w15:restartNumberingAfterBreak="0">
+  <w:abstractNum w:abstractNumId="24" w15:restartNumberingAfterBreak="0">
     <w:nsid w:val="67A62008"/>
     <w:multiLevelType w:val="hybridMultilevel"/>
     <w:tmpl w:val="F3780976"/>
@@ -16108,7 +18167,7 @@
       </w:pPr>
     </w:lvl>
   </w:abstractNum>
-  <w:abstractNum w:abstractNumId="23" w15:restartNumberingAfterBreak="0">
+  <w:abstractNum w:abstractNumId="25" w15:restartNumberingAfterBreak="0">
     <w:nsid w:val="69CF76F8"/>
     <w:multiLevelType w:val="hybridMultilevel"/>
     <w:tmpl w:val="C2023EE8"/>
@@ -16221,7 +18280,7 @@
       </w:rPr>
     </w:lvl>
   </w:abstractNum>
-  <w:abstractNum w:abstractNumId="24" w15:restartNumberingAfterBreak="0">
+  <w:abstractNum w:abstractNumId="26" w15:restartNumberingAfterBreak="0">
     <w:nsid w:val="6E8E08C8"/>
     <w:multiLevelType w:val="hybridMultilevel"/>
     <w:tmpl w:val="8F5E8088"/>
@@ -16334,7 +18393,7 @@
       </w:rPr>
     </w:lvl>
   </w:abstractNum>
-  <w:abstractNum w:abstractNumId="25" w15:restartNumberingAfterBreak="0">
+  <w:abstractNum w:abstractNumId="27" w15:restartNumberingAfterBreak="0">
     <w:nsid w:val="6ED64CA5"/>
     <w:multiLevelType w:val="hybridMultilevel"/>
     <w:tmpl w:val="12E893A2"/>
@@ -16447,7 +18506,7 @@
       </w:rPr>
     </w:lvl>
   </w:abstractNum>
-  <w:abstractNum w:abstractNumId="26" w15:restartNumberingAfterBreak="0">
+  <w:abstractNum w:abstractNumId="28" w15:restartNumberingAfterBreak="0">
     <w:nsid w:val="74F53187"/>
     <w:multiLevelType w:val="hybridMultilevel"/>
     <w:tmpl w:val="A3F8E1F8"/>
@@ -16560,7 +18619,7 @@
       </w:rPr>
     </w:lvl>
   </w:abstractNum>
-  <w:abstractNum w:abstractNumId="27" w15:restartNumberingAfterBreak="0">
+  <w:abstractNum w:abstractNumId="29" w15:restartNumberingAfterBreak="0">
     <w:nsid w:val="79CB206E"/>
     <w:multiLevelType w:val="hybridMultilevel"/>
     <w:tmpl w:val="ABC4EB22"/>
@@ -16680,34 +18739,34 @@
     <w:abstractNumId w:val="7"/>
   </w:num>
   <w:num w:numId="3" w16cid:durableId="213585968">
-    <w:abstractNumId w:val="24"/>
+    <w:abstractNumId w:val="26"/>
   </w:num>
   <w:num w:numId="4" w16cid:durableId="382146406">
     <w:abstractNumId w:val="0"/>
   </w:num>
   <w:num w:numId="5" w16cid:durableId="2028866038">
-    <w:abstractNumId w:val="16"/>
+    <w:abstractNumId w:val="17"/>
   </w:num>
   <w:num w:numId="6" w16cid:durableId="1842769897">
-    <w:abstractNumId w:val="26"/>
+    <w:abstractNumId w:val="28"/>
   </w:num>
   <w:num w:numId="7" w16cid:durableId="668027281">
     <w:abstractNumId w:val="9"/>
   </w:num>
   <w:num w:numId="8" w16cid:durableId="979067622">
-    <w:abstractNumId w:val="25"/>
+    <w:abstractNumId w:val="27"/>
   </w:num>
   <w:num w:numId="9" w16cid:durableId="1758135839">
     <w:abstractNumId w:val="2"/>
   </w:num>
   <w:num w:numId="10" w16cid:durableId="1067385347">
-    <w:abstractNumId w:val="27"/>
+    <w:abstractNumId w:val="29"/>
   </w:num>
   <w:num w:numId="11" w16cid:durableId="909080452">
-    <w:abstractNumId w:val="23"/>
+    <w:abstractNumId w:val="25"/>
   </w:num>
   <w:num w:numId="12" w16cid:durableId="2055808739">
-    <w:abstractNumId w:val="18"/>
+    <w:abstractNumId w:val="20"/>
   </w:num>
   <w:num w:numId="13" w16cid:durableId="1296527405">
     <w:abstractNumId w:val="3"/>
@@ -16725,19 +18784,19 @@
     <w:abstractNumId w:val="4"/>
   </w:num>
   <w:num w:numId="18" w16cid:durableId="561058330">
-    <w:abstractNumId w:val="19"/>
+    <w:abstractNumId w:val="21"/>
   </w:num>
   <w:num w:numId="19" w16cid:durableId="916090262">
     <w:abstractNumId w:val="11"/>
   </w:num>
   <w:num w:numId="20" w16cid:durableId="186798010">
-    <w:abstractNumId w:val="17"/>
+    <w:abstractNumId w:val="18"/>
   </w:num>
   <w:num w:numId="21" w16cid:durableId="473835761">
     <w:abstractNumId w:val="1"/>
   </w:num>
   <w:num w:numId="22" w16cid:durableId="1954241250">
-    <w:abstractNumId w:val="21"/>
+    <w:abstractNumId w:val="23"/>
   </w:num>
   <w:num w:numId="23" w16cid:durableId="1922834858">
     <w:abstractNumId w:val="14"/>
@@ -16749,12 +18808,18 @@
     <w:abstractNumId w:val="8"/>
   </w:num>
   <w:num w:numId="26" w16cid:durableId="1439326984">
-    <w:abstractNumId w:val="20"/>
+    <w:abstractNumId w:val="22"/>
   </w:num>
   <w:num w:numId="27" w16cid:durableId="1576356704">
-    <w:abstractNumId w:val="22"/>
+    <w:abstractNumId w:val="24"/>
   </w:num>
   <w:num w:numId="28" w16cid:durableId="628633047">
+    <w:abstractNumId w:val="16"/>
+  </w:num>
+  <w:num w:numId="29" w16cid:durableId="1202474374">
+    <w:abstractNumId w:val="19"/>
+  </w:num>
+  <w:num w:numId="30" w16cid:durableId="1882404183">
     <w:abstractNumId w:val="15"/>
   </w:num>
 </w:numbering>
@@ -17615,6 +19680,46 @@
       <w:shd w:val="clear" w:color="auto" w:fill="E1DFDD"/>
     </w:rPr>
   </w:style>
+  <w:style w:type="paragraph" w:styleId="af3">
+    <w:name w:val="endnote text"/>
+    <w:basedOn w:val="a"/>
+    <w:link w:val="af4"/>
+    <w:uiPriority w:val="99"/>
+    <w:semiHidden/>
+    <w:unhideWhenUsed/>
+    <w:rsid w:val="00377A5F"/>
+    <w:pPr>
+      <w:spacing w:after="0" w:line="240" w:lineRule="auto"/>
+    </w:pPr>
+    <w:rPr>
+      <w:sz w:val="20"/>
+      <w:szCs w:val="20"/>
+    </w:rPr>
+  </w:style>
+  <w:style w:type="character" w:customStyle="1" w:styleId="af4">
+    <w:name w:val="Текст концевой сноски Знак"/>
+    <w:basedOn w:val="a0"/>
+    <w:link w:val="af3"/>
+    <w:uiPriority w:val="99"/>
+    <w:semiHidden/>
+    <w:rsid w:val="00377A5F"/>
+    <w:rPr>
+      <w:rFonts w:ascii="Times New Roman" w:eastAsia="Calibri" w:hAnsi="Times New Roman" w:cs="Times New Roman"/>
+      <w:sz w:val="20"/>
+      <w:szCs w:val="20"/>
+    </w:rPr>
+  </w:style>
+  <w:style w:type="character" w:styleId="af5">
+    <w:name w:val="endnote reference"/>
+    <w:basedOn w:val="a0"/>
+    <w:uiPriority w:val="99"/>
+    <w:semiHidden/>
+    <w:unhideWhenUsed/>
+    <w:rsid w:val="00377A5F"/>
+    <w:rPr>
+      <w:vertAlign w:val="superscript"/>
+    </w:rPr>
+  </w:style>
 </w:styles>
 </file>
 

</xml_diff>